<commit_message>
Fundamentação do uso das ferramentas
inicio sobre plataforma, banco de dados, linguagem , frameworks
</commit_message>
<xml_diff>
--- a/Documentos/UNIVERSIDADE TUIUTI DO PARANÁ.docx
+++ b/Documentos/UNIVERSIDADE TUIUTI DO PARANÁ.docx
@@ -1,6 +1,6 @@
 
 <file path=word/document.xml><?xml version="1.0" encoding="utf-8"?>
-<w:document xmlns:ve="http://schemas.openxmlformats.org/markup-compatibility/2006" xmlns:o="urn:schemas-microsoft-com:office:office" xmlns:r="http://schemas.openxmlformats.org/officeDocument/2006/relationships" xmlns:m="http://schemas.openxmlformats.org/officeDocument/2006/math" xmlns:v="urn:schemas-microsoft-com:vml" xmlns:wp="http://schemas.openxmlformats.org/drawingml/2006/wordprocessingDrawing" xmlns:w10="urn:schemas-microsoft-com:office:word" xmlns:w="http://schemas.openxmlformats.org/wordprocessingml/2006/main" xmlns:wne="http://schemas.microsoft.com/office/word/2006/wordml">
+<w:document xmlns:wpc="http://schemas.microsoft.com/office/word/2010/wordprocessingCanvas" xmlns:mc="http://schemas.openxmlformats.org/markup-compatibility/2006" xmlns:o="urn:schemas-microsoft-com:office:office" xmlns:r="http://schemas.openxmlformats.org/officeDocument/2006/relationships" xmlns:m="http://schemas.openxmlformats.org/officeDocument/2006/math" xmlns:v="urn:schemas-microsoft-com:vml" xmlns:wp14="http://schemas.microsoft.com/office/word/2010/wordprocessingDrawing" xmlns:wp="http://schemas.openxmlformats.org/drawingml/2006/wordprocessingDrawing" xmlns:w10="urn:schemas-microsoft-com:office:word" xmlns:w="http://schemas.openxmlformats.org/wordprocessingml/2006/main" xmlns:w14="http://schemas.microsoft.com/office/word/2010/wordml" xmlns:w15="http://schemas.microsoft.com/office/word/2012/wordml" xmlns:wpg="http://schemas.microsoft.com/office/word/2010/wordprocessingGroup" xmlns:wpi="http://schemas.microsoft.com/office/word/2010/wordprocessingInk" xmlns:wne="http://schemas.microsoft.com/office/word/2006/wordml" xmlns:wps="http://schemas.microsoft.com/office/word/2010/wordprocessingShape" mc:Ignorable="w14 w15 wp14">
   <w:body>
     <w:p>
       <w:pPr>
@@ -52,7 +52,7 @@
           <w:rFonts w:ascii="Arial" w:hAnsi="Arial" w:cs="Arial"/>
           <w:b/>
         </w:rPr>
-        <w:t>I</w:t>
+        <w:t>L</w:t>
       </w:r>
       <w:r>
         <w:rPr>
@@ -401,7 +401,7 @@
           <w:rFonts w:ascii="Arial" w:hAnsi="Arial" w:cs="Arial"/>
           <w:b/>
         </w:rPr>
-        <w:t>I</w:t>
+        <w:t>L</w:t>
       </w:r>
       <w:r>
         <w:rPr>
@@ -423,12 +423,14 @@
         <w:rPr>
           <w:rFonts w:ascii="Arial" w:hAnsi="Arial" w:cs="Arial"/>
           <w:b/>
-        </w:rPr>
-      </w:pPr>
-      <w:r>
-        <w:rPr>
-          <w:rFonts w:ascii="Arial" w:hAnsi="Arial" w:cs="Arial"/>
-          <w:b/>
+          <w:lang w:val="en-US"/>
+        </w:rPr>
+      </w:pPr>
+      <w:r>
+        <w:rPr>
+          <w:rFonts w:ascii="Arial" w:hAnsi="Arial" w:cs="Arial"/>
+          <w:b/>
+          <w:lang w:val="en-US"/>
         </w:rPr>
         <w:t xml:space="preserve">WELLINTON DAVID CHYLA PERAZZOLI </w:t>
       </w:r>
@@ -438,12 +440,14 @@
         <w:rPr>
           <w:rFonts w:ascii="Arial" w:hAnsi="Arial" w:cs="Arial"/>
           <w:b/>
-        </w:rPr>
-      </w:pPr>
-      <w:r>
-        <w:rPr>
-          <w:rFonts w:ascii="Arial" w:hAnsi="Arial" w:cs="Arial"/>
-          <w:b/>
+          <w:lang w:val="en-US"/>
+        </w:rPr>
+      </w:pPr>
+      <w:r>
+        <w:rPr>
+          <w:rFonts w:ascii="Arial" w:hAnsi="Arial" w:cs="Arial"/>
+          <w:b/>
+          <w:lang w:val="en-US"/>
         </w:rPr>
         <w:t>WESLEY BONATTI</w:t>
       </w:r>
@@ -453,70 +457,79 @@
         <w:rPr>
           <w:rFonts w:ascii="Arial" w:hAnsi="Arial" w:cs="Arial"/>
           <w:b/>
-        </w:rPr>
-      </w:pPr>
-    </w:p>
-    <w:p>
-      <w:pPr>
-        <w:rPr>
-          <w:rFonts w:ascii="Arial" w:hAnsi="Arial" w:cs="Arial"/>
-          <w:b/>
-        </w:rPr>
-      </w:pPr>
-    </w:p>
-    <w:p>
-      <w:pPr>
-        <w:rPr>
-          <w:rFonts w:ascii="Arial" w:hAnsi="Arial" w:cs="Arial"/>
-          <w:b/>
-        </w:rPr>
-      </w:pPr>
-    </w:p>
-    <w:p>
-      <w:pPr>
-        <w:rPr>
-          <w:rFonts w:ascii="Arial" w:hAnsi="Arial" w:cs="Arial"/>
-          <w:b/>
-        </w:rPr>
-      </w:pPr>
-    </w:p>
-    <w:p>
-      <w:pPr>
-        <w:rPr>
-          <w:rFonts w:ascii="Arial" w:hAnsi="Arial" w:cs="Arial"/>
-          <w:b/>
-        </w:rPr>
-      </w:pPr>
-    </w:p>
-    <w:p>
-      <w:pPr>
-        <w:rPr>
-          <w:rFonts w:ascii="Arial" w:hAnsi="Arial" w:cs="Arial"/>
-          <w:b/>
-        </w:rPr>
-      </w:pPr>
-    </w:p>
-    <w:p>
-      <w:pPr>
-        <w:rPr>
-          <w:rFonts w:ascii="Arial" w:hAnsi="Arial" w:cs="Arial"/>
-          <w:b/>
-        </w:rPr>
-      </w:pPr>
-    </w:p>
-    <w:p>
-      <w:pPr>
-        <w:rPr>
-          <w:rFonts w:ascii="Arial" w:hAnsi="Arial" w:cs="Arial"/>
-          <w:b/>
-        </w:rPr>
-      </w:pPr>
-    </w:p>
-    <w:p>
-      <w:pPr>
-        <w:rPr>
-          <w:rFonts w:ascii="Arial" w:hAnsi="Arial" w:cs="Arial"/>
-          <w:b/>
+          <w:lang w:val="en-US"/>
+        </w:rPr>
+      </w:pPr>
+    </w:p>
+    <w:p>
+      <w:pPr>
+        <w:rPr>
+          <w:rFonts w:ascii="Arial" w:hAnsi="Arial" w:cs="Arial"/>
+          <w:b/>
+          <w:lang w:val="en-US"/>
+        </w:rPr>
+      </w:pPr>
+    </w:p>
+    <w:p>
+      <w:pPr>
+        <w:rPr>
+          <w:rFonts w:ascii="Arial" w:hAnsi="Arial" w:cs="Arial"/>
+          <w:b/>
+          <w:lang w:val="en-US"/>
+        </w:rPr>
+      </w:pPr>
+    </w:p>
+    <w:p>
+      <w:pPr>
+        <w:rPr>
+          <w:rFonts w:ascii="Arial" w:hAnsi="Arial" w:cs="Arial"/>
+          <w:b/>
+          <w:lang w:val="en-US"/>
+        </w:rPr>
+      </w:pPr>
+    </w:p>
+    <w:p>
+      <w:pPr>
+        <w:rPr>
+          <w:rFonts w:ascii="Arial" w:hAnsi="Arial" w:cs="Arial"/>
+          <w:b/>
+          <w:lang w:val="en-US"/>
+        </w:rPr>
+      </w:pPr>
+    </w:p>
+    <w:p>
+      <w:pPr>
+        <w:rPr>
+          <w:rFonts w:ascii="Arial" w:hAnsi="Arial" w:cs="Arial"/>
+          <w:b/>
+          <w:lang w:val="en-US"/>
+        </w:rPr>
+      </w:pPr>
+    </w:p>
+    <w:p>
+      <w:pPr>
+        <w:rPr>
+          <w:rFonts w:ascii="Arial" w:hAnsi="Arial" w:cs="Arial"/>
+          <w:b/>
+          <w:lang w:val="en-US"/>
+        </w:rPr>
+      </w:pPr>
+    </w:p>
+    <w:p>
+      <w:pPr>
+        <w:rPr>
+          <w:rFonts w:ascii="Arial" w:hAnsi="Arial" w:cs="Arial"/>
+          <w:b/>
+          <w:lang w:val="en-US"/>
+        </w:rPr>
+      </w:pPr>
+    </w:p>
+    <w:p>
+      <w:pPr>
+        <w:rPr>
+          <w:rFonts w:ascii="Arial" w:hAnsi="Arial" w:cs="Arial"/>
+          <w:b/>
+          <w:lang w:val="en-US"/>
         </w:rPr>
       </w:pPr>
     </w:p>
@@ -621,21 +634,7 @@
         <w:rPr>
           <w:rFonts w:ascii="Arial" w:hAnsi="Arial" w:cs="Arial"/>
         </w:rPr>
-        <w:t xml:space="preserve"> ao curso de Tecnologia em Análise e Desenvolvimento de Sistemas da Faculdade de Ciências Exatas e Tecnologia da Universidade </w:t>
-      </w:r>
-      <w:proofErr w:type="spellStart"/>
-      <w:r>
-        <w:rPr>
-          <w:rFonts w:ascii="Arial" w:hAnsi="Arial" w:cs="Arial"/>
-        </w:rPr>
-        <w:t>Tuiuti</w:t>
-      </w:r>
-      <w:proofErr w:type="spellEnd"/>
-      <w:r>
-        <w:rPr>
-          <w:rFonts w:ascii="Arial" w:hAnsi="Arial" w:cs="Arial"/>
-        </w:rPr>
-        <w:t xml:space="preserve"> do Paraná.</w:t>
+        <w:t xml:space="preserve"> ao curso de Tecnologia em Análise e Desenvolvimento de Sistemas da Faculdade de Ciências Exatas e Tecnologia da Universidade Tuiuti do Paraná.</w:t>
       </w:r>
     </w:p>
     <w:p>
@@ -659,59 +658,35 @@
         <w:rPr>
           <w:rFonts w:ascii="Arial" w:hAnsi="Arial" w:cs="Arial"/>
         </w:rPr>
-        <w:t xml:space="preserve">Orientadores: Patrícia </w:t>
-      </w:r>
-      <w:proofErr w:type="spellStart"/>
-      <w:r>
-        <w:rPr>
-          <w:rFonts w:ascii="Arial" w:hAnsi="Arial" w:cs="Arial"/>
-        </w:rPr>
-        <w:t>Bassi</w:t>
-      </w:r>
-      <w:proofErr w:type="spellEnd"/>
-      <w:r>
-        <w:rPr>
-          <w:rFonts w:ascii="Arial" w:hAnsi="Arial" w:cs="Arial"/>
-        </w:rPr>
-        <w:t xml:space="preserve"> e William </w:t>
-      </w:r>
-      <w:proofErr w:type="spellStart"/>
-      <w:r>
-        <w:rPr>
-          <w:rFonts w:ascii="Arial" w:hAnsi="Arial" w:cs="Arial"/>
-        </w:rPr>
-        <w:t>Stancke</w:t>
-      </w:r>
-      <w:proofErr w:type="spellEnd"/>
-    </w:p>
-    <w:p>
-      <w:pPr>
-        <w:rPr>
-          <w:rFonts w:ascii="Arial" w:hAnsi="Arial" w:cs="Arial"/>
-          <w:b/>
-        </w:rPr>
-      </w:pPr>
-    </w:p>
-    <w:p>
-      <w:pPr>
-        <w:rPr>
-          <w:rFonts w:ascii="Arial" w:hAnsi="Arial" w:cs="Arial"/>
-          <w:b/>
-        </w:rPr>
-      </w:pPr>
-    </w:p>
-    <w:p>
-      <w:pPr>
-        <w:jc w:val="both"/>
-        <w:rPr>
-          <w:rFonts w:ascii="Arial" w:hAnsi="Arial" w:cs="Arial"/>
-          <w:b/>
-        </w:rPr>
-      </w:pPr>
-    </w:p>
-    <w:p>
-      <w:pPr>
-        <w:jc w:val="both"/>
+        <w:t>Orientadores: Patrícia Bassi e William Stancke</w:t>
+      </w:r>
+    </w:p>
+    <w:p>
+      <w:pPr>
+        <w:rPr>
+          <w:rFonts w:ascii="Arial" w:hAnsi="Arial" w:cs="Arial"/>
+          <w:b/>
+        </w:rPr>
+      </w:pPr>
+    </w:p>
+    <w:p>
+      <w:pPr>
+        <w:rPr>
+          <w:rFonts w:ascii="Arial" w:hAnsi="Arial" w:cs="Arial"/>
+          <w:b/>
+        </w:rPr>
+      </w:pPr>
+    </w:p>
+    <w:p>
+      <w:pPr>
+        <w:rPr>
+          <w:rFonts w:ascii="Arial" w:hAnsi="Arial" w:cs="Arial"/>
+          <w:b/>
+        </w:rPr>
+      </w:pPr>
+    </w:p>
+    <w:p>
+      <w:pPr>
         <w:rPr>
           <w:rFonts w:ascii="Arial" w:hAnsi="Arial" w:cs="Arial"/>
           <w:b/>
@@ -1373,6 +1348,7 @@
     </w:p>
     <w:p>
       <w:pPr>
+        <w:ind w:firstLine="708"/>
         <w:jc w:val="both"/>
         <w:rPr>
           <w:rFonts w:ascii="Arial" w:hAnsi="Arial" w:cs="Arial"/>
@@ -1387,34 +1363,46 @@
     </w:p>
     <w:p>
       <w:pPr>
-        <w:jc w:val="both"/>
-        <w:rPr>
-          <w:rFonts w:ascii="Arial" w:hAnsi="Arial" w:cs="Arial"/>
-        </w:rPr>
-      </w:pPr>
-      <w:r>
-        <w:rPr>
-          <w:rFonts w:ascii="Arial" w:hAnsi="Arial" w:cs="Arial"/>
-        </w:rPr>
-        <w:t xml:space="preserve">Sistemas empresariais de computação </w:t>
-      </w:r>
-      <w:proofErr w:type="gramStart"/>
-      <w:r>
-        <w:rPr>
-          <w:rFonts w:ascii="Arial" w:hAnsi="Arial" w:cs="Arial"/>
-        </w:rPr>
-        <w:t>vem</w:t>
-      </w:r>
-      <w:proofErr w:type="gramEnd"/>
-      <w:r>
-        <w:rPr>
-          <w:rFonts w:ascii="Arial" w:hAnsi="Arial" w:cs="Arial"/>
-        </w:rPr>
-        <w:t xml:space="preserve"> auxiliando as empresas em suas tarefas, facilitando a busca de informação, agilidade e organização dos seus processos, sem perder a segurança dos dados.</w:t>
-      </w:r>
-    </w:p>
-    <w:p>
-      <w:pPr>
+        <w:ind w:firstLine="708"/>
+        <w:jc w:val="both"/>
+        <w:rPr>
+          <w:rFonts w:ascii="Arial" w:hAnsi="Arial" w:cs="Arial"/>
+        </w:rPr>
+      </w:pPr>
+      <w:r>
+        <w:rPr>
+          <w:rFonts w:ascii="Arial" w:hAnsi="Arial" w:cs="Arial"/>
+        </w:rPr>
+        <w:t>Sistemas empresa</w:t>
+      </w:r>
+      <w:r>
+        <w:rPr>
+          <w:rFonts w:ascii="Arial" w:hAnsi="Arial" w:cs="Arial"/>
+        </w:rPr>
+        <w:t xml:space="preserve">riais de computação </w:t>
+      </w:r>
+      <w:r>
+        <w:rPr>
+          <w:rFonts w:ascii="Arial" w:hAnsi="Arial" w:cs="Arial"/>
+        </w:rPr>
+        <w:t>vêm</w:t>
+      </w:r>
+      <w:r>
+        <w:rPr>
+          <w:rFonts w:ascii="Arial" w:hAnsi="Arial" w:cs="Arial"/>
+        </w:rPr>
+        <w:t xml:space="preserve"> auxiliando</w:t>
+      </w:r>
+      <w:r>
+        <w:rPr>
+          <w:rFonts w:ascii="Arial" w:hAnsi="Arial" w:cs="Arial"/>
+        </w:rPr>
+        <w:t xml:space="preserve"> as empresas em suas tarefas, facilitando a busca de informação, agilidade e organização dos seus processos, sem perder a segurança dos dados.</w:t>
+      </w:r>
+    </w:p>
+    <w:p>
+      <w:pPr>
+        <w:ind w:firstLine="708"/>
         <w:jc w:val="both"/>
         <w:rPr>
           <w:rFonts w:ascii="Arial" w:hAnsi="Arial" w:cs="Arial"/>
@@ -1426,19 +1414,472 @@
         </w:rPr>
         <w:t xml:space="preserve">Este trabalho tem o intuito de apresentar uma proposta de Intranet para a instituição de ensino Centro de Educação Rabisco SC, para auxiliar no </w:t>
       </w:r>
-      <w:proofErr w:type="gramStart"/>
-      <w:r>
-        <w:rPr>
-          <w:rFonts w:ascii="Arial" w:hAnsi="Arial" w:cs="Arial"/>
-        </w:rPr>
-        <w:t>processo administrativos do dia a dia</w:t>
-      </w:r>
-      <w:proofErr w:type="gramEnd"/>
+      <w:r>
+        <w:rPr>
+          <w:rFonts w:ascii="Arial" w:hAnsi="Arial" w:cs="Arial"/>
+        </w:rPr>
+        <w:t>processo administrativo do dia a dia</w:t>
+      </w:r>
       <w:r>
         <w:rPr>
           <w:rFonts w:ascii="Arial" w:hAnsi="Arial" w:cs="Arial"/>
         </w:rPr>
         <w:t xml:space="preserve">. </w:t>
+      </w:r>
+    </w:p>
+    <w:p>
+      <w:pPr>
+        <w:jc w:val="both"/>
+        <w:rPr>
+          <w:rFonts w:ascii="Arial" w:hAnsi="Arial" w:cs="Arial"/>
+          <w:b/>
+        </w:rPr>
+      </w:pPr>
+    </w:p>
+    <w:p>
+      <w:pPr>
+        <w:rPr>
+          <w:rFonts w:ascii="Arial" w:hAnsi="Arial" w:cs="Arial"/>
+          <w:b/>
+        </w:rPr>
+      </w:pPr>
+    </w:p>
+    <w:p>
+      <w:pPr>
+        <w:rPr>
+          <w:rFonts w:ascii="Arial" w:hAnsi="Arial" w:cs="Arial"/>
+          <w:b/>
+        </w:rPr>
+      </w:pPr>
+    </w:p>
+    <w:p>
+      <w:pPr>
+        <w:rPr>
+          <w:rFonts w:ascii="Arial" w:hAnsi="Arial" w:cs="Arial"/>
+          <w:b/>
+        </w:rPr>
+      </w:pPr>
+    </w:p>
+    <w:p>
+      <w:pPr>
+        <w:rPr>
+          <w:rFonts w:ascii="Arial" w:hAnsi="Arial" w:cs="Arial"/>
+          <w:b/>
+        </w:rPr>
+      </w:pPr>
+    </w:p>
+    <w:p>
+      <w:pPr>
+        <w:rPr>
+          <w:rFonts w:ascii="Arial" w:hAnsi="Arial" w:cs="Arial"/>
+          <w:b/>
+        </w:rPr>
+      </w:pPr>
+    </w:p>
+    <w:p>
+      <w:pPr>
+        <w:rPr>
+          <w:rFonts w:ascii="Arial" w:hAnsi="Arial" w:cs="Arial"/>
+          <w:b/>
+        </w:rPr>
+      </w:pPr>
+    </w:p>
+    <w:p>
+      <w:pPr>
+        <w:rPr>
+          <w:rFonts w:ascii="Arial" w:hAnsi="Arial" w:cs="Arial"/>
+          <w:b/>
+        </w:rPr>
+      </w:pPr>
+    </w:p>
+    <w:p>
+      <w:pPr>
+        <w:rPr>
+          <w:rFonts w:ascii="Arial" w:hAnsi="Arial" w:cs="Arial"/>
+          <w:b/>
+        </w:rPr>
+      </w:pPr>
+    </w:p>
+    <w:p>
+      <w:pPr>
+        <w:rPr>
+          <w:rFonts w:ascii="Arial" w:hAnsi="Arial" w:cs="Arial"/>
+          <w:b/>
+        </w:rPr>
+      </w:pPr>
+    </w:p>
+    <w:p>
+      <w:pPr>
+        <w:rPr>
+          <w:rFonts w:ascii="Arial" w:hAnsi="Arial" w:cs="Arial"/>
+          <w:b/>
+        </w:rPr>
+      </w:pPr>
+      <w:r>
+        <w:rPr>
+          <w:rFonts w:ascii="Arial" w:hAnsi="Arial" w:cs="Arial"/>
+          <w:b/>
+        </w:rPr>
+        <w:br w:type="page"/>
+      </w:r>
+    </w:p>
+    <w:p>
+      <w:pPr>
+        <w:rPr>
+          <w:rFonts w:ascii="Arial" w:hAnsi="Arial" w:cs="Arial"/>
+          <w:b/>
+        </w:rPr>
+      </w:pPr>
+      <w:r>
+        <w:rPr>
+          <w:rFonts w:ascii="Arial" w:hAnsi="Arial" w:cs="Arial"/>
+          <w:b/>
+        </w:rPr>
+        <w:lastRenderedPageBreak/>
+        <w:t>Fundamentação da plataforma e ferramentas de desenvolvimento</w:t>
+      </w:r>
+    </w:p>
+    <w:p>
+      <w:pPr>
+        <w:rPr>
+          <w:rFonts w:ascii="Arial" w:hAnsi="Arial" w:cs="Arial"/>
+          <w:b/>
+        </w:rPr>
+      </w:pPr>
+    </w:p>
+    <w:p>
+      <w:pPr>
+        <w:ind w:firstLine="708"/>
+        <w:jc w:val="both"/>
+        <w:rPr>
+          <w:rFonts w:ascii="Arial" w:hAnsi="Arial" w:cs="Arial"/>
+        </w:rPr>
+      </w:pPr>
+      <w:r>
+        <w:rPr>
+          <w:rFonts w:ascii="Arial" w:hAnsi="Arial" w:cs="Arial"/>
+        </w:rPr>
+        <w:t xml:space="preserve">A plataforma web vêm cada dia mais se tornando  mais popular e utilizada no mercado de sistemas de informação, devido a grandes vantagens em determinadas áreas do comercio e indústria. </w:t>
+      </w:r>
+    </w:p>
+    <w:p>
+      <w:pPr>
+        <w:ind w:firstLine="708"/>
+        <w:jc w:val="both"/>
+        <w:rPr>
+          <w:rFonts w:ascii="Arial" w:hAnsi="Arial" w:cs="Arial"/>
+        </w:rPr>
+      </w:pPr>
+      <w:r>
+        <w:rPr>
+          <w:rFonts w:ascii="Arial" w:hAnsi="Arial" w:cs="Arial"/>
+        </w:rPr>
+        <w:t xml:space="preserve">As aplicações são mais versáteis podendo a abertura do sistema em qualquer aparelho que possua um navegador que interprete código </w:t>
+      </w:r>
+      <w:r>
+        <w:rPr>
+          <w:rFonts w:ascii="Arial" w:hAnsi="Arial" w:cs="Arial"/>
+        </w:rPr>
+        <w:t xml:space="preserve">HTML </w:t>
+      </w:r>
+      <w:r>
+        <w:rPr>
+          <w:rFonts w:ascii="Arial" w:hAnsi="Arial" w:cs="Arial"/>
+        </w:rPr>
+        <w:t>(</w:t>
+      </w:r>
+      <w:r>
+        <w:rPr>
+          <w:rFonts w:ascii="Arial" w:hAnsi="Arial" w:cs="Arial"/>
+          <w:i/>
+          <w:iCs/>
+          <w:color w:val="252525"/>
+          <w:sz w:val="21"/>
+          <w:szCs w:val="21"/>
+          <w:shd w:val="clear" w:color="auto" w:fill="FFFFFF"/>
+        </w:rPr>
+        <w:t>HyperText Markup Language)</w:t>
+      </w:r>
+      <w:r>
+        <w:rPr>
+          <w:rFonts w:ascii="Arial" w:hAnsi="Arial" w:cs="Arial"/>
+        </w:rPr>
+        <w:t xml:space="preserve">. Não há necessidade de instalação do sistema em cada estação de trabalho, o sistema é instalado em um servidor  e os usuários acessam via navegador em seu dispositivo. Para ampliação de um banco de dados ou mesmo do sistema em si, não é necessário a atualização de software em cada maquina, ou mesmo um “upgrade” dos dispositivos a serem utilizados para acessa-lo, só o servidor necessita de uma melhoria em caso de novas atualizações e novos requisitos do sistema. </w:t>
+      </w:r>
+    </w:p>
+    <w:p>
+      <w:pPr>
+        <w:ind w:firstLine="708"/>
+        <w:jc w:val="both"/>
+        <w:rPr>
+          <w:rFonts w:ascii="Arial" w:hAnsi="Arial" w:cs="Arial"/>
+        </w:rPr>
+      </w:pPr>
+      <w:r>
+        <w:rPr>
+          <w:rFonts w:ascii="Arial" w:hAnsi="Arial" w:cs="Arial"/>
+        </w:rPr>
+        <w:t>Muitas empresas os utilizam para comunicação e organização interna de processos, além do contato externo com clientes e fornecedores.</w:t>
+      </w:r>
+    </w:p>
+    <w:p>
+      <w:pPr>
+        <w:ind w:firstLine="708"/>
+        <w:jc w:val="both"/>
+        <w:rPr>
+          <w:rFonts w:ascii="Arial" w:hAnsi="Arial" w:cs="Arial"/>
+        </w:rPr>
+      </w:pPr>
+      <w:r>
+        <w:rPr>
+          <w:rFonts w:ascii="Arial" w:hAnsi="Arial" w:cs="Arial"/>
+        </w:rPr>
+        <w:t xml:space="preserve">Embora não seja recomendada em operações de alto risco ou de precisão, </w:t>
+      </w:r>
+      <w:r>
+        <w:rPr>
+          <w:rFonts w:ascii="Arial" w:hAnsi="Arial" w:cs="Arial"/>
+        </w:rPr>
+        <w:t>a plataforma web veio pra ficar e cada dia mais está se modernizando com varias linguagens de programação e vários recursos para l</w:t>
+      </w:r>
+      <w:r>
+        <w:rPr>
+          <w:rFonts w:ascii="Arial" w:hAnsi="Arial" w:cs="Arial"/>
+        </w:rPr>
+        <w:t>ayout.</w:t>
+      </w:r>
+    </w:p>
+    <w:p>
+      <w:pPr>
+        <w:jc w:val="both"/>
+        <w:rPr>
+          <w:rFonts w:ascii="Arial" w:hAnsi="Arial" w:cs="Arial"/>
+        </w:rPr>
+      </w:pPr>
+    </w:p>
+    <w:p>
+      <w:pPr>
+        <w:jc w:val="both"/>
+        <w:rPr>
+          <w:rFonts w:ascii="Arial" w:hAnsi="Arial" w:cs="Arial"/>
+        </w:rPr>
+      </w:pPr>
+      <w:r>
+        <w:rPr>
+          <w:rFonts w:ascii="Arial" w:hAnsi="Arial" w:cs="Arial"/>
+        </w:rPr>
+        <w:t>Linguagem PHP</w:t>
+      </w:r>
+    </w:p>
+    <w:p>
+      <w:pPr>
+        <w:jc w:val="both"/>
+        <w:rPr>
+          <w:rFonts w:ascii="Arial" w:hAnsi="Arial" w:cs="Arial"/>
+        </w:rPr>
+      </w:pPr>
+    </w:p>
+    <w:p>
+      <w:pPr>
+        <w:jc w:val="both"/>
+        <w:rPr>
+          <w:rFonts w:ascii="Arial" w:hAnsi="Arial" w:cs="Arial"/>
+        </w:rPr>
+      </w:pPr>
+      <w:r>
+        <w:rPr>
+          <w:rFonts w:ascii="Arial" w:hAnsi="Arial" w:cs="Arial"/>
+        </w:rPr>
+        <w:tab/>
+        <w:t xml:space="preserve">Criada em 1994 por Rasmus Lerdorf com a idéia de um simples código em linguagem C, que depois de ser útil na atividade em que foi aplicado, seu codigo foi melhorado e passou  a se interligar com banco de dados e </w:t>
+      </w:r>
+      <w:r>
+        <w:rPr>
+          <w:rFonts w:ascii="Arial" w:hAnsi="Arial" w:cs="Arial"/>
+        </w:rPr>
+        <w:tab/>
+        <w:t>oferencendo a oportu-nidade de desenvolvimento de simples aplicações web. Em 1997 Rasmus liberou o codigo fonte do então chamado “PHP Tools”, para que outros usuários pudessem oferecer correções para bugs e aperfeiçoar a este código.</w:t>
+      </w:r>
+    </w:p>
+    <w:p>
+      <w:pPr>
+        <w:jc w:val="both"/>
+        <w:rPr>
+          <w:rFonts w:ascii="Arial" w:hAnsi="Arial" w:cs="Arial"/>
+        </w:rPr>
+      </w:pPr>
+      <w:r>
+        <w:rPr>
+          <w:rFonts w:ascii="Arial" w:hAnsi="Arial" w:cs="Arial"/>
+        </w:rPr>
+        <w:tab/>
+        <w:t>O PHP  passou por varias versões até a versão 5, sendo esta a mais atual, possui varios recursos dos quais um dos mais importantes foi a compatibilidade com orientação a objetos.</w:t>
+      </w:r>
+    </w:p>
+    <w:p>
+      <w:pPr>
+        <w:jc w:val="both"/>
+        <w:rPr>
+          <w:rFonts w:ascii="Arial" w:hAnsi="Arial" w:cs="Arial"/>
+        </w:rPr>
+      </w:pPr>
+      <w:r>
+        <w:rPr>
+          <w:rFonts w:ascii="Arial" w:hAnsi="Arial" w:cs="Arial"/>
+        </w:rPr>
+        <w:tab/>
+        <w:t>Além de ser uma linguagem totalmente gratuita e que não há necessidade de se pagar nada para desenvolvimento de uma aplicação, o PHP é de facil aprendizagem, possui ampla documentação</w:t>
+      </w:r>
+      <w:r>
+        <w:rPr>
+          <w:rFonts w:ascii="Arial" w:hAnsi="Arial" w:cs="Arial"/>
+        </w:rPr>
+        <w:t>,</w:t>
+      </w:r>
+      <w:r>
+        <w:rPr>
+          <w:rFonts w:ascii="Arial" w:hAnsi="Arial" w:cs="Arial"/>
+        </w:rPr>
+        <w:t xml:space="preserve"> embora não totalmente concuída </w:t>
+      </w:r>
+      <w:r>
+        <w:rPr>
+          <w:rFonts w:ascii="Arial" w:hAnsi="Arial" w:cs="Arial"/>
+        </w:rPr>
+        <w:lastRenderedPageBreak/>
+        <w:t xml:space="preserve">devido a </w:t>
+      </w:r>
+      <w:r>
+        <w:rPr>
+          <w:rFonts w:ascii="Arial" w:hAnsi="Arial" w:cs="Arial"/>
+        </w:rPr>
+        <w:t xml:space="preserve">atualizaçãoes constantes no codigo por correções, porém bem completa e enriquecida atraves de blogs e varias paginas da WEB por diversos usuários da linguagem. Tem compatibilidade com a maioria dos bancos de dados incluindo: Oracle, MySql, Microsoft Sql Server. A linguagem pode ser utilizada em todas as plataformas, e </w:t>
+      </w:r>
+      <w:r>
+        <w:rPr>
+          <w:rFonts w:ascii="Arial" w:hAnsi="Arial" w:cs="Arial"/>
+        </w:rPr>
+        <w:t>diferente de scripts que como “Java Script”, que são executados dentro da maquina do usuário, a codificação PHP, roda diretamente do servidor no qual foi instalada, e apenas mostra o resultado da solicitação do usuário ao clicar ou incluir uma nova informação no sistema.</w:t>
+      </w:r>
+    </w:p>
+    <w:p>
+      <w:pPr>
+        <w:jc w:val="both"/>
+        <w:rPr>
+          <w:rFonts w:ascii="Arial" w:hAnsi="Arial" w:cs="Arial"/>
+        </w:rPr>
+      </w:pPr>
+      <w:r>
+        <w:rPr>
+          <w:rFonts w:ascii="Arial" w:hAnsi="Arial" w:cs="Arial"/>
+        </w:rPr>
+        <w:tab/>
+        <w:t xml:space="preserve">Atualmente está entre as sete linguagens de programação </w:t>
+      </w:r>
+      <w:r>
+        <w:rPr>
+          <w:rFonts w:ascii="Arial" w:hAnsi="Arial" w:cs="Arial"/>
+        </w:rPr>
+        <w:t xml:space="preserve">mais </w:t>
+      </w:r>
+      <w:r>
+        <w:rPr>
+          <w:rFonts w:ascii="Arial" w:hAnsi="Arial" w:cs="Arial"/>
+        </w:rPr>
+        <w:t>utilizadas no mundo, segundo dados do ranking TIOBE (</w:t>
+      </w:r>
+      <w:r>
+        <w:rPr>
+          <w:rFonts w:ascii="Arial" w:hAnsi="Arial" w:cs="Arial"/>
+        </w:rPr>
+        <w:t>indice de utilização e qualida</w:t>
+      </w:r>
+      <w:r>
+        <w:rPr>
+          <w:rFonts w:ascii="Arial" w:hAnsi="Arial" w:cs="Arial"/>
+        </w:rPr>
+        <w:t>de em programação de sistemas) em 2014.</w:t>
+      </w:r>
+    </w:p>
+    <w:p>
+      <w:pPr>
+        <w:jc w:val="both"/>
+        <w:rPr>
+          <w:rFonts w:ascii="Arial" w:hAnsi="Arial" w:cs="Arial"/>
+        </w:rPr>
+      </w:pPr>
+    </w:p>
+    <w:p>
+      <w:pPr>
+        <w:jc w:val="both"/>
+        <w:rPr>
+          <w:rFonts w:ascii="Arial" w:hAnsi="Arial" w:cs="Arial"/>
+        </w:rPr>
+      </w:pPr>
+      <w:r>
+        <w:rPr>
+          <w:rFonts w:ascii="Arial" w:hAnsi="Arial" w:cs="Arial"/>
+        </w:rPr>
+        <w:t>Trabalhando com Frameworks PHP</w:t>
+      </w:r>
+    </w:p>
+    <w:p>
+      <w:pPr>
+        <w:jc w:val="both"/>
+        <w:rPr>
+          <w:rFonts w:ascii="Arial" w:hAnsi="Arial" w:cs="Arial"/>
+        </w:rPr>
+      </w:pPr>
+    </w:p>
+    <w:p>
+      <w:pPr>
+        <w:jc w:val="both"/>
+        <w:rPr>
+          <w:rFonts w:ascii="Arial" w:hAnsi="Arial" w:cs="Arial"/>
+        </w:rPr>
+      </w:pPr>
+      <w:r>
+        <w:rPr>
+          <w:rFonts w:ascii="Arial" w:hAnsi="Arial" w:cs="Arial"/>
+        </w:rPr>
+        <w:tab/>
+        <w:t>A utilização de frameworks para realizar um projeto pode poucar tempo e ajudar na qualidade e entendimento do código. As vantagens reais na utilização destas ferramentas são a padronização do codigo, velocidade de desenvolvimento, a qualidade aplicada no projeto.</w:t>
+      </w:r>
+    </w:p>
+    <w:p>
+      <w:pPr>
+        <w:jc w:val="both"/>
+        <w:rPr>
+          <w:rFonts w:ascii="Arial" w:hAnsi="Arial" w:cs="Arial"/>
+        </w:rPr>
+      </w:pPr>
+      <w:r>
+        <w:rPr>
+          <w:rFonts w:ascii="Arial" w:hAnsi="Arial" w:cs="Arial"/>
+        </w:rPr>
+        <w:tab/>
+        <w:t xml:space="preserve">A velocidade é favorecida devido a a padronização de um código extenso, a diminuição de linguas de código a partir do reaproveitamento das mesmas utilizando a ferramenta, o auxilio na programação devido a ferramenta ter </w:t>
+      </w:r>
+      <w:r>
+        <w:rPr>
+          <w:rFonts w:ascii="Arial" w:hAnsi="Arial" w:cs="Arial"/>
+        </w:rPr>
+        <w:t>alguns codigos pré- definidos.</w:t>
+      </w:r>
+    </w:p>
+    <w:p>
+      <w:pPr>
+        <w:jc w:val="both"/>
+        <w:rPr>
+          <w:rFonts w:ascii="Arial" w:hAnsi="Arial" w:cs="Arial"/>
+        </w:rPr>
+      </w:pPr>
+      <w:r>
+        <w:rPr>
+          <w:rFonts w:ascii="Arial" w:hAnsi="Arial" w:cs="Arial"/>
+        </w:rPr>
+        <w:tab/>
+        <w:t xml:space="preserve">A vários frameworks no mercado, entre eles Coldelgniter, Zend, Cake PHP, Symfony, Seagull, os mesmos oferenecem grande documentação </w:t>
       </w:r>
       <w:bookmarkStart w:id="0" w:name="_GoBack"/>
       <w:bookmarkEnd w:id="0"/>
@@ -1448,36 +1889,1221 @@
         <w:jc w:val="both"/>
         <w:rPr>
           <w:rFonts w:ascii="Arial" w:hAnsi="Arial" w:cs="Arial"/>
-          <w:b/>
-        </w:rPr>
-      </w:pPr>
-    </w:p>
-    <w:p>
-      <w:pPr>
-        <w:rPr>
-          <w:rFonts w:ascii="Arial" w:hAnsi="Arial" w:cs="Arial"/>
-          <w:b/>
-        </w:rPr>
-      </w:pPr>
-    </w:p>
-    <w:p>
-      <w:pPr>
-        <w:rPr>
-          <w:rFonts w:ascii="Arial" w:hAnsi="Arial" w:cs="Arial"/>
-          <w:b/>
-        </w:rPr>
-      </w:pPr>
-    </w:p>
-    <w:p>
-      <w:pPr>
-        <w:rPr>
-          <w:rFonts w:ascii="Arial" w:hAnsi="Arial" w:cs="Arial"/>
-          <w:b/>
-        </w:rPr>
-      </w:pPr>
-    </w:p>
-    <w:p>
-      <w:pPr>
+        </w:rPr>
+      </w:pPr>
+    </w:p>
+    <w:p>
+      <w:pPr>
+        <w:jc w:val="both"/>
+        <w:rPr>
+          <w:rFonts w:ascii="Arial" w:hAnsi="Arial" w:cs="Arial"/>
+        </w:rPr>
+      </w:pPr>
+    </w:p>
+    <w:p>
+      <w:pPr>
+        <w:jc w:val="both"/>
+        <w:rPr>
+          <w:rFonts w:ascii="Arial" w:hAnsi="Arial" w:cs="Arial"/>
+        </w:rPr>
+      </w:pPr>
+      <w:r>
+        <w:rPr>
+          <w:rFonts w:ascii="Arial" w:hAnsi="Arial" w:cs="Arial"/>
+        </w:rPr>
+        <w:tab/>
+      </w:r>
+    </w:p>
+    <w:p>
+      <w:pPr>
+        <w:ind w:firstLine="708"/>
+        <w:jc w:val="both"/>
+        <w:rPr>
+          <w:rFonts w:ascii="Arial" w:hAnsi="Arial" w:cs="Arial"/>
+        </w:rPr>
+      </w:pPr>
+    </w:p>
+    <w:p>
+      <w:pPr>
+        <w:rPr>
+          <w:rFonts w:ascii="Arial" w:hAnsi="Arial" w:cs="Arial"/>
+          <w:b/>
+        </w:rPr>
+      </w:pPr>
+    </w:p>
+    <w:p>
+      <w:pPr>
+        <w:rPr>
+          <w:rFonts w:ascii="Arial" w:hAnsi="Arial" w:cs="Arial"/>
+          <w:b/>
+        </w:rPr>
+      </w:pPr>
+    </w:p>
+    <w:p>
+      <w:pPr>
+        <w:rPr>
+          <w:rFonts w:ascii="Arial" w:hAnsi="Arial" w:cs="Arial"/>
+          <w:b/>
+        </w:rPr>
+      </w:pPr>
+    </w:p>
+    <w:p>
+      <w:pPr>
+        <w:rPr>
+          <w:rFonts w:ascii="Arial" w:hAnsi="Arial" w:cs="Arial"/>
+          <w:b/>
+        </w:rPr>
+      </w:pPr>
+    </w:p>
+    <w:p>
+      <w:pPr>
+        <w:rPr>
+          <w:rFonts w:ascii="Arial" w:hAnsi="Arial" w:cs="Arial"/>
+          <w:b/>
+        </w:rPr>
+      </w:pPr>
+    </w:p>
+    <w:p>
+      <w:pPr>
+        <w:rPr>
+          <w:rFonts w:ascii="Arial" w:hAnsi="Arial" w:cs="Arial"/>
+          <w:b/>
+        </w:rPr>
+      </w:pPr>
+    </w:p>
+    <w:p>
+      <w:pPr>
+        <w:rPr>
+          <w:rFonts w:ascii="Arial" w:hAnsi="Arial" w:cs="Arial"/>
+          <w:b/>
+        </w:rPr>
+      </w:pPr>
+    </w:p>
+    <w:p>
+      <w:pPr>
+        <w:rPr>
+          <w:rFonts w:ascii="Arial" w:hAnsi="Arial" w:cs="Arial"/>
+          <w:b/>
+        </w:rPr>
+      </w:pPr>
+    </w:p>
+    <w:p>
+      <w:pPr>
+        <w:rPr>
+          <w:rFonts w:ascii="Arial" w:hAnsi="Arial" w:cs="Arial"/>
+          <w:b/>
+        </w:rPr>
+      </w:pPr>
+    </w:p>
+    <w:p>
+      <w:pPr>
+        <w:rPr>
+          <w:rFonts w:ascii="Arial" w:hAnsi="Arial" w:cs="Arial"/>
+          <w:b/>
+        </w:rPr>
+      </w:pPr>
+    </w:p>
+    <w:p>
+      <w:pPr>
+        <w:rPr>
+          <w:rFonts w:ascii="Arial" w:hAnsi="Arial" w:cs="Arial"/>
+          <w:b/>
+        </w:rPr>
+      </w:pPr>
+    </w:p>
+    <w:p>
+      <w:pPr>
+        <w:rPr>
+          <w:rFonts w:ascii="Arial" w:hAnsi="Arial" w:cs="Arial"/>
+          <w:b/>
+        </w:rPr>
+      </w:pPr>
+    </w:p>
+    <w:p>
+      <w:pPr>
+        <w:rPr>
+          <w:rFonts w:ascii="Arial" w:hAnsi="Arial" w:cs="Arial"/>
+          <w:b/>
+        </w:rPr>
+      </w:pPr>
+    </w:p>
+    <w:p>
+      <w:pPr>
+        <w:rPr>
+          <w:rFonts w:ascii="Arial" w:hAnsi="Arial" w:cs="Arial"/>
+          <w:b/>
+        </w:rPr>
+      </w:pPr>
+    </w:p>
+    <w:p>
+      <w:pPr>
+        <w:rPr>
+          <w:rFonts w:ascii="Arial" w:hAnsi="Arial" w:cs="Arial"/>
+          <w:b/>
+        </w:rPr>
+      </w:pPr>
+    </w:p>
+    <w:p>
+      <w:pPr>
+        <w:rPr>
+          <w:rFonts w:ascii="Arial" w:hAnsi="Arial" w:cs="Arial"/>
+          <w:b/>
+        </w:rPr>
+      </w:pPr>
+    </w:p>
+    <w:p>
+      <w:pPr>
+        <w:rPr>
+          <w:rFonts w:ascii="Arial" w:hAnsi="Arial" w:cs="Arial"/>
+          <w:b/>
+        </w:rPr>
+      </w:pPr>
+    </w:p>
+    <w:p>
+      <w:pPr>
+        <w:rPr>
+          <w:rFonts w:ascii="Arial" w:hAnsi="Arial" w:cs="Arial"/>
+          <w:b/>
+        </w:rPr>
+      </w:pPr>
+    </w:p>
+    <w:p>
+      <w:pPr>
+        <w:rPr>
+          <w:rFonts w:ascii="Arial" w:hAnsi="Arial" w:cs="Arial"/>
+          <w:b/>
+        </w:rPr>
+      </w:pPr>
+    </w:p>
+    <w:p>
+      <w:pPr>
+        <w:rPr>
+          <w:rFonts w:ascii="Arial" w:hAnsi="Arial" w:cs="Arial"/>
+          <w:b/>
+        </w:rPr>
+      </w:pPr>
+    </w:p>
+    <w:p>
+      <w:pPr>
+        <w:rPr>
+          <w:rFonts w:ascii="Arial" w:hAnsi="Arial" w:cs="Arial"/>
+          <w:b/>
+        </w:rPr>
+      </w:pPr>
+    </w:p>
+    <w:p>
+      <w:pPr>
+        <w:rPr>
+          <w:rFonts w:ascii="Arial" w:hAnsi="Arial" w:cs="Arial"/>
+          <w:b/>
+        </w:rPr>
+      </w:pPr>
+    </w:p>
+    <w:p>
+      <w:pPr>
+        <w:rPr>
+          <w:rFonts w:ascii="Arial" w:hAnsi="Arial" w:cs="Arial"/>
+          <w:b/>
+        </w:rPr>
+      </w:pPr>
+    </w:p>
+    <w:p>
+      <w:pPr>
+        <w:rPr>
+          <w:rFonts w:ascii="Arial" w:hAnsi="Arial" w:cs="Arial"/>
+          <w:b/>
+        </w:rPr>
+      </w:pPr>
+    </w:p>
+    <w:p>
+      <w:pPr>
+        <w:rPr>
+          <w:rFonts w:ascii="Arial" w:hAnsi="Arial" w:cs="Arial"/>
+          <w:b/>
+        </w:rPr>
+      </w:pPr>
+    </w:p>
+    <w:p>
+      <w:pPr>
+        <w:rPr>
+          <w:rFonts w:ascii="Arial" w:hAnsi="Arial" w:cs="Arial"/>
+          <w:b/>
+        </w:rPr>
+      </w:pPr>
+    </w:p>
+    <w:p>
+      <w:pPr>
+        <w:rPr>
+          <w:rFonts w:ascii="Arial" w:hAnsi="Arial" w:cs="Arial"/>
+          <w:b/>
+        </w:rPr>
+      </w:pPr>
+    </w:p>
+    <w:p>
+      <w:pPr>
+        <w:rPr>
+          <w:rFonts w:ascii="Arial" w:hAnsi="Arial" w:cs="Arial"/>
+          <w:b/>
+        </w:rPr>
+      </w:pPr>
+    </w:p>
+    <w:p>
+      <w:pPr>
+        <w:rPr>
+          <w:rFonts w:ascii="Arial" w:hAnsi="Arial" w:cs="Arial"/>
+          <w:b/>
+        </w:rPr>
+      </w:pPr>
+    </w:p>
+    <w:p>
+      <w:pPr>
+        <w:rPr>
+          <w:rFonts w:ascii="Arial" w:hAnsi="Arial" w:cs="Arial"/>
+          <w:b/>
+        </w:rPr>
+      </w:pPr>
+    </w:p>
+    <w:p>
+      <w:pPr>
+        <w:rPr>
+          <w:rFonts w:ascii="Arial" w:hAnsi="Arial" w:cs="Arial"/>
+          <w:b/>
+        </w:rPr>
+      </w:pPr>
+    </w:p>
+    <w:p>
+      <w:pPr>
+        <w:rPr>
+          <w:rFonts w:ascii="Arial" w:hAnsi="Arial" w:cs="Arial"/>
+          <w:b/>
+        </w:rPr>
+      </w:pPr>
+      <w:r>
+        <w:rPr>
+          <w:rFonts w:ascii="Arial" w:hAnsi="Arial" w:cs="Arial"/>
+          <w:b/>
+        </w:rPr>
+        <w:t>Tarefas do sistemas</w:t>
+      </w:r>
+    </w:p>
+    <w:p>
+      <w:pPr>
+        <w:jc w:val="both"/>
+        <w:rPr>
+          <w:rFonts w:ascii="Arial" w:hAnsi="Arial" w:cs="Arial"/>
+          <w:b/>
+        </w:rPr>
+      </w:pPr>
+      <w:r>
+        <w:rPr>
+          <w:rFonts w:ascii="Arial" w:hAnsi="Arial" w:cs="Arial"/>
+          <w:b/>
+        </w:rPr>
+        <w:t>Usuário realiza Login</w:t>
+      </w:r>
+      <w:r>
+        <w:rPr>
+          <w:rFonts w:ascii="Arial" w:hAnsi="Arial" w:cs="Arial"/>
+          <w:b/>
+        </w:rPr>
+        <w:t xml:space="preserve"> OK</w:t>
+      </w:r>
+    </w:p>
+    <w:p>
+      <w:pPr>
+        <w:jc w:val="both"/>
+        <w:rPr>
+          <w:rFonts w:ascii="Arial" w:hAnsi="Arial" w:cs="Arial"/>
+          <w:b/>
+        </w:rPr>
+      </w:pPr>
+      <w:r>
+        <w:rPr>
+          <w:rFonts w:ascii="Arial" w:hAnsi="Arial" w:cs="Arial"/>
+          <w:b/>
+        </w:rPr>
+        <w:t>Coordenador</w:t>
+      </w:r>
+      <w:r>
+        <w:rPr>
+          <w:rFonts w:ascii="Arial" w:hAnsi="Arial" w:cs="Arial"/>
+          <w:b/>
+        </w:rPr>
+        <w:t xml:space="preserve"> Adiciona nova disciplina</w:t>
+      </w:r>
+      <w:r>
+        <w:rPr>
+          <w:rFonts w:ascii="Arial" w:hAnsi="Arial" w:cs="Arial"/>
+          <w:b/>
+        </w:rPr>
+        <w:t xml:space="preserve"> OK</w:t>
+      </w:r>
+    </w:p>
+    <w:p>
+      <w:pPr>
+        <w:jc w:val="both"/>
+        <w:rPr>
+          <w:rFonts w:ascii="Arial" w:hAnsi="Arial" w:cs="Arial"/>
+          <w:b/>
+        </w:rPr>
+      </w:pPr>
+      <w:r>
+        <w:rPr>
+          <w:rFonts w:ascii="Arial" w:hAnsi="Arial" w:cs="Arial"/>
+          <w:b/>
+        </w:rPr>
+        <w:t>Coordenador</w:t>
+      </w:r>
+      <w:r>
+        <w:rPr>
+          <w:rFonts w:ascii="Arial" w:hAnsi="Arial" w:cs="Arial"/>
+          <w:b/>
+        </w:rPr>
+        <w:t xml:space="preserve"> Exclui Disciplina</w:t>
+      </w:r>
+      <w:r>
+        <w:rPr>
+          <w:rFonts w:ascii="Arial" w:hAnsi="Arial" w:cs="Arial"/>
+          <w:b/>
+        </w:rPr>
+        <w:t xml:space="preserve"> OK</w:t>
+      </w:r>
+    </w:p>
+    <w:p>
+      <w:pPr>
+        <w:jc w:val="both"/>
+        <w:rPr>
+          <w:rFonts w:ascii="Arial" w:hAnsi="Arial" w:cs="Arial"/>
+          <w:b/>
+        </w:rPr>
+      </w:pPr>
+      <w:r>
+        <w:rPr>
+          <w:rFonts w:ascii="Arial" w:hAnsi="Arial" w:cs="Arial"/>
+          <w:b/>
+        </w:rPr>
+        <w:t xml:space="preserve">Coordenador </w:t>
+      </w:r>
+      <w:r>
+        <w:rPr>
+          <w:rFonts w:ascii="Arial" w:hAnsi="Arial" w:cs="Arial"/>
+          <w:b/>
+        </w:rPr>
+        <w:t>Altera Disciplina</w:t>
+      </w:r>
+      <w:r>
+        <w:rPr>
+          <w:rFonts w:ascii="Arial" w:hAnsi="Arial" w:cs="Arial"/>
+          <w:b/>
+        </w:rPr>
+        <w:t xml:space="preserve"> OK</w:t>
+      </w:r>
+    </w:p>
+    <w:p>
+      <w:pPr>
+        <w:jc w:val="both"/>
+        <w:rPr>
+          <w:rFonts w:ascii="Arial" w:hAnsi="Arial" w:cs="Arial"/>
+          <w:b/>
+        </w:rPr>
+      </w:pPr>
+      <w:r>
+        <w:rPr>
+          <w:rFonts w:ascii="Arial" w:hAnsi="Arial" w:cs="Arial"/>
+          <w:b/>
+        </w:rPr>
+        <w:t xml:space="preserve">Professor Administra </w:t>
+      </w:r>
+      <w:r>
+        <w:rPr>
+          <w:rFonts w:ascii="Arial" w:hAnsi="Arial" w:cs="Arial"/>
+          <w:b/>
+        </w:rPr>
+        <w:t>Disciplina</w:t>
+      </w:r>
+      <w:r>
+        <w:rPr>
+          <w:rFonts w:ascii="Arial" w:hAnsi="Arial" w:cs="Arial"/>
+          <w:b/>
+        </w:rPr>
+        <w:t xml:space="preserve"> OK</w:t>
+      </w:r>
+    </w:p>
+    <w:p>
+      <w:pPr>
+        <w:jc w:val="both"/>
+        <w:rPr>
+          <w:rFonts w:ascii="Arial" w:hAnsi="Arial" w:cs="Arial"/>
+          <w:b/>
+        </w:rPr>
+      </w:pPr>
+      <w:r>
+        <w:rPr>
+          <w:rFonts w:ascii="Arial" w:hAnsi="Arial" w:cs="Arial"/>
+          <w:b/>
+        </w:rPr>
+        <w:t>Coordenador Administra Turma</w:t>
+      </w:r>
+      <w:r>
+        <w:rPr>
+          <w:rFonts w:ascii="Arial" w:hAnsi="Arial" w:cs="Arial"/>
+          <w:b/>
+        </w:rPr>
+        <w:t xml:space="preserve"> OK</w:t>
+      </w:r>
+    </w:p>
+    <w:p>
+      <w:pPr>
+        <w:jc w:val="both"/>
+        <w:rPr>
+          <w:rFonts w:ascii="Arial" w:hAnsi="Arial" w:cs="Arial"/>
+          <w:b/>
+          <w:highlight w:val="yellow"/>
+        </w:rPr>
+      </w:pPr>
+      <w:r>
+        <w:rPr>
+          <w:rFonts w:ascii="Arial" w:hAnsi="Arial" w:cs="Arial"/>
+          <w:b/>
+          <w:highlight w:val="yellow"/>
+        </w:rPr>
+        <w:t xml:space="preserve">Secretária </w:t>
+      </w:r>
+      <w:r>
+        <w:rPr>
+          <w:rFonts w:ascii="Arial" w:hAnsi="Arial" w:cs="Arial"/>
+          <w:b/>
+          <w:highlight w:val="yellow"/>
+        </w:rPr>
+        <w:t>Inclui Nova Turma</w:t>
+      </w:r>
+      <w:r>
+        <w:rPr>
+          <w:rFonts w:ascii="Arial" w:hAnsi="Arial" w:cs="Arial"/>
+          <w:b/>
+          <w:highlight w:val="yellow"/>
+        </w:rPr>
+        <w:t xml:space="preserve"> OK</w:t>
+      </w:r>
+    </w:p>
+    <w:p>
+      <w:pPr>
+        <w:jc w:val="both"/>
+        <w:rPr>
+          <w:rFonts w:ascii="Arial" w:hAnsi="Arial" w:cs="Arial"/>
+          <w:b/>
+          <w:highlight w:val="yellow"/>
+        </w:rPr>
+      </w:pPr>
+      <w:r>
+        <w:rPr>
+          <w:rFonts w:ascii="Arial" w:hAnsi="Arial" w:cs="Arial"/>
+          <w:b/>
+          <w:highlight w:val="yellow"/>
+        </w:rPr>
+        <w:t>Secretária</w:t>
+      </w:r>
+      <w:r>
+        <w:rPr>
+          <w:rFonts w:ascii="Arial" w:hAnsi="Arial" w:cs="Arial"/>
+          <w:b/>
+          <w:highlight w:val="yellow"/>
+        </w:rPr>
+        <w:t xml:space="preserve"> Exclui Nova Turma</w:t>
+      </w:r>
+      <w:r>
+        <w:rPr>
+          <w:rFonts w:ascii="Arial" w:hAnsi="Arial" w:cs="Arial"/>
+          <w:b/>
+          <w:highlight w:val="yellow"/>
+        </w:rPr>
+        <w:t xml:space="preserve"> OK</w:t>
+      </w:r>
+    </w:p>
+    <w:p>
+      <w:pPr>
+        <w:jc w:val="both"/>
+        <w:rPr>
+          <w:rFonts w:ascii="Arial" w:hAnsi="Arial" w:cs="Arial"/>
+          <w:b/>
+        </w:rPr>
+      </w:pPr>
+      <w:r>
+        <w:rPr>
+          <w:rFonts w:ascii="Arial" w:hAnsi="Arial" w:cs="Arial"/>
+          <w:b/>
+          <w:highlight w:val="yellow"/>
+        </w:rPr>
+        <w:lastRenderedPageBreak/>
+        <w:t>Secretária</w:t>
+      </w:r>
+      <w:r>
+        <w:rPr>
+          <w:rFonts w:ascii="Arial" w:hAnsi="Arial" w:cs="Arial"/>
+          <w:b/>
+          <w:highlight w:val="yellow"/>
+        </w:rPr>
+        <w:t xml:space="preserve"> Altera Nova Turma</w:t>
+      </w:r>
+      <w:r>
+        <w:rPr>
+          <w:rFonts w:ascii="Arial" w:hAnsi="Arial" w:cs="Arial"/>
+          <w:b/>
+          <w:highlight w:val="yellow"/>
+        </w:rPr>
+        <w:t xml:space="preserve"> OK</w:t>
+      </w:r>
+    </w:p>
+    <w:p>
+      <w:pPr>
+        <w:jc w:val="both"/>
+        <w:rPr>
+          <w:rFonts w:ascii="Arial" w:hAnsi="Arial" w:cs="Arial"/>
+          <w:b/>
+          <w:highlight w:val="yellow"/>
+        </w:rPr>
+      </w:pPr>
+      <w:r>
+        <w:rPr>
+          <w:rFonts w:ascii="Arial" w:hAnsi="Arial" w:cs="Arial"/>
+          <w:b/>
+          <w:highlight w:val="yellow"/>
+        </w:rPr>
+        <w:t>Secretária Inclui Aluno</w:t>
+      </w:r>
+      <w:r>
+        <w:rPr>
+          <w:rFonts w:ascii="Arial" w:hAnsi="Arial" w:cs="Arial"/>
+          <w:b/>
+          <w:highlight w:val="yellow"/>
+        </w:rPr>
+        <w:t xml:space="preserve"> OK</w:t>
+      </w:r>
+    </w:p>
+    <w:p>
+      <w:pPr>
+        <w:jc w:val="both"/>
+        <w:rPr>
+          <w:rFonts w:ascii="Arial" w:hAnsi="Arial" w:cs="Arial"/>
+          <w:b/>
+          <w:highlight w:val="yellow"/>
+        </w:rPr>
+      </w:pPr>
+      <w:r>
+        <w:rPr>
+          <w:rFonts w:ascii="Arial" w:hAnsi="Arial" w:cs="Arial"/>
+          <w:b/>
+          <w:highlight w:val="yellow"/>
+        </w:rPr>
+        <w:t>Secretária Exclui Aluno</w:t>
+      </w:r>
+      <w:r>
+        <w:rPr>
+          <w:rFonts w:ascii="Arial" w:hAnsi="Arial" w:cs="Arial"/>
+          <w:b/>
+          <w:highlight w:val="yellow"/>
+        </w:rPr>
+        <w:t xml:space="preserve"> OK</w:t>
+      </w:r>
+    </w:p>
+    <w:p>
+      <w:pPr>
+        <w:jc w:val="both"/>
+        <w:rPr>
+          <w:rFonts w:ascii="Arial" w:hAnsi="Arial" w:cs="Arial"/>
+          <w:b/>
+          <w:highlight w:val="yellow"/>
+        </w:rPr>
+      </w:pPr>
+      <w:r>
+        <w:rPr>
+          <w:rFonts w:ascii="Arial" w:hAnsi="Arial" w:cs="Arial"/>
+          <w:b/>
+          <w:highlight w:val="yellow"/>
+        </w:rPr>
+        <w:t>Secretária Altera Aluno</w:t>
+      </w:r>
+      <w:r>
+        <w:rPr>
+          <w:rFonts w:ascii="Arial" w:hAnsi="Arial" w:cs="Arial"/>
+          <w:b/>
+          <w:highlight w:val="yellow"/>
+        </w:rPr>
+        <w:t xml:space="preserve"> OK</w:t>
+      </w:r>
+    </w:p>
+    <w:p>
+      <w:pPr>
+        <w:jc w:val="both"/>
+        <w:rPr>
+          <w:rFonts w:ascii="Arial" w:hAnsi="Arial" w:cs="Arial"/>
+          <w:b/>
+          <w:highlight w:val="yellow"/>
+        </w:rPr>
+      </w:pPr>
+      <w:r>
+        <w:rPr>
+          <w:rFonts w:ascii="Arial" w:hAnsi="Arial" w:cs="Arial"/>
+          <w:b/>
+          <w:highlight w:val="yellow"/>
+        </w:rPr>
+        <w:t xml:space="preserve">Diretor Inclui </w:t>
+      </w:r>
+      <w:r>
+        <w:rPr>
+          <w:rFonts w:ascii="Arial" w:hAnsi="Arial" w:cs="Arial"/>
+          <w:b/>
+          <w:highlight w:val="yellow"/>
+        </w:rPr>
+        <w:t>Funcionário</w:t>
+      </w:r>
+      <w:r>
+        <w:rPr>
+          <w:rFonts w:ascii="Arial" w:hAnsi="Arial" w:cs="Arial"/>
+          <w:b/>
+          <w:highlight w:val="yellow"/>
+        </w:rPr>
+        <w:t xml:space="preserve"> OK</w:t>
+      </w:r>
+    </w:p>
+    <w:p>
+      <w:pPr>
+        <w:jc w:val="both"/>
+        <w:rPr>
+          <w:rFonts w:ascii="Arial" w:hAnsi="Arial" w:cs="Arial"/>
+          <w:b/>
+          <w:highlight w:val="yellow"/>
+        </w:rPr>
+      </w:pPr>
+      <w:r>
+        <w:rPr>
+          <w:rFonts w:ascii="Arial" w:hAnsi="Arial" w:cs="Arial"/>
+          <w:b/>
+          <w:highlight w:val="yellow"/>
+        </w:rPr>
+        <w:t xml:space="preserve">Diretor Exclui </w:t>
+      </w:r>
+      <w:r>
+        <w:rPr>
+          <w:rFonts w:ascii="Arial" w:hAnsi="Arial" w:cs="Arial"/>
+          <w:b/>
+          <w:highlight w:val="yellow"/>
+        </w:rPr>
+        <w:t>Funcionário</w:t>
+      </w:r>
+      <w:r>
+        <w:rPr>
+          <w:rFonts w:ascii="Arial" w:hAnsi="Arial" w:cs="Arial"/>
+          <w:b/>
+          <w:highlight w:val="yellow"/>
+        </w:rPr>
+        <w:t xml:space="preserve"> OK</w:t>
+      </w:r>
+    </w:p>
+    <w:p>
+      <w:pPr>
+        <w:jc w:val="both"/>
+        <w:rPr>
+          <w:rFonts w:ascii="Arial" w:hAnsi="Arial" w:cs="Arial"/>
+          <w:b/>
+        </w:rPr>
+      </w:pPr>
+      <w:r>
+        <w:rPr>
+          <w:rFonts w:ascii="Arial" w:hAnsi="Arial" w:cs="Arial"/>
+          <w:b/>
+          <w:highlight w:val="yellow"/>
+        </w:rPr>
+        <w:t xml:space="preserve">Diretor Altera </w:t>
+      </w:r>
+      <w:r>
+        <w:rPr>
+          <w:rFonts w:ascii="Arial" w:hAnsi="Arial" w:cs="Arial"/>
+          <w:b/>
+          <w:highlight w:val="yellow"/>
+        </w:rPr>
+        <w:t>Funcionário</w:t>
+      </w:r>
+      <w:r>
+        <w:rPr>
+          <w:rFonts w:ascii="Arial" w:hAnsi="Arial" w:cs="Arial"/>
+          <w:b/>
+          <w:highlight w:val="yellow"/>
+        </w:rPr>
+        <w:t xml:space="preserve"> OK</w:t>
+      </w:r>
+    </w:p>
+    <w:p>
+      <w:pPr>
+        <w:jc w:val="both"/>
+        <w:rPr>
+          <w:rFonts w:ascii="Arial" w:hAnsi="Arial" w:cs="Arial"/>
+          <w:b/>
+          <w:highlight w:val="yellow"/>
+        </w:rPr>
+      </w:pPr>
+      <w:r>
+        <w:rPr>
+          <w:rFonts w:ascii="Arial" w:hAnsi="Arial" w:cs="Arial"/>
+          <w:b/>
+          <w:highlight w:val="yellow"/>
+        </w:rPr>
+        <w:t>Presidente Inclui Usuário</w:t>
+      </w:r>
+      <w:r>
+        <w:rPr>
+          <w:rFonts w:ascii="Arial" w:hAnsi="Arial" w:cs="Arial"/>
+          <w:b/>
+          <w:highlight w:val="yellow"/>
+        </w:rPr>
+        <w:t xml:space="preserve"> OK</w:t>
+      </w:r>
+    </w:p>
+    <w:p>
+      <w:pPr>
+        <w:jc w:val="both"/>
+        <w:rPr>
+          <w:rFonts w:ascii="Arial" w:hAnsi="Arial" w:cs="Arial"/>
+          <w:b/>
+          <w:highlight w:val="yellow"/>
+        </w:rPr>
+      </w:pPr>
+      <w:r>
+        <w:rPr>
+          <w:rFonts w:ascii="Arial" w:hAnsi="Arial" w:cs="Arial"/>
+          <w:b/>
+          <w:highlight w:val="yellow"/>
+        </w:rPr>
+        <w:t>Presidente Altera Usuário</w:t>
+      </w:r>
+      <w:r>
+        <w:rPr>
+          <w:rFonts w:ascii="Arial" w:hAnsi="Arial" w:cs="Arial"/>
+          <w:b/>
+          <w:highlight w:val="yellow"/>
+        </w:rPr>
+        <w:t xml:space="preserve"> OK</w:t>
+      </w:r>
+    </w:p>
+    <w:p>
+      <w:pPr>
+        <w:jc w:val="both"/>
+        <w:rPr>
+          <w:rFonts w:ascii="Arial" w:hAnsi="Arial" w:cs="Arial"/>
+          <w:b/>
+          <w:highlight w:val="yellow"/>
+        </w:rPr>
+      </w:pPr>
+      <w:r>
+        <w:rPr>
+          <w:rFonts w:ascii="Arial" w:hAnsi="Arial" w:cs="Arial"/>
+          <w:b/>
+          <w:highlight w:val="yellow"/>
+        </w:rPr>
+        <w:t>Presidente Exclui Usuário</w:t>
+      </w:r>
+      <w:r>
+        <w:rPr>
+          <w:rFonts w:ascii="Arial" w:hAnsi="Arial" w:cs="Arial"/>
+          <w:b/>
+          <w:highlight w:val="yellow"/>
+        </w:rPr>
+        <w:t xml:space="preserve"> OK</w:t>
+      </w:r>
+    </w:p>
+    <w:p>
+      <w:pPr>
+        <w:jc w:val="both"/>
+        <w:rPr>
+          <w:rFonts w:ascii="Arial" w:hAnsi="Arial" w:cs="Arial"/>
+          <w:b/>
+          <w:highlight w:val="yellow"/>
+        </w:rPr>
+      </w:pPr>
+      <w:r>
+        <w:rPr>
+          <w:rFonts w:ascii="Arial" w:hAnsi="Arial" w:cs="Arial"/>
+          <w:b/>
+          <w:highlight w:val="yellow"/>
+        </w:rPr>
+        <w:t>Presidente Visualiza Usuários</w:t>
+      </w:r>
+      <w:r>
+        <w:rPr>
+          <w:rFonts w:ascii="Arial" w:hAnsi="Arial" w:cs="Arial"/>
+          <w:b/>
+          <w:highlight w:val="yellow"/>
+        </w:rPr>
+        <w:t xml:space="preserve"> OK</w:t>
+      </w:r>
+    </w:p>
+    <w:p>
+      <w:pPr>
+        <w:jc w:val="both"/>
+        <w:rPr>
+          <w:rFonts w:ascii="Arial" w:hAnsi="Arial" w:cs="Arial"/>
+          <w:b/>
+          <w:highlight w:val="yellow"/>
+        </w:rPr>
+      </w:pPr>
+      <w:r>
+        <w:rPr>
+          <w:rFonts w:ascii="Arial" w:hAnsi="Arial" w:cs="Arial"/>
+          <w:b/>
+          <w:highlight w:val="yellow"/>
+        </w:rPr>
+        <w:t>Presidente Inclui Categoria de Usuários</w:t>
+      </w:r>
+      <w:r>
+        <w:rPr>
+          <w:rFonts w:ascii="Arial" w:hAnsi="Arial" w:cs="Arial"/>
+          <w:b/>
+          <w:highlight w:val="yellow"/>
+        </w:rPr>
+        <w:t xml:space="preserve"> OK</w:t>
+      </w:r>
+      <w:r>
+        <w:rPr>
+          <w:rFonts w:ascii="Arial" w:hAnsi="Arial" w:cs="Arial"/>
+          <w:b/>
+          <w:highlight w:val="yellow"/>
+        </w:rPr>
+        <w:t xml:space="preserve"> </w:t>
+      </w:r>
+    </w:p>
+    <w:p>
+      <w:pPr>
+        <w:jc w:val="both"/>
+        <w:rPr>
+          <w:rFonts w:ascii="Arial" w:hAnsi="Arial" w:cs="Arial"/>
+          <w:b/>
+          <w:highlight w:val="yellow"/>
+        </w:rPr>
+      </w:pPr>
+      <w:r>
+        <w:rPr>
+          <w:rFonts w:ascii="Arial" w:hAnsi="Arial" w:cs="Arial"/>
+          <w:b/>
+          <w:highlight w:val="yellow"/>
+        </w:rPr>
+        <w:t>Presidente Exclui Categoria de Usuários</w:t>
+      </w:r>
+      <w:r>
+        <w:rPr>
+          <w:rFonts w:ascii="Arial" w:hAnsi="Arial" w:cs="Arial"/>
+          <w:b/>
+          <w:highlight w:val="yellow"/>
+        </w:rPr>
+        <w:t xml:space="preserve"> OK</w:t>
+      </w:r>
+    </w:p>
+    <w:p>
+      <w:pPr>
+        <w:jc w:val="both"/>
+        <w:rPr>
+          <w:rFonts w:ascii="Arial" w:hAnsi="Arial" w:cs="Arial"/>
+          <w:b/>
+          <w:highlight w:val="yellow"/>
+        </w:rPr>
+      </w:pPr>
+      <w:r>
+        <w:rPr>
+          <w:rFonts w:ascii="Arial" w:hAnsi="Arial" w:cs="Arial"/>
+          <w:b/>
+          <w:highlight w:val="yellow"/>
+        </w:rPr>
+        <w:t>Presidente Altera Categoria de Usuários</w:t>
+      </w:r>
+      <w:r>
+        <w:rPr>
+          <w:rFonts w:ascii="Arial" w:hAnsi="Arial" w:cs="Arial"/>
+          <w:b/>
+          <w:highlight w:val="yellow"/>
+        </w:rPr>
+        <w:t xml:space="preserve"> OK</w:t>
+      </w:r>
+    </w:p>
+    <w:p>
+      <w:pPr>
+        <w:jc w:val="both"/>
+        <w:rPr>
+          <w:rFonts w:ascii="Arial" w:hAnsi="Arial" w:cs="Arial"/>
+          <w:b/>
+        </w:rPr>
+      </w:pPr>
+      <w:r>
+        <w:rPr>
+          <w:rFonts w:ascii="Arial" w:hAnsi="Arial" w:cs="Arial"/>
+          <w:b/>
+          <w:highlight w:val="yellow"/>
+        </w:rPr>
+        <w:t>Presidente Visualiza Registros dos Usuários</w:t>
+      </w:r>
+      <w:r>
+        <w:rPr>
+          <w:rFonts w:ascii="Arial" w:hAnsi="Arial" w:cs="Arial"/>
+          <w:b/>
+          <w:highlight w:val="yellow"/>
+        </w:rPr>
+        <w:t xml:space="preserve"> OK</w:t>
+      </w:r>
+      <w:r>
+        <w:rPr>
+          <w:rFonts w:ascii="Arial" w:hAnsi="Arial" w:cs="Arial"/>
+          <w:b/>
+        </w:rPr>
+        <w:t xml:space="preserve"> </w:t>
+      </w:r>
+    </w:p>
+    <w:p>
+      <w:pPr>
+        <w:jc w:val="both"/>
+        <w:rPr>
+          <w:rFonts w:ascii="Arial" w:hAnsi="Arial" w:cs="Arial"/>
+          <w:b/>
+        </w:rPr>
+      </w:pPr>
+      <w:r>
+        <w:rPr>
+          <w:rFonts w:ascii="Arial" w:hAnsi="Arial" w:cs="Arial"/>
+          <w:b/>
+        </w:rPr>
+        <w:t>Secretária Registra Pagamentos das mensalidades</w:t>
+      </w:r>
+      <w:r>
+        <w:rPr>
+          <w:rFonts w:ascii="Arial" w:hAnsi="Arial" w:cs="Arial"/>
+          <w:b/>
+        </w:rPr>
+        <w:t xml:space="preserve"> OK</w:t>
+      </w:r>
+    </w:p>
+    <w:p>
+      <w:pPr>
+        <w:jc w:val="both"/>
+        <w:rPr>
+          <w:rFonts w:ascii="Arial" w:hAnsi="Arial" w:cs="Arial"/>
+          <w:b/>
+        </w:rPr>
+      </w:pPr>
+      <w:r>
+        <w:rPr>
+          <w:rFonts w:ascii="Arial" w:hAnsi="Arial" w:cs="Arial"/>
+          <w:b/>
+        </w:rPr>
+        <w:t>Di</w:t>
+      </w:r>
+      <w:r>
+        <w:rPr>
+          <w:rFonts w:ascii="Arial" w:hAnsi="Arial" w:cs="Arial"/>
+          <w:b/>
+        </w:rPr>
+        <w:t>retor Registra Pagamento de Salá</w:t>
+      </w:r>
+      <w:r>
+        <w:rPr>
+          <w:rFonts w:ascii="Arial" w:hAnsi="Arial" w:cs="Arial"/>
+          <w:b/>
+        </w:rPr>
+        <w:t>rios</w:t>
+      </w:r>
+    </w:p>
+    <w:p>
+      <w:pPr>
+        <w:jc w:val="both"/>
+        <w:rPr>
+          <w:rFonts w:ascii="Arial" w:hAnsi="Arial" w:cs="Arial"/>
+          <w:b/>
+        </w:rPr>
+      </w:pPr>
+      <w:r>
+        <w:rPr>
+          <w:rFonts w:ascii="Arial" w:hAnsi="Arial" w:cs="Arial"/>
+          <w:b/>
+        </w:rPr>
+        <w:t>Professor Inclui Teste</w:t>
+      </w:r>
+      <w:r>
+        <w:rPr>
+          <w:rFonts w:ascii="Arial" w:hAnsi="Arial" w:cs="Arial"/>
+          <w:b/>
+        </w:rPr>
+        <w:t xml:space="preserve"> ok</w:t>
+      </w:r>
+    </w:p>
+    <w:p>
+      <w:pPr>
+        <w:jc w:val="both"/>
+        <w:rPr>
+          <w:rFonts w:ascii="Arial" w:hAnsi="Arial" w:cs="Arial"/>
+          <w:b/>
+        </w:rPr>
+      </w:pPr>
+      <w:r>
+        <w:rPr>
+          <w:rFonts w:ascii="Arial" w:hAnsi="Arial" w:cs="Arial"/>
+          <w:b/>
+        </w:rPr>
+        <w:t>Professor Inclui Nota</w:t>
+      </w:r>
+      <w:r>
+        <w:rPr>
+          <w:rFonts w:ascii="Arial" w:hAnsi="Arial" w:cs="Arial"/>
+          <w:b/>
+        </w:rPr>
+        <w:t xml:space="preserve"> ok</w:t>
+      </w:r>
+    </w:p>
+    <w:p>
+      <w:pPr>
+        <w:jc w:val="both"/>
+        <w:rPr>
+          <w:rFonts w:ascii="Arial" w:hAnsi="Arial" w:cs="Arial"/>
+          <w:b/>
+        </w:rPr>
+      </w:pPr>
+      <w:r>
+        <w:rPr>
+          <w:rFonts w:ascii="Arial" w:hAnsi="Arial" w:cs="Arial"/>
+          <w:b/>
+        </w:rPr>
+        <w:t>Secretária Emite Boletim</w:t>
+      </w:r>
+      <w:r>
+        <w:rPr>
+          <w:rFonts w:ascii="Arial" w:hAnsi="Arial" w:cs="Arial"/>
+          <w:b/>
+        </w:rPr>
+        <w:t xml:space="preserve"> OK</w:t>
+      </w:r>
+    </w:p>
+    <w:p>
+      <w:pPr>
+        <w:jc w:val="both"/>
+        <w:rPr>
+          <w:rFonts w:ascii="Arial" w:hAnsi="Arial" w:cs="Arial"/>
+          <w:b/>
+        </w:rPr>
+      </w:pPr>
+    </w:p>
+    <w:p>
+      <w:pPr>
+        <w:jc w:val="both"/>
+        <w:rPr>
+          <w:rFonts w:ascii="Arial" w:hAnsi="Arial" w:cs="Arial"/>
+          <w:b/>
+        </w:rPr>
+      </w:pPr>
+    </w:p>
+    <w:p>
+      <w:pPr>
+        <w:jc w:val="both"/>
+        <w:rPr>
+          <w:rFonts w:ascii="Arial" w:hAnsi="Arial" w:cs="Arial"/>
+          <w:b/>
+        </w:rPr>
+      </w:pPr>
+    </w:p>
+    <w:p>
+      <w:pPr>
+        <w:jc w:val="both"/>
+        <w:rPr>
+          <w:rFonts w:ascii="Arial" w:hAnsi="Arial" w:cs="Arial"/>
+          <w:b/>
+        </w:rPr>
+      </w:pPr>
+      <w:r>
+        <w:rPr>
+          <w:rFonts w:ascii="Arial" w:hAnsi="Arial" w:cs="Arial"/>
+          <w:b/>
+        </w:rPr>
+        <w:t>REFERENCIAS</w:t>
+      </w:r>
+    </w:p>
+    <w:p>
+      <w:pPr>
+        <w:jc w:val="both"/>
+        <w:rPr>
+          <w:rFonts w:ascii="Arial" w:hAnsi="Arial" w:cs="Arial"/>
+          <w:b/>
+        </w:rPr>
+      </w:pPr>
+    </w:p>
+    <w:p>
+      <w:pPr>
+        <w:jc w:val="both"/>
+        <w:rPr>
+          <w:rFonts w:ascii="Arial" w:hAnsi="Arial" w:cs="Arial"/>
+          <w:b/>
+        </w:rPr>
+      </w:pPr>
+      <w:r>
+        <w:rPr>
+          <w:rFonts w:ascii="Arial" w:hAnsi="Arial" w:cs="Arial"/>
+          <w:b/>
+        </w:rPr>
+        <w:tab/>
+      </w:r>
+      <w:hyperlink r:id="rId4" w:history="1">
+        <w:r>
+          <w:rPr>
+            <w:rStyle w:val="Hyperlink"/>
+            <w:rFonts w:ascii="Arial" w:hAnsi="Arial" w:cs="Arial"/>
+            <w:b/>
+          </w:rPr>
+          <w:t>http://php.net/manual/pt_BR/history.php.php</w:t>
+        </w:r>
+      </w:hyperlink>
+    </w:p>
+    <w:p>
+      <w:pPr>
+        <w:jc w:val="both"/>
+        <w:rPr>
+          <w:rFonts w:ascii="Arial" w:hAnsi="Arial" w:cs="Arial"/>
+          <w:b/>
+        </w:rPr>
+      </w:pPr>
+      <w:r>
+        <w:rPr>
+          <w:rFonts w:ascii="Arial" w:hAnsi="Arial" w:cs="Arial"/>
+          <w:b/>
+        </w:rPr>
+        <w:tab/>
+      </w:r>
+      <w:hyperlink r:id="rId5" w:history="1">
+        <w:r>
+          <w:rPr>
+            <w:rStyle w:val="Hyperlink"/>
+            <w:rFonts w:ascii="Arial" w:hAnsi="Arial" w:cs="Arial"/>
+            <w:b/>
+          </w:rPr>
+          <w:t>http://www.tiobe.com/index.php/content/paperinfo/tpci/index.html</w:t>
+        </w:r>
+      </w:hyperlink>
+    </w:p>
+    <w:p>
+      <w:pPr>
+        <w:ind w:firstLine="708"/>
+        <w:jc w:val="both"/>
+        <w:rPr>
+          <w:rFonts w:ascii="Arial" w:hAnsi="Arial" w:cs="Arial"/>
+          <w:b/>
+        </w:rPr>
+      </w:pPr>
+      <w:hyperlink r:id="rId6" w:history="1">
+        <w:r>
+          <w:rPr>
+            <w:rStyle w:val="Hyperlink"/>
+            <w:rFonts w:ascii="Arial" w:hAnsi="Arial" w:cs="Arial"/>
+            <w:b/>
+          </w:rPr>
+          <w:t>http://laravelbrasil.blogspot.com.br/</w:t>
+        </w:r>
+      </w:hyperlink>
+    </w:p>
+    <w:p>
+      <w:pPr>
+        <w:jc w:val="both"/>
         <w:rPr>
           <w:rFonts w:ascii="Arial" w:hAnsi="Arial" w:cs="Arial"/>
           <w:b/>
@@ -1495,7 +3121,7 @@
 </file>
 
 <file path=word/styles.xml><?xml version="1.0" encoding="utf-8"?>
-<w:styles xmlns:r="http://schemas.openxmlformats.org/officeDocument/2006/relationships" xmlns:w="http://schemas.openxmlformats.org/wordprocessingml/2006/main">
+<w:styles xmlns:mc="http://schemas.openxmlformats.org/markup-compatibility/2006" xmlns:r="http://schemas.openxmlformats.org/officeDocument/2006/relationships" xmlns:w="http://schemas.openxmlformats.org/wordprocessingml/2006/main" xmlns:w14="http://schemas.microsoft.com/office/word/2010/wordml" xmlns:w15="http://schemas.microsoft.com/office/word/2012/wordml" mc:Ignorable="w14 w15">
   <w:docDefaults>
     <w:rPrDefault>
       <w:rPr>
@@ -1512,144 +3138,378 @@
       </w:pPr>
     </w:pPrDefault>
   </w:docDefaults>
-  <w:latentStyles w:defLockedState="0" w:defUIPriority="99" w:defSemiHidden="1" w:defUnhideWhenUsed="1" w:defQFormat="0" w:count="267">
-    <w:lsdException w:name="Normal" w:semiHidden="0" w:uiPriority="0" w:unhideWhenUsed="0" w:qFormat="1"/>
-    <w:lsdException w:name="heading 1" w:semiHidden="0" w:uiPriority="9" w:unhideWhenUsed="0" w:qFormat="1"/>
-    <w:lsdException w:name="heading 2" w:uiPriority="9" w:qFormat="1"/>
-    <w:lsdException w:name="heading 3" w:uiPriority="9" w:qFormat="1"/>
-    <w:lsdException w:name="heading 4" w:uiPriority="9" w:qFormat="1"/>
-    <w:lsdException w:name="heading 5" w:uiPriority="9" w:qFormat="1"/>
-    <w:lsdException w:name="heading 6" w:uiPriority="9" w:qFormat="1"/>
-    <w:lsdException w:name="heading 7" w:uiPriority="9" w:qFormat="1"/>
-    <w:lsdException w:name="heading 8" w:uiPriority="9" w:qFormat="1"/>
-    <w:lsdException w:name="heading 9" w:uiPriority="9" w:qFormat="1"/>
-    <w:lsdException w:name="toc 1" w:uiPriority="39"/>
-    <w:lsdException w:name="toc 2" w:uiPriority="39"/>
-    <w:lsdException w:name="toc 3" w:uiPriority="39"/>
-    <w:lsdException w:name="toc 4" w:uiPriority="39"/>
-    <w:lsdException w:name="toc 5" w:uiPriority="39"/>
-    <w:lsdException w:name="toc 6" w:uiPriority="39"/>
-    <w:lsdException w:name="toc 7" w:uiPriority="39"/>
-    <w:lsdException w:name="toc 8" w:uiPriority="39"/>
-    <w:lsdException w:name="toc 9" w:uiPriority="39"/>
-    <w:lsdException w:name="caption" w:uiPriority="35" w:qFormat="1"/>
-    <w:lsdException w:name="Title" w:semiHidden="0" w:uiPriority="10" w:unhideWhenUsed="0" w:qFormat="1"/>
-    <w:lsdException w:name="Default Paragraph Font" w:uiPriority="1"/>
-    <w:lsdException w:name="Subtitle" w:semiHidden="0" w:uiPriority="11" w:unhideWhenUsed="0" w:qFormat="1"/>
-    <w:lsdException w:name="Strong" w:semiHidden="0" w:uiPriority="22" w:unhideWhenUsed="0" w:qFormat="1"/>
-    <w:lsdException w:name="Emphasis" w:semiHidden="0" w:uiPriority="20" w:unhideWhenUsed="0" w:qFormat="1"/>
-    <w:lsdException w:name="Table Grid" w:semiHidden="0" w:uiPriority="39" w:unhideWhenUsed="0"/>
-    <w:lsdException w:name="Placeholder Text" w:unhideWhenUsed="0"/>
-    <w:lsdException w:name="No Spacing" w:semiHidden="0" w:uiPriority="1" w:unhideWhenUsed="0" w:qFormat="1"/>
-    <w:lsdException w:name="Light Shading" w:semiHidden="0" w:uiPriority="60" w:unhideWhenUsed="0"/>
-    <w:lsdException w:name="Light List" w:semiHidden="0" w:uiPriority="61" w:unhideWhenUsed="0"/>
-    <w:lsdException w:name="Light Grid" w:semiHidden="0" w:uiPriority="62" w:unhideWhenUsed="0"/>
-    <w:lsdException w:name="Medium Shading 1" w:semiHidden="0" w:uiPriority="63" w:unhideWhenUsed="0"/>
-    <w:lsdException w:name="Medium Shading 2" w:semiHidden="0" w:uiPriority="64" w:unhideWhenUsed="0"/>
-    <w:lsdException w:name="Medium List 1" w:semiHidden="0" w:uiPriority="65" w:unhideWhenUsed="0"/>
-    <w:lsdException w:name="Medium List 2" w:semiHidden="0" w:uiPriority="66" w:unhideWhenUsed="0"/>
-    <w:lsdException w:name="Medium Grid 1" w:semiHidden="0" w:uiPriority="67" w:unhideWhenUsed="0"/>
-    <w:lsdException w:name="Medium Grid 2" w:semiHidden="0" w:uiPriority="68" w:unhideWhenUsed="0"/>
-    <w:lsdException w:name="Medium Grid 3" w:semiHidden="0" w:uiPriority="69" w:unhideWhenUsed="0"/>
-    <w:lsdException w:name="Dark List" w:semiHidden="0" w:uiPriority="70" w:unhideWhenUsed="0"/>
-    <w:lsdException w:name="Colorful Shading" w:semiHidden="0" w:uiPriority="71" w:unhideWhenUsed="0"/>
-    <w:lsdException w:name="Colorful List" w:semiHidden="0" w:uiPriority="72" w:unhideWhenUsed="0"/>
-    <w:lsdException w:name="Colorful Grid" w:semiHidden="0" w:uiPriority="73" w:unhideWhenUsed="0"/>
-    <w:lsdException w:name="Light Shading Accent 1" w:semiHidden="0" w:uiPriority="60" w:unhideWhenUsed="0"/>
-    <w:lsdException w:name="Light List Accent 1" w:semiHidden="0" w:uiPriority="61" w:unhideWhenUsed="0"/>
-    <w:lsdException w:name="Light Grid Accent 1" w:semiHidden="0" w:uiPriority="62" w:unhideWhenUsed="0"/>
-    <w:lsdException w:name="Medium Shading 1 Accent 1" w:semiHidden="0" w:uiPriority="63" w:unhideWhenUsed="0"/>
-    <w:lsdException w:name="Medium Shading 2 Accent 1" w:semiHidden="0" w:uiPriority="64" w:unhideWhenUsed="0"/>
-    <w:lsdException w:name="Medium List 1 Accent 1" w:semiHidden="0" w:uiPriority="65" w:unhideWhenUsed="0"/>
-    <w:lsdException w:name="Revision" w:unhideWhenUsed="0"/>
-    <w:lsdException w:name="List Paragraph" w:semiHidden="0" w:uiPriority="34" w:unhideWhenUsed="0" w:qFormat="1"/>
-    <w:lsdException w:name="Quote" w:semiHidden="0" w:uiPriority="29" w:unhideWhenUsed="0" w:qFormat="1"/>
-    <w:lsdException w:name="Intense Quote" w:semiHidden="0" w:uiPriority="30" w:unhideWhenUsed="0" w:qFormat="1"/>
-    <w:lsdException w:name="Medium List 2 Accent 1" w:semiHidden="0" w:uiPriority="66" w:unhideWhenUsed="0"/>
-    <w:lsdException w:name="Medium Grid 1 Accent 1" w:semiHidden="0" w:uiPriority="67" w:unhideWhenUsed="0"/>
-    <w:lsdException w:name="Medium Grid 2 Accent 1" w:semiHidden="0" w:uiPriority="68" w:unhideWhenUsed="0"/>
-    <w:lsdException w:name="Medium Grid 3 Accent 1" w:semiHidden="0" w:uiPriority="69" w:unhideWhenUsed="0"/>
-    <w:lsdException w:name="Dark List Accent 1" w:semiHidden="0" w:uiPriority="70" w:unhideWhenUsed="0"/>
-    <w:lsdException w:name="Colorful Shading Accent 1" w:semiHidden="0" w:uiPriority="71" w:unhideWhenUsed="0"/>
-    <w:lsdException w:name="Colorful List Accent 1" w:semiHidden="0" w:uiPriority="72" w:unhideWhenUsed="0"/>
-    <w:lsdException w:name="Colorful Grid Accent 1" w:semiHidden="0" w:uiPriority="73" w:unhideWhenUsed="0"/>
-    <w:lsdException w:name="Light Shading Accent 2" w:semiHidden="0" w:uiPriority="60" w:unhideWhenUsed="0"/>
-    <w:lsdException w:name="Light List Accent 2" w:semiHidden="0" w:uiPriority="61" w:unhideWhenUsed="0"/>
-    <w:lsdException w:name="Light Grid Accent 2" w:semiHidden="0" w:uiPriority="62" w:unhideWhenUsed="0"/>
-    <w:lsdException w:name="Medium Shading 1 Accent 2" w:semiHidden="0" w:uiPriority="63" w:unhideWhenUsed="0"/>
-    <w:lsdException w:name="Medium Shading 2 Accent 2" w:semiHidden="0" w:uiPriority="64" w:unhideWhenUsed="0"/>
-    <w:lsdException w:name="Medium List 1 Accent 2" w:semiHidden="0" w:uiPriority="65" w:unhideWhenUsed="0"/>
-    <w:lsdException w:name="Medium List 2 Accent 2" w:semiHidden="0" w:uiPriority="66" w:unhideWhenUsed="0"/>
-    <w:lsdException w:name="Medium Grid 1 Accent 2" w:semiHidden="0" w:uiPriority="67" w:unhideWhenUsed="0"/>
-    <w:lsdException w:name="Medium Grid 2 Accent 2" w:semiHidden="0" w:uiPriority="68" w:unhideWhenUsed="0"/>
-    <w:lsdException w:name="Medium Grid 3 Accent 2" w:semiHidden="0" w:uiPriority="69" w:unhideWhenUsed="0"/>
-    <w:lsdException w:name="Dark List Accent 2" w:semiHidden="0" w:uiPriority="70" w:unhideWhenUsed="0"/>
-    <w:lsdException w:name="Colorful Shading Accent 2" w:semiHidden="0" w:uiPriority="71" w:unhideWhenUsed="0"/>
-    <w:lsdException w:name="Colorful List Accent 2" w:semiHidden="0" w:uiPriority="72" w:unhideWhenUsed="0"/>
-    <w:lsdException w:name="Colorful Grid Accent 2" w:semiHidden="0" w:uiPriority="73" w:unhideWhenUsed="0"/>
-    <w:lsdException w:name="Light Shading Accent 3" w:semiHidden="0" w:uiPriority="60" w:unhideWhenUsed="0"/>
-    <w:lsdException w:name="Light List Accent 3" w:semiHidden="0" w:uiPriority="61" w:unhideWhenUsed="0"/>
-    <w:lsdException w:name="Light Grid Accent 3" w:semiHidden="0" w:uiPriority="62" w:unhideWhenUsed="0"/>
-    <w:lsdException w:name="Medium Shading 1 Accent 3" w:semiHidden="0" w:uiPriority="63" w:unhideWhenUsed="0"/>
-    <w:lsdException w:name="Medium Shading 2 Accent 3" w:semiHidden="0" w:uiPriority="64" w:unhideWhenUsed="0"/>
-    <w:lsdException w:name="Medium List 1 Accent 3" w:semiHidden="0" w:uiPriority="65" w:unhideWhenUsed="0"/>
-    <w:lsdException w:name="Medium List 2 Accent 3" w:semiHidden="0" w:uiPriority="66" w:unhideWhenUsed="0"/>
-    <w:lsdException w:name="Medium Grid 1 Accent 3" w:semiHidden="0" w:uiPriority="67" w:unhideWhenUsed="0"/>
-    <w:lsdException w:name="Medium Grid 2 Accent 3" w:semiHidden="0" w:uiPriority="68" w:unhideWhenUsed="0"/>
-    <w:lsdException w:name="Medium Grid 3 Accent 3" w:semiHidden="0" w:uiPriority="69" w:unhideWhenUsed="0"/>
-    <w:lsdException w:name="Dark List Accent 3" w:semiHidden="0" w:uiPriority="70" w:unhideWhenUsed="0"/>
-    <w:lsdException w:name="Colorful Shading Accent 3" w:semiHidden="0" w:uiPriority="71" w:unhideWhenUsed="0"/>
-    <w:lsdException w:name="Colorful List Accent 3" w:semiHidden="0" w:uiPriority="72" w:unhideWhenUsed="0"/>
-    <w:lsdException w:name="Colorful Grid Accent 3" w:semiHidden="0" w:uiPriority="73" w:unhideWhenUsed="0"/>
-    <w:lsdException w:name="Light Shading Accent 4" w:semiHidden="0" w:uiPriority="60" w:unhideWhenUsed="0"/>
-    <w:lsdException w:name="Light List Accent 4" w:semiHidden="0" w:uiPriority="61" w:unhideWhenUsed="0"/>
-    <w:lsdException w:name="Light Grid Accent 4" w:semiHidden="0" w:uiPriority="62" w:unhideWhenUsed="0"/>
-    <w:lsdException w:name="Medium Shading 1 Accent 4" w:semiHidden="0" w:uiPriority="63" w:unhideWhenUsed="0"/>
-    <w:lsdException w:name="Medium Shading 2 Accent 4" w:semiHidden="0" w:uiPriority="64" w:unhideWhenUsed="0"/>
-    <w:lsdException w:name="Medium List 1 Accent 4" w:semiHidden="0" w:uiPriority="65" w:unhideWhenUsed="0"/>
-    <w:lsdException w:name="Medium List 2 Accent 4" w:semiHidden="0" w:uiPriority="66" w:unhideWhenUsed="0"/>
-    <w:lsdException w:name="Medium Grid 1 Accent 4" w:semiHidden="0" w:uiPriority="67" w:unhideWhenUsed="0"/>
-    <w:lsdException w:name="Medium Grid 2 Accent 4" w:semiHidden="0" w:uiPriority="68" w:unhideWhenUsed="0"/>
-    <w:lsdException w:name="Medium Grid 3 Accent 4" w:semiHidden="0" w:uiPriority="69" w:unhideWhenUsed="0"/>
-    <w:lsdException w:name="Dark List Accent 4" w:semiHidden="0" w:uiPriority="70" w:unhideWhenUsed="0"/>
-    <w:lsdException w:name="Colorful Shading Accent 4" w:semiHidden="0" w:uiPriority="71" w:unhideWhenUsed="0"/>
-    <w:lsdException w:name="Colorful List Accent 4" w:semiHidden="0" w:uiPriority="72" w:unhideWhenUsed="0"/>
-    <w:lsdException w:name="Colorful Grid Accent 4" w:semiHidden="0" w:uiPriority="73" w:unhideWhenUsed="0"/>
-    <w:lsdException w:name="Light Shading Accent 5" w:semiHidden="0" w:uiPriority="60" w:unhideWhenUsed="0"/>
-    <w:lsdException w:name="Light List Accent 5" w:semiHidden="0" w:uiPriority="61" w:unhideWhenUsed="0"/>
-    <w:lsdException w:name="Light Grid Accent 5" w:semiHidden="0" w:uiPriority="62" w:unhideWhenUsed="0"/>
-    <w:lsdException w:name="Medium Shading 1 Accent 5" w:semiHidden="0" w:uiPriority="63" w:unhideWhenUsed="0"/>
-    <w:lsdException w:name="Medium Shading 2 Accent 5" w:semiHidden="0" w:uiPriority="64" w:unhideWhenUsed="0"/>
-    <w:lsdException w:name="Medium List 1 Accent 5" w:semiHidden="0" w:uiPriority="65" w:unhideWhenUsed="0"/>
-    <w:lsdException w:name="Medium List 2 Accent 5" w:semiHidden="0" w:uiPriority="66" w:unhideWhenUsed="0"/>
-    <w:lsdException w:name="Medium Grid 1 Accent 5" w:semiHidden="0" w:uiPriority="67" w:unhideWhenUsed="0"/>
-    <w:lsdException w:name="Medium Grid 2 Accent 5" w:semiHidden="0" w:uiPriority="68" w:unhideWhenUsed="0"/>
-    <w:lsdException w:name="Medium Grid 3 Accent 5" w:semiHidden="0" w:uiPriority="69" w:unhideWhenUsed="0"/>
-    <w:lsdException w:name="Dark List Accent 5" w:semiHidden="0" w:uiPriority="70" w:unhideWhenUsed="0"/>
-    <w:lsdException w:name="Colorful Shading Accent 5" w:semiHidden="0" w:uiPriority="71" w:unhideWhenUsed="0"/>
-    <w:lsdException w:name="Colorful List Accent 5" w:semiHidden="0" w:uiPriority="72" w:unhideWhenUsed="0"/>
-    <w:lsdException w:name="Colorful Grid Accent 5" w:semiHidden="0" w:uiPriority="73" w:unhideWhenUsed="0"/>
-    <w:lsdException w:name="Light Shading Accent 6" w:semiHidden="0" w:uiPriority="60" w:unhideWhenUsed="0"/>
-    <w:lsdException w:name="Light List Accent 6" w:semiHidden="0" w:uiPriority="61" w:unhideWhenUsed="0"/>
-    <w:lsdException w:name="Light Grid Accent 6" w:semiHidden="0" w:uiPriority="62" w:unhideWhenUsed="0"/>
-    <w:lsdException w:name="Medium Shading 1 Accent 6" w:semiHidden="0" w:uiPriority="63" w:unhideWhenUsed="0"/>
-    <w:lsdException w:name="Medium Shading 2 Accent 6" w:semiHidden="0" w:uiPriority="64" w:unhideWhenUsed="0"/>
-    <w:lsdException w:name="Medium List 1 Accent 6" w:semiHidden="0" w:uiPriority="65" w:unhideWhenUsed="0"/>
-    <w:lsdException w:name="Medium List 2 Accent 6" w:semiHidden="0" w:uiPriority="66" w:unhideWhenUsed="0"/>
-    <w:lsdException w:name="Medium Grid 1 Accent 6" w:semiHidden="0" w:uiPriority="67" w:unhideWhenUsed="0"/>
-    <w:lsdException w:name="Medium Grid 2 Accent 6" w:semiHidden="0" w:uiPriority="68" w:unhideWhenUsed="0"/>
-    <w:lsdException w:name="Medium Grid 3 Accent 6" w:semiHidden="0" w:uiPriority="69" w:unhideWhenUsed="0"/>
-    <w:lsdException w:name="Dark List Accent 6" w:semiHidden="0" w:uiPriority="70" w:unhideWhenUsed="0"/>
-    <w:lsdException w:name="Colorful Shading Accent 6" w:semiHidden="0" w:uiPriority="71" w:unhideWhenUsed="0"/>
-    <w:lsdException w:name="Colorful List Accent 6" w:semiHidden="0" w:uiPriority="72" w:unhideWhenUsed="0"/>
-    <w:lsdException w:name="Colorful Grid Accent 6" w:semiHidden="0" w:uiPriority="73" w:unhideWhenUsed="0"/>
-    <w:lsdException w:name="Subtle Emphasis" w:semiHidden="0" w:uiPriority="19" w:unhideWhenUsed="0" w:qFormat="1"/>
-    <w:lsdException w:name="Intense Emphasis" w:semiHidden="0" w:uiPriority="21" w:unhideWhenUsed="0" w:qFormat="1"/>
-    <w:lsdException w:name="Subtle Reference" w:semiHidden="0" w:uiPriority="31" w:unhideWhenUsed="0" w:qFormat="1"/>
-    <w:lsdException w:name="Intense Reference" w:semiHidden="0" w:uiPriority="32" w:unhideWhenUsed="0" w:qFormat="1"/>
-    <w:lsdException w:name="Book Title" w:semiHidden="0" w:uiPriority="33" w:unhideWhenUsed="0" w:qFormat="1"/>
-    <w:lsdException w:name="Bibliography" w:uiPriority="37"/>
-    <w:lsdException w:name="TOC Heading" w:uiPriority="39" w:qFormat="1"/>
+  <w:latentStyles w:defLockedState="0" w:defUIPriority="99" w:defSemiHidden="0" w:defUnhideWhenUsed="0" w:defQFormat="0" w:count="371">
+    <w:lsdException w:name="Normal" w:uiPriority="0" w:qFormat="1"/>
+    <w:lsdException w:name="heading 1" w:uiPriority="9" w:qFormat="1"/>
+    <w:lsdException w:name="heading 2" w:semiHidden="1" w:uiPriority="9" w:unhideWhenUsed="1" w:qFormat="1"/>
+    <w:lsdException w:name="heading 3" w:semiHidden="1" w:uiPriority="9" w:unhideWhenUsed="1" w:qFormat="1"/>
+    <w:lsdException w:name="heading 4" w:semiHidden="1" w:uiPriority="9" w:unhideWhenUsed="1" w:qFormat="1"/>
+    <w:lsdException w:name="heading 5" w:semiHidden="1" w:uiPriority="9" w:unhideWhenUsed="1" w:qFormat="1"/>
+    <w:lsdException w:name="heading 6" w:semiHidden="1" w:uiPriority="9" w:unhideWhenUsed="1" w:qFormat="1"/>
+    <w:lsdException w:name="heading 7" w:semiHidden="1" w:uiPriority="9" w:unhideWhenUsed="1" w:qFormat="1"/>
+    <w:lsdException w:name="heading 8" w:semiHidden="1" w:uiPriority="9" w:unhideWhenUsed="1" w:qFormat="1"/>
+    <w:lsdException w:name="heading 9" w:semiHidden="1" w:uiPriority="9" w:unhideWhenUsed="1" w:qFormat="1"/>
+    <w:lsdException w:name="index 1" w:semiHidden="1" w:unhideWhenUsed="1"/>
+    <w:lsdException w:name="index 2" w:semiHidden="1" w:unhideWhenUsed="1"/>
+    <w:lsdException w:name="index 3" w:semiHidden="1" w:unhideWhenUsed="1"/>
+    <w:lsdException w:name="index 4" w:semiHidden="1" w:unhideWhenUsed="1"/>
+    <w:lsdException w:name="index 5" w:semiHidden="1" w:unhideWhenUsed="1"/>
+    <w:lsdException w:name="index 6" w:semiHidden="1" w:unhideWhenUsed="1"/>
+    <w:lsdException w:name="index 7" w:semiHidden="1" w:unhideWhenUsed="1"/>
+    <w:lsdException w:name="index 8" w:semiHidden="1" w:unhideWhenUsed="1"/>
+    <w:lsdException w:name="index 9" w:semiHidden="1" w:unhideWhenUsed="1"/>
+    <w:lsdException w:name="toc 1" w:semiHidden="1" w:uiPriority="39" w:unhideWhenUsed="1"/>
+    <w:lsdException w:name="toc 2" w:semiHidden="1" w:uiPriority="39" w:unhideWhenUsed="1"/>
+    <w:lsdException w:name="toc 3" w:semiHidden="1" w:uiPriority="39" w:unhideWhenUsed="1"/>
+    <w:lsdException w:name="toc 4" w:semiHidden="1" w:uiPriority="39" w:unhideWhenUsed="1"/>
+    <w:lsdException w:name="toc 5" w:semiHidden="1" w:uiPriority="39" w:unhideWhenUsed="1"/>
+    <w:lsdException w:name="toc 6" w:semiHidden="1" w:uiPriority="39" w:unhideWhenUsed="1"/>
+    <w:lsdException w:name="toc 7" w:semiHidden="1" w:uiPriority="39" w:unhideWhenUsed="1"/>
+    <w:lsdException w:name="toc 8" w:semiHidden="1" w:uiPriority="39" w:unhideWhenUsed="1"/>
+    <w:lsdException w:name="toc 9" w:semiHidden="1" w:uiPriority="39" w:unhideWhenUsed="1"/>
+    <w:lsdException w:name="Normal Indent" w:semiHidden="1" w:unhideWhenUsed="1"/>
+    <w:lsdException w:name="footnote text" w:semiHidden="1" w:unhideWhenUsed="1"/>
+    <w:lsdException w:name="annotation text" w:semiHidden="1" w:unhideWhenUsed="1"/>
+    <w:lsdException w:name="header" w:semiHidden="1" w:unhideWhenUsed="1"/>
+    <w:lsdException w:name="footer" w:semiHidden="1" w:unhideWhenUsed="1"/>
+    <w:lsdException w:name="index heading" w:semiHidden="1" w:unhideWhenUsed="1"/>
+    <w:lsdException w:name="caption" w:semiHidden="1" w:uiPriority="35" w:unhideWhenUsed="1" w:qFormat="1"/>
+    <w:lsdException w:name="table of figures" w:semiHidden="1" w:unhideWhenUsed="1"/>
+    <w:lsdException w:name="envelope address" w:semiHidden="1" w:unhideWhenUsed="1"/>
+    <w:lsdException w:name="envelope return" w:semiHidden="1" w:unhideWhenUsed="1"/>
+    <w:lsdException w:name="footnote reference" w:semiHidden="1" w:unhideWhenUsed="1"/>
+    <w:lsdException w:name="annotation reference" w:semiHidden="1" w:unhideWhenUsed="1"/>
+    <w:lsdException w:name="line number" w:semiHidden="1" w:unhideWhenUsed="1"/>
+    <w:lsdException w:name="page number" w:semiHidden="1" w:unhideWhenUsed="1"/>
+    <w:lsdException w:name="endnote reference" w:semiHidden="1" w:unhideWhenUsed="1"/>
+    <w:lsdException w:name="endnote text" w:semiHidden="1" w:unhideWhenUsed="1"/>
+    <w:lsdException w:name="table of authorities" w:semiHidden="1" w:unhideWhenUsed="1"/>
+    <w:lsdException w:name="macro" w:semiHidden="1" w:unhideWhenUsed="1"/>
+    <w:lsdException w:name="toa heading" w:semiHidden="1" w:unhideWhenUsed="1"/>
+    <w:lsdException w:name="List" w:semiHidden="1" w:unhideWhenUsed="1"/>
+    <w:lsdException w:name="List Bullet" w:semiHidden="1" w:unhideWhenUsed="1"/>
+    <w:lsdException w:name="List Number" w:semiHidden="1" w:unhideWhenUsed="1"/>
+    <w:lsdException w:name="List 2" w:semiHidden="1" w:unhideWhenUsed="1"/>
+    <w:lsdException w:name="List 3" w:semiHidden="1" w:unhideWhenUsed="1"/>
+    <w:lsdException w:name="List 4" w:semiHidden="1" w:unhideWhenUsed="1"/>
+    <w:lsdException w:name="List 5" w:semiHidden="1" w:unhideWhenUsed="1"/>
+    <w:lsdException w:name="List Bullet 2" w:semiHidden="1" w:unhideWhenUsed="1"/>
+    <w:lsdException w:name="List Bullet 3" w:semiHidden="1" w:unhideWhenUsed="1"/>
+    <w:lsdException w:name="List Bullet 4" w:semiHidden="1" w:unhideWhenUsed="1"/>
+    <w:lsdException w:name="List Bullet 5" w:semiHidden="1" w:unhideWhenUsed="1"/>
+    <w:lsdException w:name="List Number 2" w:semiHidden="1" w:unhideWhenUsed="1"/>
+    <w:lsdException w:name="List Number 3" w:semiHidden="1" w:unhideWhenUsed="1"/>
+    <w:lsdException w:name="List Number 4" w:semiHidden="1" w:unhideWhenUsed="1"/>
+    <w:lsdException w:name="List Number 5" w:semiHidden="1" w:unhideWhenUsed="1"/>
+    <w:lsdException w:name="Title" w:uiPriority="10" w:qFormat="1"/>
+    <w:lsdException w:name="Closing" w:semiHidden="1" w:unhideWhenUsed="1"/>
+    <w:lsdException w:name="Signature" w:semiHidden="1" w:unhideWhenUsed="1"/>
+    <w:lsdException w:name="Default Paragraph Font" w:semiHidden="1" w:uiPriority="1" w:unhideWhenUsed="1"/>
+    <w:lsdException w:name="Body Text" w:semiHidden="1" w:unhideWhenUsed="1"/>
+    <w:lsdException w:name="Body Text Indent" w:semiHidden="1" w:unhideWhenUsed="1"/>
+    <w:lsdException w:name="List Continue" w:semiHidden="1" w:unhideWhenUsed="1"/>
+    <w:lsdException w:name="List Continue 2" w:semiHidden="1" w:unhideWhenUsed="1"/>
+    <w:lsdException w:name="List Continue 3" w:semiHidden="1" w:unhideWhenUsed="1"/>
+    <w:lsdException w:name="List Continue 4" w:semiHidden="1" w:unhideWhenUsed="1"/>
+    <w:lsdException w:name="List Continue 5" w:semiHidden="1" w:unhideWhenUsed="1"/>
+    <w:lsdException w:name="Message Header" w:semiHidden="1" w:unhideWhenUsed="1"/>
+    <w:lsdException w:name="Subtitle" w:uiPriority="11" w:qFormat="1"/>
+    <w:lsdException w:name="Salutation" w:semiHidden="1" w:unhideWhenUsed="1"/>
+    <w:lsdException w:name="Date" w:semiHidden="1" w:unhideWhenUsed="1"/>
+    <w:lsdException w:name="Body Text First Indent" w:semiHidden="1" w:unhideWhenUsed="1"/>
+    <w:lsdException w:name="Body Text First Indent 2" w:semiHidden="1" w:unhideWhenUsed="1"/>
+    <w:lsdException w:name="Note Heading" w:semiHidden="1" w:unhideWhenUsed="1"/>
+    <w:lsdException w:name="Body Text 2" w:semiHidden="1" w:unhideWhenUsed="1"/>
+    <w:lsdException w:name="Body Text 3" w:semiHidden="1" w:unhideWhenUsed="1"/>
+    <w:lsdException w:name="Body Text Indent 2" w:semiHidden="1" w:unhideWhenUsed="1"/>
+    <w:lsdException w:name="Body Text Indent 3" w:semiHidden="1" w:unhideWhenUsed="1"/>
+    <w:lsdException w:name="Block Text" w:semiHidden="1" w:unhideWhenUsed="1"/>
+    <w:lsdException w:name="Hyperlink" w:semiHidden="1" w:unhideWhenUsed="1"/>
+    <w:lsdException w:name="FollowedHyperlink" w:semiHidden="1" w:unhideWhenUsed="1"/>
+    <w:lsdException w:name="Strong" w:uiPriority="22" w:qFormat="1"/>
+    <w:lsdException w:name="Emphasis" w:uiPriority="20" w:qFormat="1"/>
+    <w:lsdException w:name="Document Map" w:semiHidden="1" w:unhideWhenUsed="1"/>
+    <w:lsdException w:name="Plain Text" w:semiHidden="1" w:unhideWhenUsed="1"/>
+    <w:lsdException w:name="E-mail Signature" w:semiHidden="1" w:unhideWhenUsed="1"/>
+    <w:lsdException w:name="HTML Top of Form" w:semiHidden="1" w:unhideWhenUsed="1"/>
+    <w:lsdException w:name="HTML Bottom of Form" w:semiHidden="1" w:unhideWhenUsed="1"/>
+    <w:lsdException w:name="Normal (Web)" w:semiHidden="1" w:unhideWhenUsed="1"/>
+    <w:lsdException w:name="HTML Acronym" w:semiHidden="1" w:unhideWhenUsed="1"/>
+    <w:lsdException w:name="HTML Address" w:semiHidden="1" w:unhideWhenUsed="1"/>
+    <w:lsdException w:name="HTML Cite" w:semiHidden="1" w:unhideWhenUsed="1"/>
+    <w:lsdException w:name="HTML Code" w:semiHidden="1" w:unhideWhenUsed="1"/>
+    <w:lsdException w:name="HTML Definition" w:semiHidden="1" w:unhideWhenUsed="1"/>
+    <w:lsdException w:name="HTML Keyboard" w:semiHidden="1" w:unhideWhenUsed="1"/>
+    <w:lsdException w:name="HTML Preformatted" w:semiHidden="1" w:unhideWhenUsed="1"/>
+    <w:lsdException w:name="HTML Sample" w:semiHidden="1" w:unhideWhenUsed="1"/>
+    <w:lsdException w:name="HTML Typewriter" w:semiHidden="1" w:unhideWhenUsed="1"/>
+    <w:lsdException w:name="HTML Variable" w:semiHidden="1" w:unhideWhenUsed="1"/>
+    <w:lsdException w:name="Normal Table" w:semiHidden="1" w:unhideWhenUsed="1"/>
+    <w:lsdException w:name="annotation subject" w:semiHidden="1" w:unhideWhenUsed="1"/>
+    <w:lsdException w:name="No List" w:semiHidden="1" w:unhideWhenUsed="1"/>
+    <w:lsdException w:name="Outline List 1" w:semiHidden="1" w:unhideWhenUsed="1"/>
+    <w:lsdException w:name="Outline List 2" w:semiHidden="1" w:unhideWhenUsed="1"/>
+    <w:lsdException w:name="Outline List 3" w:semiHidden="1" w:unhideWhenUsed="1"/>
+    <w:lsdException w:name="Table Simple 1" w:semiHidden="1" w:unhideWhenUsed="1"/>
+    <w:lsdException w:name="Table Simple 2" w:semiHidden="1" w:unhideWhenUsed="1"/>
+    <w:lsdException w:name="Table Simple 3" w:semiHidden="1" w:unhideWhenUsed="1"/>
+    <w:lsdException w:name="Table Classic 1" w:semiHidden="1" w:unhideWhenUsed="1"/>
+    <w:lsdException w:name="Table Classic 2" w:semiHidden="1" w:unhideWhenUsed="1"/>
+    <w:lsdException w:name="Table Classic 3" w:semiHidden="1" w:unhideWhenUsed="1"/>
+    <w:lsdException w:name="Table Classic 4" w:semiHidden="1" w:unhideWhenUsed="1"/>
+    <w:lsdException w:name="Table Colorful 1" w:semiHidden="1" w:unhideWhenUsed="1"/>
+    <w:lsdException w:name="Table Colorful 2" w:semiHidden="1" w:unhideWhenUsed="1"/>
+    <w:lsdException w:name="Table Colorful 3" w:semiHidden="1" w:unhideWhenUsed="1"/>
+    <w:lsdException w:name="Table Columns 1" w:semiHidden="1" w:unhideWhenUsed="1"/>
+    <w:lsdException w:name="Table Columns 2" w:semiHidden="1" w:unhideWhenUsed="1"/>
+    <w:lsdException w:name="Table Columns 3" w:semiHidden="1" w:unhideWhenUsed="1"/>
+    <w:lsdException w:name="Table Columns 4" w:semiHidden="1" w:unhideWhenUsed="1"/>
+    <w:lsdException w:name="Table Columns 5" w:semiHidden="1" w:unhideWhenUsed="1"/>
+    <w:lsdException w:name="Table Grid 1" w:semiHidden="1" w:unhideWhenUsed="1"/>
+    <w:lsdException w:name="Table Grid 2" w:semiHidden="1" w:unhideWhenUsed="1"/>
+    <w:lsdException w:name="Table Grid 3" w:semiHidden="1" w:unhideWhenUsed="1"/>
+    <w:lsdException w:name="Table Grid 4" w:semiHidden="1" w:unhideWhenUsed="1"/>
+    <w:lsdException w:name="Table Grid 5" w:semiHidden="1" w:unhideWhenUsed="1"/>
+    <w:lsdException w:name="Table Grid 6" w:semiHidden="1" w:unhideWhenUsed="1"/>
+    <w:lsdException w:name="Table Grid 7" w:semiHidden="1" w:unhideWhenUsed="1"/>
+    <w:lsdException w:name="Table Grid 8" w:semiHidden="1" w:unhideWhenUsed="1"/>
+    <w:lsdException w:name="Table List 1" w:semiHidden="1" w:unhideWhenUsed="1"/>
+    <w:lsdException w:name="Table List 2" w:semiHidden="1" w:unhideWhenUsed="1"/>
+    <w:lsdException w:name="Table List 3" w:semiHidden="1" w:unhideWhenUsed="1"/>
+    <w:lsdException w:name="Table List 4" w:semiHidden="1" w:unhideWhenUsed="1"/>
+    <w:lsdException w:name="Table List 5" w:semiHidden="1" w:unhideWhenUsed="1"/>
+    <w:lsdException w:name="Table List 6" w:semiHidden="1" w:unhideWhenUsed="1"/>
+    <w:lsdException w:name="Table List 7" w:semiHidden="1" w:unhideWhenUsed="1"/>
+    <w:lsdException w:name="Table List 8" w:semiHidden="1" w:unhideWhenUsed="1"/>
+    <w:lsdException w:name="Table 3D effects 1" w:semiHidden="1" w:unhideWhenUsed="1"/>
+    <w:lsdException w:name="Table 3D effects 2" w:semiHidden="1" w:unhideWhenUsed="1"/>
+    <w:lsdException w:name="Table 3D effects 3" w:semiHidden="1" w:unhideWhenUsed="1"/>
+    <w:lsdException w:name="Table Contemporary" w:semiHidden="1" w:unhideWhenUsed="1"/>
+    <w:lsdException w:name="Table Elegant" w:semiHidden="1" w:unhideWhenUsed="1"/>
+    <w:lsdException w:name="Table Professional" w:semiHidden="1" w:unhideWhenUsed="1"/>
+    <w:lsdException w:name="Table Subtle 1" w:semiHidden="1" w:unhideWhenUsed="1"/>
+    <w:lsdException w:name="Table Subtle 2" w:semiHidden="1" w:unhideWhenUsed="1"/>
+    <w:lsdException w:name="Table Web 1" w:semiHidden="1" w:unhideWhenUsed="1"/>
+    <w:lsdException w:name="Table Web 2" w:semiHidden="1" w:unhideWhenUsed="1"/>
+    <w:lsdException w:name="Table Web 3" w:semiHidden="1" w:unhideWhenUsed="1"/>
+    <w:lsdException w:name="Balloon Text" w:semiHidden="1" w:unhideWhenUsed="1"/>
+    <w:lsdException w:name="Table Grid" w:uiPriority="39"/>
+    <w:lsdException w:name="Table Theme" w:semiHidden="1" w:unhideWhenUsed="1"/>
+    <w:lsdException w:name="Placeholder Text" w:semiHidden="1"/>
+    <w:lsdException w:name="No Spacing" w:uiPriority="1" w:qFormat="1"/>
+    <w:lsdException w:name="Light Shading" w:uiPriority="60"/>
+    <w:lsdException w:name="Light List" w:uiPriority="61"/>
+    <w:lsdException w:name="Light Grid" w:uiPriority="62"/>
+    <w:lsdException w:name="Medium Shading 1" w:uiPriority="63"/>
+    <w:lsdException w:name="Medium Shading 2" w:uiPriority="64"/>
+    <w:lsdException w:name="Medium List 1" w:uiPriority="65"/>
+    <w:lsdException w:name="Medium List 2" w:uiPriority="66"/>
+    <w:lsdException w:name="Medium Grid 1" w:uiPriority="67"/>
+    <w:lsdException w:name="Medium Grid 2" w:uiPriority="68"/>
+    <w:lsdException w:name="Medium Grid 3" w:uiPriority="69"/>
+    <w:lsdException w:name="Dark List" w:uiPriority="70"/>
+    <w:lsdException w:name="Colorful Shading" w:uiPriority="71"/>
+    <w:lsdException w:name="Colorful List" w:uiPriority="72"/>
+    <w:lsdException w:name="Colorful Grid" w:uiPriority="73"/>
+    <w:lsdException w:name="Light Shading Accent 1" w:uiPriority="60"/>
+    <w:lsdException w:name="Light List Accent 1" w:uiPriority="61"/>
+    <w:lsdException w:name="Light Grid Accent 1" w:uiPriority="62"/>
+    <w:lsdException w:name="Medium Shading 1 Accent 1" w:uiPriority="63"/>
+    <w:lsdException w:name="Medium Shading 2 Accent 1" w:uiPriority="64"/>
+    <w:lsdException w:name="Medium List 1 Accent 1" w:uiPriority="65"/>
+    <w:lsdException w:name="Revision" w:semiHidden="1"/>
+    <w:lsdException w:name="List Paragraph" w:uiPriority="34" w:qFormat="1"/>
+    <w:lsdException w:name="Quote" w:uiPriority="29" w:qFormat="1"/>
+    <w:lsdException w:name="Intense Quote" w:uiPriority="30" w:qFormat="1"/>
+    <w:lsdException w:name="Medium List 2 Accent 1" w:uiPriority="66"/>
+    <w:lsdException w:name="Medium Grid 1 Accent 1" w:uiPriority="67"/>
+    <w:lsdException w:name="Medium Grid 2 Accent 1" w:uiPriority="68"/>
+    <w:lsdException w:name="Medium Grid 3 Accent 1" w:uiPriority="69"/>
+    <w:lsdException w:name="Dark List Accent 1" w:uiPriority="70"/>
+    <w:lsdException w:name="Colorful Shading Accent 1" w:uiPriority="71"/>
+    <w:lsdException w:name="Colorful List Accent 1" w:uiPriority="72"/>
+    <w:lsdException w:name="Colorful Grid Accent 1" w:uiPriority="73"/>
+    <w:lsdException w:name="Light Shading Accent 2" w:uiPriority="60"/>
+    <w:lsdException w:name="Light List Accent 2" w:uiPriority="61"/>
+    <w:lsdException w:name="Light Grid Accent 2" w:uiPriority="62"/>
+    <w:lsdException w:name="Medium Shading 1 Accent 2" w:uiPriority="63"/>
+    <w:lsdException w:name="Medium Shading 2 Accent 2" w:uiPriority="64"/>
+    <w:lsdException w:name="Medium List 1 Accent 2" w:uiPriority="65"/>
+    <w:lsdException w:name="Medium List 2 Accent 2" w:uiPriority="66"/>
+    <w:lsdException w:name="Medium Grid 1 Accent 2" w:uiPriority="67"/>
+    <w:lsdException w:name="Medium Grid 2 Accent 2" w:uiPriority="68"/>
+    <w:lsdException w:name="Medium Grid 3 Accent 2" w:uiPriority="69"/>
+    <w:lsdException w:name="Dark List Accent 2" w:uiPriority="70"/>
+    <w:lsdException w:name="Colorful Shading Accent 2" w:uiPriority="71"/>
+    <w:lsdException w:name="Colorful List Accent 2" w:uiPriority="72"/>
+    <w:lsdException w:name="Colorful Grid Accent 2" w:uiPriority="73"/>
+    <w:lsdException w:name="Light Shading Accent 3" w:uiPriority="60"/>
+    <w:lsdException w:name="Light List Accent 3" w:uiPriority="61"/>
+    <w:lsdException w:name="Light Grid Accent 3" w:uiPriority="62"/>
+    <w:lsdException w:name="Medium Shading 1 Accent 3" w:uiPriority="63"/>
+    <w:lsdException w:name="Medium Shading 2 Accent 3" w:uiPriority="64"/>
+    <w:lsdException w:name="Medium List 1 Accent 3" w:uiPriority="65"/>
+    <w:lsdException w:name="Medium List 2 Accent 3" w:uiPriority="66"/>
+    <w:lsdException w:name="Medium Grid 1 Accent 3" w:uiPriority="67"/>
+    <w:lsdException w:name="Medium Grid 2 Accent 3" w:uiPriority="68"/>
+    <w:lsdException w:name="Medium Grid 3 Accent 3" w:uiPriority="69"/>
+    <w:lsdException w:name="Dark List Accent 3" w:uiPriority="70"/>
+    <w:lsdException w:name="Colorful Shading Accent 3" w:uiPriority="71"/>
+    <w:lsdException w:name="Colorful List Accent 3" w:uiPriority="72"/>
+    <w:lsdException w:name="Colorful Grid Accent 3" w:uiPriority="73"/>
+    <w:lsdException w:name="Light Shading Accent 4" w:uiPriority="60"/>
+    <w:lsdException w:name="Light List Accent 4" w:uiPriority="61"/>
+    <w:lsdException w:name="Light Grid Accent 4" w:uiPriority="62"/>
+    <w:lsdException w:name="Medium Shading 1 Accent 4" w:uiPriority="63"/>
+    <w:lsdException w:name="Medium Shading 2 Accent 4" w:uiPriority="64"/>
+    <w:lsdException w:name="Medium List 1 Accent 4" w:uiPriority="65"/>
+    <w:lsdException w:name="Medium List 2 Accent 4" w:uiPriority="66"/>
+    <w:lsdException w:name="Medium Grid 1 Accent 4" w:uiPriority="67"/>
+    <w:lsdException w:name="Medium Grid 2 Accent 4" w:uiPriority="68"/>
+    <w:lsdException w:name="Medium Grid 3 Accent 4" w:uiPriority="69"/>
+    <w:lsdException w:name="Dark List Accent 4" w:uiPriority="70"/>
+    <w:lsdException w:name="Colorful Shading Accent 4" w:uiPriority="71"/>
+    <w:lsdException w:name="Colorful List Accent 4" w:uiPriority="72"/>
+    <w:lsdException w:name="Colorful Grid Accent 4" w:uiPriority="73"/>
+    <w:lsdException w:name="Light Shading Accent 5" w:uiPriority="60"/>
+    <w:lsdException w:name="Light List Accent 5" w:uiPriority="61"/>
+    <w:lsdException w:name="Light Grid Accent 5" w:uiPriority="62"/>
+    <w:lsdException w:name="Medium Shading 1 Accent 5" w:uiPriority="63"/>
+    <w:lsdException w:name="Medium Shading 2 Accent 5" w:uiPriority="64"/>
+    <w:lsdException w:name="Medium List 1 Accent 5" w:uiPriority="65"/>
+    <w:lsdException w:name="Medium List 2 Accent 5" w:uiPriority="66"/>
+    <w:lsdException w:name="Medium Grid 1 Accent 5" w:uiPriority="67"/>
+    <w:lsdException w:name="Medium Grid 2 Accent 5" w:uiPriority="68"/>
+    <w:lsdException w:name="Medium Grid 3 Accent 5" w:uiPriority="69"/>
+    <w:lsdException w:name="Dark List Accent 5" w:uiPriority="70"/>
+    <w:lsdException w:name="Colorful Shading Accent 5" w:uiPriority="71"/>
+    <w:lsdException w:name="Colorful List Accent 5" w:uiPriority="72"/>
+    <w:lsdException w:name="Colorful Grid Accent 5" w:uiPriority="73"/>
+    <w:lsdException w:name="Light Shading Accent 6" w:uiPriority="60"/>
+    <w:lsdException w:name="Light List Accent 6" w:uiPriority="61"/>
+    <w:lsdException w:name="Light Grid Accent 6" w:uiPriority="62"/>
+    <w:lsdException w:name="Medium Shading 1 Accent 6" w:uiPriority="63"/>
+    <w:lsdException w:name="Medium Shading 2 Accent 6" w:uiPriority="64"/>
+    <w:lsdException w:name="Medium List 1 Accent 6" w:uiPriority="65"/>
+    <w:lsdException w:name="Medium List 2 Accent 6" w:uiPriority="66"/>
+    <w:lsdException w:name="Medium Grid 1 Accent 6" w:uiPriority="67"/>
+    <w:lsdException w:name="Medium Grid 2 Accent 6" w:uiPriority="68"/>
+    <w:lsdException w:name="Medium Grid 3 Accent 6" w:uiPriority="69"/>
+    <w:lsdException w:name="Dark List Accent 6" w:uiPriority="70"/>
+    <w:lsdException w:name="Colorful Shading Accent 6" w:uiPriority="71"/>
+    <w:lsdException w:name="Colorful List Accent 6" w:uiPriority="72"/>
+    <w:lsdException w:name="Colorful Grid Accent 6" w:uiPriority="73"/>
+    <w:lsdException w:name="Subtle Emphasis" w:uiPriority="19" w:qFormat="1"/>
+    <w:lsdException w:name="Intense Emphasis" w:uiPriority="21" w:qFormat="1"/>
+    <w:lsdException w:name="Subtle Reference" w:uiPriority="31" w:qFormat="1"/>
+    <w:lsdException w:name="Intense Reference" w:uiPriority="32" w:qFormat="1"/>
+    <w:lsdException w:name="Book Title" w:uiPriority="33" w:qFormat="1"/>
+    <w:lsdException w:name="Bibliography" w:semiHidden="1" w:uiPriority="37" w:unhideWhenUsed="1"/>
+    <w:lsdException w:name="TOC Heading" w:semiHidden="1" w:uiPriority="39" w:unhideWhenUsed="1" w:qFormat="1"/>
+    <w:lsdException w:name="Plain Table 1" w:uiPriority="41"/>
+    <w:lsdException w:name="Plain Table 2" w:uiPriority="42"/>
+    <w:lsdException w:name="Plain Table 3" w:uiPriority="43"/>
+    <w:lsdException w:name="Plain Table 4" w:uiPriority="44"/>
+    <w:lsdException w:name="Plain Table 5" w:uiPriority="45"/>
+    <w:lsdException w:name="Grid Table Light" w:uiPriority="40"/>
+    <w:lsdException w:name="Grid Table 1 Light" w:uiPriority="46"/>
+    <w:lsdException w:name="Grid Table 2" w:uiPriority="47"/>
+    <w:lsdException w:name="Grid Table 3" w:uiPriority="48"/>
+    <w:lsdException w:name="Grid Table 4" w:uiPriority="49"/>
+    <w:lsdException w:name="Grid Table 5 Dark" w:uiPriority="50"/>
+    <w:lsdException w:name="Grid Table 6 Colorful" w:uiPriority="51"/>
+    <w:lsdException w:name="Grid Table 7 Colorful" w:uiPriority="52"/>
+    <w:lsdException w:name="Grid Table 1 Light Accent 1" w:uiPriority="46"/>
+    <w:lsdException w:name="Grid Table 2 Accent 1" w:uiPriority="47"/>
+    <w:lsdException w:name="Grid Table 3 Accent 1" w:uiPriority="48"/>
+    <w:lsdException w:name="Grid Table 4 Accent 1" w:uiPriority="49"/>
+    <w:lsdException w:name="Grid Table 5 Dark Accent 1" w:uiPriority="50"/>
+    <w:lsdException w:name="Grid Table 6 Colorful Accent 1" w:uiPriority="51"/>
+    <w:lsdException w:name="Grid Table 7 Colorful Accent 1" w:uiPriority="52"/>
+    <w:lsdException w:name="Grid Table 1 Light Accent 2" w:uiPriority="46"/>
+    <w:lsdException w:name="Grid Table 2 Accent 2" w:uiPriority="47"/>
+    <w:lsdException w:name="Grid Table 3 Accent 2" w:uiPriority="48"/>
+    <w:lsdException w:name="Grid Table 4 Accent 2" w:uiPriority="49"/>
+    <w:lsdException w:name="Grid Table 5 Dark Accent 2" w:uiPriority="50"/>
+    <w:lsdException w:name="Grid Table 6 Colorful Accent 2" w:uiPriority="51"/>
+    <w:lsdException w:name="Grid Table 7 Colorful Accent 2" w:uiPriority="52"/>
+    <w:lsdException w:name="Grid Table 1 Light Accent 3" w:uiPriority="46"/>
+    <w:lsdException w:name="Grid Table 2 Accent 3" w:uiPriority="47"/>
+    <w:lsdException w:name="Grid Table 3 Accent 3" w:uiPriority="48"/>
+    <w:lsdException w:name="Grid Table 4 Accent 3" w:uiPriority="49"/>
+    <w:lsdException w:name="Grid Table 5 Dark Accent 3" w:uiPriority="50"/>
+    <w:lsdException w:name="Grid Table 6 Colorful Accent 3" w:uiPriority="51"/>
+    <w:lsdException w:name="Grid Table 7 Colorful Accent 3" w:uiPriority="52"/>
+    <w:lsdException w:name="Grid Table 1 Light Accent 4" w:uiPriority="46"/>
+    <w:lsdException w:name="Grid Table 2 Accent 4" w:uiPriority="47"/>
+    <w:lsdException w:name="Grid Table 3 Accent 4" w:uiPriority="48"/>
+    <w:lsdException w:name="Grid Table 4 Accent 4" w:uiPriority="49"/>
+    <w:lsdException w:name="Grid Table 5 Dark Accent 4" w:uiPriority="50"/>
+    <w:lsdException w:name="Grid Table 6 Colorful Accent 4" w:uiPriority="51"/>
+    <w:lsdException w:name="Grid Table 7 Colorful Accent 4" w:uiPriority="52"/>
+    <w:lsdException w:name="Grid Table 1 Light Accent 5" w:uiPriority="46"/>
+    <w:lsdException w:name="Grid Table 2 Accent 5" w:uiPriority="47"/>
+    <w:lsdException w:name="Grid Table 3 Accent 5" w:uiPriority="48"/>
+    <w:lsdException w:name="Grid Table 4 Accent 5" w:uiPriority="49"/>
+    <w:lsdException w:name="Grid Table 5 Dark Accent 5" w:uiPriority="50"/>
+    <w:lsdException w:name="Grid Table 6 Colorful Accent 5" w:uiPriority="51"/>
+    <w:lsdException w:name="Grid Table 7 Colorful Accent 5" w:uiPriority="52"/>
+    <w:lsdException w:name="Grid Table 1 Light Accent 6" w:uiPriority="46"/>
+    <w:lsdException w:name="Grid Table 2 Accent 6" w:uiPriority="47"/>
+    <w:lsdException w:name="Grid Table 3 Accent 6" w:uiPriority="48"/>
+    <w:lsdException w:name="Grid Table 4 Accent 6" w:uiPriority="49"/>
+    <w:lsdException w:name="Grid Table 5 Dark Accent 6" w:uiPriority="50"/>
+    <w:lsdException w:name="Grid Table 6 Colorful Accent 6" w:uiPriority="51"/>
+    <w:lsdException w:name="Grid Table 7 Colorful Accent 6" w:uiPriority="52"/>
+    <w:lsdException w:name="List Table 1 Light" w:uiPriority="46"/>
+    <w:lsdException w:name="List Table 2" w:uiPriority="47"/>
+    <w:lsdException w:name="List Table 3" w:uiPriority="48"/>
+    <w:lsdException w:name="List Table 4" w:uiPriority="49"/>
+    <w:lsdException w:name="List Table 5 Dark" w:uiPriority="50"/>
+    <w:lsdException w:name="List Table 6 Colorful" w:uiPriority="51"/>
+    <w:lsdException w:name="List Table 7 Colorful" w:uiPriority="52"/>
+    <w:lsdException w:name="List Table 1 Light Accent 1" w:uiPriority="46"/>
+    <w:lsdException w:name="List Table 2 Accent 1" w:uiPriority="47"/>
+    <w:lsdException w:name="List Table 3 Accent 1" w:uiPriority="48"/>
+    <w:lsdException w:name="List Table 4 Accent 1" w:uiPriority="49"/>
+    <w:lsdException w:name="List Table 5 Dark Accent 1" w:uiPriority="50"/>
+    <w:lsdException w:name="List Table 6 Colorful Accent 1" w:uiPriority="51"/>
+    <w:lsdException w:name="List Table 7 Colorful Accent 1" w:uiPriority="52"/>
+    <w:lsdException w:name="List Table 1 Light Accent 2" w:uiPriority="46"/>
+    <w:lsdException w:name="List Table 2 Accent 2" w:uiPriority="47"/>
+    <w:lsdException w:name="List Table 3 Accent 2" w:uiPriority="48"/>
+    <w:lsdException w:name="List Table 4 Accent 2" w:uiPriority="49"/>
+    <w:lsdException w:name="List Table 5 Dark Accent 2" w:uiPriority="50"/>
+    <w:lsdException w:name="List Table 6 Colorful Accent 2" w:uiPriority="51"/>
+    <w:lsdException w:name="List Table 7 Colorful Accent 2" w:uiPriority="52"/>
+    <w:lsdException w:name="List Table 1 Light Accent 3" w:uiPriority="46"/>
+    <w:lsdException w:name="List Table 2 Accent 3" w:uiPriority="47"/>
+    <w:lsdException w:name="List Table 3 Accent 3" w:uiPriority="48"/>
+    <w:lsdException w:name="List Table 4 Accent 3" w:uiPriority="49"/>
+    <w:lsdException w:name="List Table 5 Dark Accent 3" w:uiPriority="50"/>
+    <w:lsdException w:name="List Table 6 Colorful Accent 3" w:uiPriority="51"/>
+    <w:lsdException w:name="List Table 7 Colorful Accent 3" w:uiPriority="52"/>
+    <w:lsdException w:name="List Table 1 Light Accent 4" w:uiPriority="46"/>
+    <w:lsdException w:name="List Table 2 Accent 4" w:uiPriority="47"/>
+    <w:lsdException w:name="List Table 3 Accent 4" w:uiPriority="48"/>
+    <w:lsdException w:name="List Table 4 Accent 4" w:uiPriority="49"/>
+    <w:lsdException w:name="List Table 5 Dark Accent 4" w:uiPriority="50"/>
+    <w:lsdException w:name="List Table 6 Colorful Accent 4" w:uiPriority="51"/>
+    <w:lsdException w:name="List Table 7 Colorful Accent 4" w:uiPriority="52"/>
+    <w:lsdException w:name="List Table 1 Light Accent 5" w:uiPriority="46"/>
+    <w:lsdException w:name="List Table 2 Accent 5" w:uiPriority="47"/>
+    <w:lsdException w:name="List Table 3 Accent 5" w:uiPriority="48"/>
+    <w:lsdException w:name="List Table 4 Accent 5" w:uiPriority="49"/>
+    <w:lsdException w:name="List Table 5 Dark Accent 5" w:uiPriority="50"/>
+    <w:lsdException w:name="List Table 6 Colorful Accent 5" w:uiPriority="51"/>
+    <w:lsdException w:name="List Table 7 Colorful Accent 5" w:uiPriority="52"/>
+    <w:lsdException w:name="List Table 1 Light Accent 6" w:uiPriority="46"/>
+    <w:lsdException w:name="List Table 2 Accent 6" w:uiPriority="47"/>
+    <w:lsdException w:name="List Table 3 Accent 6" w:uiPriority="48"/>
+    <w:lsdException w:name="List Table 4 Accent 6" w:uiPriority="49"/>
+    <w:lsdException w:name="List Table 5 Dark Accent 6" w:uiPriority="50"/>
+    <w:lsdException w:name="List Table 6 Colorful Accent 6" w:uiPriority="51"/>
+    <w:lsdException w:name="List Table 7 Colorful Accent 6" w:uiPriority="52"/>
   </w:latentStyles>
   <w:style w:type="paragraph" w:default="1" w:styleId="Normal">
     <w:name w:val="Normal"/>
@@ -1662,18 +3522,17 @@
       <w:lang w:eastAsia="pt-BR"/>
     </w:rPr>
   </w:style>
-  <w:style w:type="character" w:default="1" w:styleId="Fontepargpadro">
+  <w:style w:type="character" w:default="1" w:styleId="DefaultParagraphFont">
     <w:name w:val="Default Paragraph Font"/>
     <w:uiPriority w:val="1"/>
     <w:semiHidden/>
     <w:unhideWhenUsed/>
   </w:style>
-  <w:style w:type="table" w:default="1" w:styleId="Tabelanormal">
+  <w:style w:type="table" w:default="1" w:styleId="TableNormal">
     <w:name w:val="Normal Table"/>
     <w:uiPriority w:val="99"/>
     <w:semiHidden/>
     <w:unhideWhenUsed/>
-    <w:qFormat/>
     <w:tblPr>
       <w:tblInd w:w="0" w:type="dxa"/>
       <w:tblCellMar>
@@ -1684,7 +3543,7 @@
       </w:tblCellMar>
     </w:tblPr>
   </w:style>
-  <w:style w:type="numbering" w:default="1" w:styleId="Semlista">
+  <w:style w:type="numbering" w:default="1" w:styleId="NoList">
     <w:name w:val="No List"/>
     <w:uiPriority w:val="99"/>
     <w:semiHidden/>
@@ -1692,7 +3551,7 @@
   </w:style>
   <w:style w:type="character" w:styleId="Hyperlink">
     <w:name w:val="Hyperlink"/>
-    <w:basedOn w:val="Fontepargpadro"/>
+    <w:basedOn w:val="DefaultParagraphFont"/>
     <w:uiPriority w:val="99"/>
     <w:unhideWhenUsed/>
     <w:rsid w:val="00842A72"/>
@@ -1701,10 +3560,10 @@
       <w:u w:val="single"/>
     </w:rPr>
   </w:style>
-  <w:style w:type="paragraph" w:styleId="Textodebalo">
+  <w:style w:type="paragraph" w:styleId="BalloonText">
     <w:name w:val="Balloon Text"/>
     <w:basedOn w:val="Normal"/>
-    <w:link w:val="TextodebaloChar"/>
+    <w:link w:val="BalloonTextChar"/>
     <w:uiPriority w:val="99"/>
     <w:semiHidden/>
     <w:unhideWhenUsed/>
@@ -1718,10 +3577,10 @@
       <w:szCs w:val="18"/>
     </w:rPr>
   </w:style>
-  <w:style w:type="character" w:customStyle="1" w:styleId="TextodebaloChar">
-    <w:name w:val="Texto de balão Char"/>
-    <w:basedOn w:val="Fontepargpadro"/>
-    <w:link w:val="Textodebalo"/>
+  <w:style w:type="character" w:customStyle="1" w:styleId="BalloonTextChar">
+    <w:name w:val="Balloon Text Char"/>
+    <w:basedOn w:val="DefaultParagraphFont"/>
+    <w:link w:val="BalloonText"/>
     <w:uiPriority w:val="99"/>
     <w:semiHidden/>
     <w:rsid w:val="002F5E91"/>
@@ -1731,6 +3590,11 @@
       <w:szCs w:val="18"/>
       <w:lang w:eastAsia="pt-BR"/>
     </w:rPr>
+  </w:style>
+  <w:style w:type="character" w:customStyle="1" w:styleId="apple-converted-space">
+    <w:name w:val="apple-converted-space"/>
+    <w:basedOn w:val="DefaultParagraphFont"/>
+    <w:rsid w:val="00F613C8"/>
   </w:style>
 </w:styles>
 </file>
@@ -1990,7 +3854,7 @@
   <a:extraClrSchemeLst/>
   <a:extLst>
     <a:ext uri="{05A4C25C-085E-4340-85A3-A5531E510DB2}">
-      <thm15:themeFamily xmlns:thm15="http://schemas.microsoft.com/office/thememl/2012/main" xmlns="" name="Office Theme" id="{62F939B6-93AF-4DB8-9C6B-D6C7DFDC589F}" vid="{4A3C46E8-61CC-4603-A589-7422A47A8E4A}"/>
+      <thm15:themeFamily xmlns:thm15="http://schemas.microsoft.com/office/thememl/2012/main" name="Office Theme" id="{62F939B6-93AF-4DB8-9C6B-D6C7DFDC589F}" vid="{4A3C46E8-61CC-4603-A589-7422A47A8E4A}"/>
     </a:ext>
   </a:extLst>
 </a:theme>

</xml_diff>

<commit_message>
criação diagrama de classes
</commit_message>
<xml_diff>
--- a/Documentos/UNIVERSIDADE TUIUTI DO PARANÁ.docx
+++ b/Documentos/UNIVERSIDADE TUIUTI DO PARANÁ.docx
@@ -1,6 +1,6 @@
 
 <file path=word/document.xml><?xml version="1.0" encoding="utf-8"?>
-<w:document xmlns:wpc="http://schemas.microsoft.com/office/word/2010/wordprocessingCanvas" xmlns:mc="http://schemas.openxmlformats.org/markup-compatibility/2006" xmlns:o="urn:schemas-microsoft-com:office:office" xmlns:r="http://schemas.openxmlformats.org/officeDocument/2006/relationships" xmlns:m="http://schemas.openxmlformats.org/officeDocument/2006/math" xmlns:v="urn:schemas-microsoft-com:vml" xmlns:wp14="http://schemas.microsoft.com/office/word/2010/wordprocessingDrawing" xmlns:wp="http://schemas.openxmlformats.org/drawingml/2006/wordprocessingDrawing" xmlns:w10="urn:schemas-microsoft-com:office:word" xmlns:w="http://schemas.openxmlformats.org/wordprocessingml/2006/main" xmlns:w14="http://schemas.microsoft.com/office/word/2010/wordml" xmlns:w15="http://schemas.microsoft.com/office/word/2012/wordml" xmlns:wpg="http://schemas.microsoft.com/office/word/2010/wordprocessingGroup" xmlns:wpi="http://schemas.microsoft.com/office/word/2010/wordprocessingInk" xmlns:wne="http://schemas.microsoft.com/office/word/2006/wordml" xmlns:wps="http://schemas.microsoft.com/office/word/2010/wordprocessingShape" mc:Ignorable="w14 w15 wp14">
+<w:document xmlns:ve="http://schemas.openxmlformats.org/markup-compatibility/2006" xmlns:o="urn:schemas-microsoft-com:office:office" xmlns:r="http://schemas.openxmlformats.org/officeDocument/2006/relationships" xmlns:m="http://schemas.openxmlformats.org/officeDocument/2006/math" xmlns:v="urn:schemas-microsoft-com:vml" xmlns:wp="http://schemas.openxmlformats.org/drawingml/2006/wordprocessingDrawing" xmlns:w10="urn:schemas-microsoft-com:office:word" xmlns:w="http://schemas.openxmlformats.org/wordprocessingml/2006/main" xmlns:wne="http://schemas.microsoft.com/office/word/2006/wordml">
   <w:body>
     <w:p>
       <w:pPr>
@@ -52,7 +52,7 @@
           <w:rFonts w:ascii="Arial" w:hAnsi="Arial" w:cs="Arial"/>
           <w:b/>
         </w:rPr>
-        <w:t>L</w:t>
+        <w:t>I</w:t>
       </w:r>
       <w:r>
         <w:rPr>
@@ -401,7 +401,7 @@
           <w:rFonts w:ascii="Arial" w:hAnsi="Arial" w:cs="Arial"/>
           <w:b/>
         </w:rPr>
-        <w:t>L</w:t>
+        <w:t>I</w:t>
       </w:r>
       <w:r>
         <w:rPr>
@@ -634,7 +634,21 @@
         <w:rPr>
           <w:rFonts w:ascii="Arial" w:hAnsi="Arial" w:cs="Arial"/>
         </w:rPr>
-        <w:t xml:space="preserve"> ao curso de Tecnologia em Análise e Desenvolvimento de Sistemas da Faculdade de Ciências Exatas e Tecnologia da Universidade Tuiuti do Paraná.</w:t>
+        <w:t xml:space="preserve"> ao curso de Tecnologia em Análise e Desenvolvimento de Sistemas da Faculdade de Ciências Exatas e Tecnologia da Universidade </w:t>
+      </w:r>
+      <w:proofErr w:type="spellStart"/>
+      <w:r>
+        <w:rPr>
+          <w:rFonts w:ascii="Arial" w:hAnsi="Arial" w:cs="Arial"/>
+        </w:rPr>
+        <w:t>Tuiuti</w:t>
+      </w:r>
+      <w:proofErr w:type="spellEnd"/>
+      <w:r>
+        <w:rPr>
+          <w:rFonts w:ascii="Arial" w:hAnsi="Arial" w:cs="Arial"/>
+        </w:rPr>
+        <w:t xml:space="preserve"> do Paraná.</w:t>
       </w:r>
     </w:p>
     <w:p>
@@ -658,8 +672,30 @@
         <w:rPr>
           <w:rFonts w:ascii="Arial" w:hAnsi="Arial" w:cs="Arial"/>
         </w:rPr>
-        <w:t>Orientadores: Patrícia Bassi e William Stancke</w:t>
-      </w:r>
+        <w:t xml:space="preserve">Orientadores: Patrícia </w:t>
+      </w:r>
+      <w:proofErr w:type="spellStart"/>
+      <w:r>
+        <w:rPr>
+          <w:rFonts w:ascii="Arial" w:hAnsi="Arial" w:cs="Arial"/>
+        </w:rPr>
+        <w:t>Bassi</w:t>
+      </w:r>
+      <w:proofErr w:type="spellEnd"/>
+      <w:r>
+        <w:rPr>
+          <w:rFonts w:ascii="Arial" w:hAnsi="Arial" w:cs="Arial"/>
+        </w:rPr>
+        <w:t xml:space="preserve"> e William </w:t>
+      </w:r>
+      <w:proofErr w:type="spellStart"/>
+      <w:r>
+        <w:rPr>
+          <w:rFonts w:ascii="Arial" w:hAnsi="Arial" w:cs="Arial"/>
+        </w:rPr>
+        <w:t>Stancke</w:t>
+      </w:r>
+      <w:proofErr w:type="spellEnd"/>
     </w:p>
     <w:p>
       <w:pPr>
@@ -1559,7 +1595,21 @@
         <w:rPr>
           <w:rFonts w:ascii="Arial" w:hAnsi="Arial" w:cs="Arial"/>
         </w:rPr>
-        <w:t xml:space="preserve">A plataforma web vêm cada dia mais se tornando  mais popular e utilizada no mercado de sistemas de informação, devido a grandes vantagens em determinadas áreas do comercio e indústria. </w:t>
+        <w:t>A plataforma web vêm cada dia mais se tornando</w:t>
+      </w:r>
+      <w:proofErr w:type="gramStart"/>
+      <w:r>
+        <w:rPr>
+          <w:rFonts w:ascii="Arial" w:hAnsi="Arial" w:cs="Arial"/>
+        </w:rPr>
+        <w:t xml:space="preserve">  </w:t>
+      </w:r>
+      <w:proofErr w:type="gramEnd"/>
+      <w:r>
+        <w:rPr>
+          <w:rFonts w:ascii="Arial" w:hAnsi="Arial" w:cs="Arial"/>
+        </w:rPr>
+        <w:t xml:space="preserve">mais popular e utilizada no mercado de sistemas de informação, devido a grandes vantagens em determinadas áreas do comercio e indústria. </w:t>
       </w:r>
     </w:p>
     <w:p>
@@ -1588,6 +1638,8 @@
         </w:rPr>
         <w:t>(</w:t>
       </w:r>
+      <w:proofErr w:type="spellStart"/>
+      <w:proofErr w:type="gramStart"/>
       <w:r>
         <w:rPr>
           <w:rFonts w:ascii="Arial" w:hAnsi="Arial" w:cs="Arial"/>
@@ -1598,13 +1650,81 @@
           <w:szCs w:val="21"/>
           <w:shd w:val="clear" w:color="auto" w:fill="FFFFFF"/>
         </w:rPr>
-        <w:t>HyperText Markup Language)</w:t>
-      </w:r>
-      <w:r>
-        <w:rPr>
-          <w:rFonts w:ascii="Arial" w:hAnsi="Arial" w:cs="Arial"/>
-        </w:rPr>
-        <w:t xml:space="preserve">. Não há necessidade de instalação do sistema em cada estação de trabalho, o sistema é instalado em um servidor  e os usuários acessam via navegador em seu dispositivo. Para ampliação de um banco de dados ou mesmo do sistema em si, não é necessário a atualização de software em cada maquina, ou mesmo um “upgrade” dos dispositivos a serem utilizados para acessa-lo, só o servidor necessita de uma melhoria em caso de novas atualizações e novos requisitos do sistema. </w:t>
+        <w:t>HyperText</w:t>
+      </w:r>
+      <w:proofErr w:type="spellEnd"/>
+      <w:proofErr w:type="gramEnd"/>
+      <w:r>
+        <w:rPr>
+          <w:rFonts w:ascii="Arial" w:hAnsi="Arial" w:cs="Arial"/>
+          <w:i/>
+          <w:iCs/>
+          <w:color w:val="252525"/>
+          <w:sz w:val="21"/>
+          <w:szCs w:val="21"/>
+          <w:shd w:val="clear" w:color="auto" w:fill="FFFFFF"/>
+        </w:rPr>
+        <w:t xml:space="preserve"> Markup </w:t>
+      </w:r>
+      <w:proofErr w:type="spellStart"/>
+      <w:r>
+        <w:rPr>
+          <w:rFonts w:ascii="Arial" w:hAnsi="Arial" w:cs="Arial"/>
+          <w:i/>
+          <w:iCs/>
+          <w:color w:val="252525"/>
+          <w:sz w:val="21"/>
+          <w:szCs w:val="21"/>
+          <w:shd w:val="clear" w:color="auto" w:fill="FFFFFF"/>
+        </w:rPr>
+        <w:t>Language</w:t>
+      </w:r>
+      <w:proofErr w:type="spellEnd"/>
+      <w:r>
+        <w:rPr>
+          <w:rFonts w:ascii="Arial" w:hAnsi="Arial" w:cs="Arial"/>
+          <w:i/>
+          <w:iCs/>
+          <w:color w:val="252525"/>
+          <w:sz w:val="21"/>
+          <w:szCs w:val="21"/>
+          <w:shd w:val="clear" w:color="auto" w:fill="FFFFFF"/>
+        </w:rPr>
+        <w:t>)</w:t>
+      </w:r>
+      <w:r>
+        <w:rPr>
+          <w:rFonts w:ascii="Arial" w:hAnsi="Arial" w:cs="Arial"/>
+        </w:rPr>
+        <w:t>. Não há necessidade de instalação do sistema em cada estação de trabalho, o sistema é instalado em um servidor</w:t>
+      </w:r>
+      <w:proofErr w:type="gramStart"/>
+      <w:r>
+        <w:rPr>
+          <w:rFonts w:ascii="Arial" w:hAnsi="Arial" w:cs="Arial"/>
+        </w:rPr>
+        <w:t xml:space="preserve">  </w:t>
+      </w:r>
+      <w:proofErr w:type="gramEnd"/>
+      <w:r>
+        <w:rPr>
+          <w:rFonts w:ascii="Arial" w:hAnsi="Arial" w:cs="Arial"/>
+        </w:rPr>
+        <w:t xml:space="preserve">e os usuários acessam via navegador em seu dispositivo. Para ampliação de um banco de dados ou mesmo do sistema em si, não é necessário </w:t>
+      </w:r>
+      <w:proofErr w:type="gramStart"/>
+      <w:r>
+        <w:rPr>
+          <w:rFonts w:ascii="Arial" w:hAnsi="Arial" w:cs="Arial"/>
+        </w:rPr>
+        <w:t>a</w:t>
+      </w:r>
+      <w:proofErr w:type="gramEnd"/>
+      <w:r>
+        <w:rPr>
+          <w:rFonts w:ascii="Arial" w:hAnsi="Arial" w:cs="Arial"/>
+        </w:rPr>
+        <w:t xml:space="preserve"> atualização de software em cada maquina, ou mesmo um “upgrade” dos dispositivos a serem utilizados para acessa-lo, só o servidor necessita de uma melhoria em caso de novas atualizações e novos requisitos do sistema. </w:t>
       </w:r>
     </w:p>
     <w:p>
@@ -1691,14 +1811,167 @@
           <w:rFonts w:ascii="Arial" w:hAnsi="Arial" w:cs="Arial"/>
         </w:rPr>
         <w:tab/>
-        <w:t xml:space="preserve">Criada em 1994 por Rasmus Lerdorf com a idéia de um simples código em linguagem C, que depois de ser útil na atividade em que foi aplicado, seu codigo foi melhorado e passou  a se interligar com banco de dados e </w:t>
+        <w:t xml:space="preserve">Criada em 1994 por </w:t>
+      </w:r>
+      <w:proofErr w:type="spellStart"/>
+      <w:r>
+        <w:rPr>
+          <w:rFonts w:ascii="Arial" w:hAnsi="Arial" w:cs="Arial"/>
+        </w:rPr>
+        <w:t>Rasmus</w:t>
+      </w:r>
+      <w:proofErr w:type="spellEnd"/>
+      <w:r>
+        <w:rPr>
+          <w:rFonts w:ascii="Arial" w:hAnsi="Arial" w:cs="Arial"/>
+        </w:rPr>
+        <w:t xml:space="preserve"> </w:t>
+      </w:r>
+      <w:proofErr w:type="spellStart"/>
+      <w:r>
+        <w:rPr>
+          <w:rFonts w:ascii="Arial" w:hAnsi="Arial" w:cs="Arial"/>
+        </w:rPr>
+        <w:t>Lerdorf</w:t>
+      </w:r>
+      <w:proofErr w:type="spellEnd"/>
+      <w:r>
+        <w:rPr>
+          <w:rFonts w:ascii="Arial" w:hAnsi="Arial" w:cs="Arial"/>
+        </w:rPr>
+        <w:t xml:space="preserve"> com a </w:t>
+      </w:r>
+      <w:proofErr w:type="spellStart"/>
+      <w:r>
+        <w:rPr>
+          <w:rFonts w:ascii="Arial" w:hAnsi="Arial" w:cs="Arial"/>
+        </w:rPr>
+        <w:t>idéia</w:t>
+      </w:r>
+      <w:proofErr w:type="spellEnd"/>
+      <w:r>
+        <w:rPr>
+          <w:rFonts w:ascii="Arial" w:hAnsi="Arial" w:cs="Arial"/>
+        </w:rPr>
+        <w:t xml:space="preserve"> de um simples código em linguagem C, que depois de ser útil na atividade em que foi aplicado, seu </w:t>
+      </w:r>
+      <w:proofErr w:type="spellStart"/>
+      <w:r>
+        <w:rPr>
+          <w:rFonts w:ascii="Arial" w:hAnsi="Arial" w:cs="Arial"/>
+        </w:rPr>
+        <w:t>codigo</w:t>
+      </w:r>
+      <w:proofErr w:type="spellEnd"/>
+      <w:r>
+        <w:rPr>
+          <w:rFonts w:ascii="Arial" w:hAnsi="Arial" w:cs="Arial"/>
+        </w:rPr>
+        <w:t xml:space="preserve"> foi melhorado e passou</w:t>
+      </w:r>
+      <w:proofErr w:type="gramStart"/>
+      <w:r>
+        <w:rPr>
+          <w:rFonts w:ascii="Arial" w:hAnsi="Arial" w:cs="Arial"/>
+        </w:rPr>
+        <w:t xml:space="preserve">  </w:t>
+      </w:r>
+      <w:proofErr w:type="gramEnd"/>
+      <w:r>
+        <w:rPr>
+          <w:rFonts w:ascii="Arial" w:hAnsi="Arial" w:cs="Arial"/>
+        </w:rPr>
+        <w:t xml:space="preserve">a se interligar com banco de dados e </w:t>
       </w:r>
       <w:r>
         <w:rPr>
           <w:rFonts w:ascii="Arial" w:hAnsi="Arial" w:cs="Arial"/>
         </w:rPr>
         <w:tab/>
-        <w:t>oferencendo a oportu-nidade de desenvolvimento de simples aplicações web. Em 1997 Rasmus liberou o codigo fonte do então chamado “PHP Tools”, para que outros usuários pudessem oferecer correções para bugs e aperfeiçoar a este código.</w:t>
+      </w:r>
+      <w:proofErr w:type="spellStart"/>
+      <w:r>
+        <w:rPr>
+          <w:rFonts w:ascii="Arial" w:hAnsi="Arial" w:cs="Arial"/>
+        </w:rPr>
+        <w:t>oferencendo</w:t>
+      </w:r>
+      <w:proofErr w:type="spellEnd"/>
+      <w:r>
+        <w:rPr>
+          <w:rFonts w:ascii="Arial" w:hAnsi="Arial" w:cs="Arial"/>
+        </w:rPr>
+        <w:t xml:space="preserve"> a </w:t>
+      </w:r>
+      <w:proofErr w:type="spellStart"/>
+      <w:r>
+        <w:rPr>
+          <w:rFonts w:ascii="Arial" w:hAnsi="Arial" w:cs="Arial"/>
+        </w:rPr>
+        <w:t>oportu-nidade</w:t>
+      </w:r>
+      <w:proofErr w:type="spellEnd"/>
+      <w:r>
+        <w:rPr>
+          <w:rFonts w:ascii="Arial" w:hAnsi="Arial" w:cs="Arial"/>
+        </w:rPr>
+        <w:t xml:space="preserve"> de desenvolvimento de simples aplicações web. Em 1997 </w:t>
+      </w:r>
+      <w:proofErr w:type="spellStart"/>
+      <w:r>
+        <w:rPr>
+          <w:rFonts w:ascii="Arial" w:hAnsi="Arial" w:cs="Arial"/>
+        </w:rPr>
+        <w:t>Rasmus</w:t>
+      </w:r>
+      <w:proofErr w:type="spellEnd"/>
+      <w:r>
+        <w:rPr>
+          <w:rFonts w:ascii="Arial" w:hAnsi="Arial" w:cs="Arial"/>
+        </w:rPr>
+        <w:t xml:space="preserve"> liberou o </w:t>
+      </w:r>
+      <w:proofErr w:type="spellStart"/>
+      <w:r>
+        <w:rPr>
+          <w:rFonts w:ascii="Arial" w:hAnsi="Arial" w:cs="Arial"/>
+        </w:rPr>
+        <w:t>codigo</w:t>
+      </w:r>
+      <w:proofErr w:type="spellEnd"/>
+      <w:r>
+        <w:rPr>
+          <w:rFonts w:ascii="Arial" w:hAnsi="Arial" w:cs="Arial"/>
+        </w:rPr>
+        <w:t xml:space="preserve"> fonte do então chamado “PHP </w:t>
+      </w:r>
+      <w:proofErr w:type="spellStart"/>
+      <w:r>
+        <w:rPr>
+          <w:rFonts w:ascii="Arial" w:hAnsi="Arial" w:cs="Arial"/>
+        </w:rPr>
+        <w:t>Tools</w:t>
+      </w:r>
+      <w:proofErr w:type="spellEnd"/>
+      <w:r>
+        <w:rPr>
+          <w:rFonts w:ascii="Arial" w:hAnsi="Arial" w:cs="Arial"/>
+        </w:rPr>
+        <w:t xml:space="preserve">”, para que outros usuários pudessem oferecer correções para </w:t>
+      </w:r>
+      <w:proofErr w:type="spellStart"/>
+      <w:r>
+        <w:rPr>
+          <w:rFonts w:ascii="Arial" w:hAnsi="Arial" w:cs="Arial"/>
+        </w:rPr>
+        <w:t>bugs</w:t>
+      </w:r>
+      <w:proofErr w:type="spellEnd"/>
+      <w:r>
+        <w:rPr>
+          <w:rFonts w:ascii="Arial" w:hAnsi="Arial" w:cs="Arial"/>
+        </w:rPr>
+        <w:t xml:space="preserve"> e aperfeiçoar a este código.</w:t>
       </w:r>
     </w:p>
     <w:p>
@@ -1713,7 +1986,35 @@
           <w:rFonts w:ascii="Arial" w:hAnsi="Arial" w:cs="Arial"/>
         </w:rPr>
         <w:tab/>
-        <w:t>O PHP  passou por varias versões até a versão 5, sendo esta a mais atual, possui varios recursos dos quais um dos mais importantes foi a compatibilidade com orientação a objetos.</w:t>
+        <w:t>O PHP</w:t>
+      </w:r>
+      <w:proofErr w:type="gramStart"/>
+      <w:r>
+        <w:rPr>
+          <w:rFonts w:ascii="Arial" w:hAnsi="Arial" w:cs="Arial"/>
+        </w:rPr>
+        <w:t xml:space="preserve">  </w:t>
+      </w:r>
+      <w:proofErr w:type="gramEnd"/>
+      <w:r>
+        <w:rPr>
+          <w:rFonts w:ascii="Arial" w:hAnsi="Arial" w:cs="Arial"/>
+        </w:rPr>
+        <w:t xml:space="preserve">passou por varias versões até a versão 5, sendo esta a mais atual, possui </w:t>
+      </w:r>
+      <w:proofErr w:type="spellStart"/>
+      <w:r>
+        <w:rPr>
+          <w:rFonts w:ascii="Arial" w:hAnsi="Arial" w:cs="Arial"/>
+        </w:rPr>
+        <w:t>varios</w:t>
+      </w:r>
+      <w:proofErr w:type="spellEnd"/>
+      <w:r>
+        <w:rPr>
+          <w:rFonts w:ascii="Arial" w:hAnsi="Arial" w:cs="Arial"/>
+        </w:rPr>
+        <w:t xml:space="preserve"> recursos dos quais um dos mais importantes foi a compatibilidade com orientação a objetos.</w:t>
       </w:r>
     </w:p>
     <w:p>
@@ -1728,7 +2029,21 @@
           <w:rFonts w:ascii="Arial" w:hAnsi="Arial" w:cs="Arial"/>
         </w:rPr>
         <w:tab/>
-        <w:t>Além de ser uma linguagem totalmente gratuita e que não há necessidade de se pagar nada para desenvolvimento de uma aplicação, o PHP é de facil aprendizagem, possui ampla documentação</w:t>
+        <w:t xml:space="preserve">Além de ser uma linguagem totalmente gratuita e que não há necessidade de se pagar nada para desenvolvimento de uma aplicação, o PHP é de </w:t>
+      </w:r>
+      <w:proofErr w:type="spellStart"/>
+      <w:r>
+        <w:rPr>
+          <w:rFonts w:ascii="Arial" w:hAnsi="Arial" w:cs="Arial"/>
+        </w:rPr>
+        <w:t>facil</w:t>
+      </w:r>
+      <w:proofErr w:type="spellEnd"/>
+      <w:r>
+        <w:rPr>
+          <w:rFonts w:ascii="Arial" w:hAnsi="Arial" w:cs="Arial"/>
+        </w:rPr>
+        <w:t xml:space="preserve"> aprendizagem, possui ampla documentação</w:t>
       </w:r>
       <w:r>
         <w:rPr>
@@ -1740,20 +2055,114 @@
         <w:rPr>
           <w:rFonts w:ascii="Arial" w:hAnsi="Arial" w:cs="Arial"/>
         </w:rPr>
-        <w:t xml:space="preserve"> embora não totalmente concuída </w:t>
+        <w:t xml:space="preserve"> embora não totalmente </w:t>
+      </w:r>
+      <w:proofErr w:type="spellStart"/>
+      <w:r>
+        <w:rPr>
+          <w:rFonts w:ascii="Arial" w:hAnsi="Arial" w:cs="Arial"/>
+        </w:rPr>
+        <w:t>concuída</w:t>
+      </w:r>
+      <w:proofErr w:type="spellEnd"/>
+      <w:r>
+        <w:rPr>
+          <w:rFonts w:ascii="Arial" w:hAnsi="Arial" w:cs="Arial"/>
+        </w:rPr>
+        <w:t xml:space="preserve"> </w:t>
       </w:r>
       <w:r>
         <w:rPr>
           <w:rFonts w:ascii="Arial" w:hAnsi="Arial" w:cs="Arial"/>
         </w:rPr>
         <w:lastRenderedPageBreak/>
-        <w:t xml:space="preserve">devido a </w:t>
-      </w:r>
-      <w:r>
-        <w:rPr>
-          <w:rFonts w:ascii="Arial" w:hAnsi="Arial" w:cs="Arial"/>
-        </w:rPr>
-        <w:t xml:space="preserve">atualizaçãoes constantes no codigo por correções, porém bem completa e enriquecida atraves de blogs e varias paginas da WEB por diversos usuários da linguagem. Tem compatibilidade com a maioria dos bancos de dados incluindo: Oracle, MySql, Microsoft Sql Server. A linguagem pode ser utilizada em todas as plataformas, e </w:t>
+        <w:t xml:space="preserve">devido </w:t>
+      </w:r>
+      <w:proofErr w:type="gramStart"/>
+      <w:r>
+        <w:rPr>
+          <w:rFonts w:ascii="Arial" w:hAnsi="Arial" w:cs="Arial"/>
+        </w:rPr>
+        <w:t>a</w:t>
+      </w:r>
+      <w:proofErr w:type="gramEnd"/>
+      <w:r>
+        <w:rPr>
+          <w:rFonts w:ascii="Arial" w:hAnsi="Arial" w:cs="Arial"/>
+        </w:rPr>
+        <w:t xml:space="preserve"> </w:t>
+      </w:r>
+      <w:proofErr w:type="spellStart"/>
+      <w:r>
+        <w:rPr>
+          <w:rFonts w:ascii="Arial" w:hAnsi="Arial" w:cs="Arial"/>
+        </w:rPr>
+        <w:t>atualizaçãoes</w:t>
+      </w:r>
+      <w:proofErr w:type="spellEnd"/>
+      <w:r>
+        <w:rPr>
+          <w:rFonts w:ascii="Arial" w:hAnsi="Arial" w:cs="Arial"/>
+        </w:rPr>
+        <w:t xml:space="preserve"> constantes no </w:t>
+      </w:r>
+      <w:proofErr w:type="spellStart"/>
+      <w:r>
+        <w:rPr>
+          <w:rFonts w:ascii="Arial" w:hAnsi="Arial" w:cs="Arial"/>
+        </w:rPr>
+        <w:t>codigo</w:t>
+      </w:r>
+      <w:proofErr w:type="spellEnd"/>
+      <w:r>
+        <w:rPr>
+          <w:rFonts w:ascii="Arial" w:hAnsi="Arial" w:cs="Arial"/>
+        </w:rPr>
+        <w:t xml:space="preserve"> por correções, porém bem completa e enriquecida </w:t>
+      </w:r>
+      <w:proofErr w:type="spellStart"/>
+      <w:r>
+        <w:rPr>
+          <w:rFonts w:ascii="Arial" w:hAnsi="Arial" w:cs="Arial"/>
+        </w:rPr>
+        <w:t>atraves</w:t>
+      </w:r>
+      <w:proofErr w:type="spellEnd"/>
+      <w:r>
+        <w:rPr>
+          <w:rFonts w:ascii="Arial" w:hAnsi="Arial" w:cs="Arial"/>
+        </w:rPr>
+        <w:t xml:space="preserve"> de blogs e varias paginas da WEB por diversos usuários da linguagem. Tem compatibilidade com a maioria dos bancos de dados incluindo: Oracle, </w:t>
+      </w:r>
+      <w:proofErr w:type="spellStart"/>
+      <w:proofErr w:type="gramStart"/>
+      <w:r>
+        <w:rPr>
+          <w:rFonts w:ascii="Arial" w:hAnsi="Arial" w:cs="Arial"/>
+        </w:rPr>
+        <w:t>MySql</w:t>
+      </w:r>
+      <w:proofErr w:type="spellEnd"/>
+      <w:proofErr w:type="gramEnd"/>
+      <w:r>
+        <w:rPr>
+          <w:rFonts w:ascii="Arial" w:hAnsi="Arial" w:cs="Arial"/>
+        </w:rPr>
+        <w:t xml:space="preserve">, Microsoft </w:t>
+      </w:r>
+      <w:proofErr w:type="spellStart"/>
+      <w:r>
+        <w:rPr>
+          <w:rFonts w:ascii="Arial" w:hAnsi="Arial" w:cs="Arial"/>
+        </w:rPr>
+        <w:t>Sql</w:t>
+      </w:r>
+      <w:proofErr w:type="spellEnd"/>
+      <w:r>
+        <w:rPr>
+          <w:rFonts w:ascii="Arial" w:hAnsi="Arial" w:cs="Arial"/>
+        </w:rPr>
+        <w:t xml:space="preserve"> Server. A linguagem pode ser utilizada em todas as plataformas, e </w:t>
       </w:r>
       <w:r>
         <w:rPr>
@@ -1774,7 +2183,21 @@
           <w:rFonts w:ascii="Arial" w:hAnsi="Arial" w:cs="Arial"/>
         </w:rPr>
         <w:tab/>
-        <w:t xml:space="preserve">Atualmente está entre as sete linguagens de programação </w:t>
+        <w:t xml:space="preserve">Atualmente </w:t>
+      </w:r>
+      <w:proofErr w:type="gramStart"/>
+      <w:r>
+        <w:rPr>
+          <w:rFonts w:ascii="Arial" w:hAnsi="Arial" w:cs="Arial"/>
+        </w:rPr>
+        <w:t>está</w:t>
+      </w:r>
+      <w:proofErr w:type="gramEnd"/>
+      <w:r>
+        <w:rPr>
+          <w:rFonts w:ascii="Arial" w:hAnsi="Arial" w:cs="Arial"/>
+        </w:rPr>
+        <w:t xml:space="preserve"> entre as sete linguagens de programação </w:t>
       </w:r>
       <w:r>
         <w:rPr>
@@ -1788,11 +2211,19 @@
         </w:rPr>
         <w:t>utilizadas no mundo, segundo dados do ranking TIOBE (</w:t>
       </w:r>
-      <w:r>
-        <w:rPr>
-          <w:rFonts w:ascii="Arial" w:hAnsi="Arial" w:cs="Arial"/>
-        </w:rPr>
-        <w:t>indice de utilização e qualida</w:t>
+      <w:proofErr w:type="spellStart"/>
+      <w:r>
+        <w:rPr>
+          <w:rFonts w:ascii="Arial" w:hAnsi="Arial" w:cs="Arial"/>
+        </w:rPr>
+        <w:t>indice</w:t>
+      </w:r>
+      <w:proofErr w:type="spellEnd"/>
+      <w:r>
+        <w:rPr>
+          <w:rFonts w:ascii="Arial" w:hAnsi="Arial" w:cs="Arial"/>
+        </w:rPr>
+        <w:t xml:space="preserve"> de utilização e qualida</w:t>
       </w:r>
       <w:r>
         <w:rPr>
@@ -1843,7 +2274,35 @@
           <w:rFonts w:ascii="Arial" w:hAnsi="Arial" w:cs="Arial"/>
         </w:rPr>
         <w:tab/>
-        <w:t>A utilização de frameworks para realizar um projeto pode poucar tempo e ajudar na qualidade e entendimento do código. As vantagens reais na utilização destas ferramentas são a padronização do codigo, velocidade de desenvolvimento, a qualidade aplicada no projeto.</w:t>
+        <w:t xml:space="preserve">A utilização de frameworks para realizar um projeto pode </w:t>
+      </w:r>
+      <w:proofErr w:type="spellStart"/>
+      <w:r>
+        <w:rPr>
+          <w:rFonts w:ascii="Arial" w:hAnsi="Arial" w:cs="Arial"/>
+        </w:rPr>
+        <w:t>poucar</w:t>
+      </w:r>
+      <w:proofErr w:type="spellEnd"/>
+      <w:r>
+        <w:rPr>
+          <w:rFonts w:ascii="Arial" w:hAnsi="Arial" w:cs="Arial"/>
+        </w:rPr>
+        <w:t xml:space="preserve"> tempo e ajudar na qualidade e entendimento do código. As vantagens reais na utilização destas ferramentas são a padronização do </w:t>
+      </w:r>
+      <w:proofErr w:type="spellStart"/>
+      <w:r>
+        <w:rPr>
+          <w:rFonts w:ascii="Arial" w:hAnsi="Arial" w:cs="Arial"/>
+        </w:rPr>
+        <w:t>codigo</w:t>
+      </w:r>
+      <w:proofErr w:type="spellEnd"/>
+      <w:r>
+        <w:rPr>
+          <w:rFonts w:ascii="Arial" w:hAnsi="Arial" w:cs="Arial"/>
+        </w:rPr>
+        <w:t>, velocidade de desenvolvimento, a qualidade aplicada no projeto.</w:t>
       </w:r>
     </w:p>
     <w:p>
@@ -1858,13 +2317,63 @@
           <w:rFonts w:ascii="Arial" w:hAnsi="Arial" w:cs="Arial"/>
         </w:rPr>
         <w:tab/>
-        <w:t xml:space="preserve">A velocidade é favorecida devido a a padronização de um código extenso, a diminuição de linguas de código a partir do reaproveitamento das mesmas utilizando a ferramenta, o auxilio na programação devido a ferramenta ter </w:t>
-      </w:r>
-      <w:r>
-        <w:rPr>
-          <w:rFonts w:ascii="Arial" w:hAnsi="Arial" w:cs="Arial"/>
-        </w:rPr>
-        <w:t>alguns codigos pré- definidos.</w:t>
+        <w:t xml:space="preserve">A velocidade é favorecida devido </w:t>
+      </w:r>
+      <w:proofErr w:type="gramStart"/>
+      <w:r>
+        <w:rPr>
+          <w:rFonts w:ascii="Arial" w:hAnsi="Arial" w:cs="Arial"/>
+        </w:rPr>
+        <w:t xml:space="preserve">a </w:t>
+      </w:r>
+      <w:proofErr w:type="spellStart"/>
+      <w:r>
+        <w:rPr>
+          <w:rFonts w:ascii="Arial" w:hAnsi="Arial" w:cs="Arial"/>
+        </w:rPr>
+        <w:t>a</w:t>
+      </w:r>
+      <w:proofErr w:type="spellEnd"/>
+      <w:proofErr w:type="gramEnd"/>
+      <w:r>
+        <w:rPr>
+          <w:rFonts w:ascii="Arial" w:hAnsi="Arial" w:cs="Arial"/>
+        </w:rPr>
+        <w:t xml:space="preserve"> padronização de um código extenso, a diminuição de </w:t>
+      </w:r>
+      <w:proofErr w:type="spellStart"/>
+      <w:r>
+        <w:rPr>
+          <w:rFonts w:ascii="Arial" w:hAnsi="Arial" w:cs="Arial"/>
+        </w:rPr>
+        <w:t>linguas</w:t>
+      </w:r>
+      <w:proofErr w:type="spellEnd"/>
+      <w:r>
+        <w:rPr>
+          <w:rFonts w:ascii="Arial" w:hAnsi="Arial" w:cs="Arial"/>
+        </w:rPr>
+        <w:t xml:space="preserve"> de código a partir do reaproveitamento das mesmas utilizando a ferramenta, o auxilio na programação devido a ferramenta ter </w:t>
+      </w:r>
+      <w:r>
+        <w:rPr>
+          <w:rFonts w:ascii="Arial" w:hAnsi="Arial" w:cs="Arial"/>
+        </w:rPr>
+        <w:t xml:space="preserve">alguns </w:t>
+      </w:r>
+      <w:proofErr w:type="spellStart"/>
+      <w:r>
+        <w:rPr>
+          <w:rFonts w:ascii="Arial" w:hAnsi="Arial" w:cs="Arial"/>
+        </w:rPr>
+        <w:t>codigos</w:t>
+      </w:r>
+      <w:proofErr w:type="spellEnd"/>
+      <w:r>
+        <w:rPr>
+          <w:rFonts w:ascii="Arial" w:hAnsi="Arial" w:cs="Arial"/>
+        </w:rPr>
+        <w:t xml:space="preserve"> pré- definidos.</w:t>
       </w:r>
     </w:p>
     <w:p>
@@ -1879,7 +2388,104 @@
           <w:rFonts w:ascii="Arial" w:hAnsi="Arial" w:cs="Arial"/>
         </w:rPr>
         <w:tab/>
-        <w:t xml:space="preserve">A vários frameworks no mercado, entre eles Coldelgniter, Zend, Cake PHP, Symfony, Seagull, os mesmos oferenecem grande documentação </w:t>
+      </w:r>
+      <w:proofErr w:type="gramStart"/>
+      <w:r>
+        <w:rPr>
+          <w:rFonts w:ascii="Arial" w:hAnsi="Arial" w:cs="Arial"/>
+        </w:rPr>
+        <w:t>A vários</w:t>
+      </w:r>
+      <w:proofErr w:type="gramEnd"/>
+      <w:r>
+        <w:rPr>
+          <w:rFonts w:ascii="Arial" w:hAnsi="Arial" w:cs="Arial"/>
+        </w:rPr>
+        <w:t xml:space="preserve"> frameworks no mercado, entre eles </w:t>
+      </w:r>
+      <w:proofErr w:type="spellStart"/>
+      <w:r>
+        <w:rPr>
+          <w:rFonts w:ascii="Arial" w:hAnsi="Arial" w:cs="Arial"/>
+        </w:rPr>
+        <w:t>Coldelgniter</w:t>
+      </w:r>
+      <w:proofErr w:type="spellEnd"/>
+      <w:r>
+        <w:rPr>
+          <w:rFonts w:ascii="Arial" w:hAnsi="Arial" w:cs="Arial"/>
+        </w:rPr>
+        <w:t xml:space="preserve">, </w:t>
+      </w:r>
+      <w:proofErr w:type="spellStart"/>
+      <w:r>
+        <w:rPr>
+          <w:rFonts w:ascii="Arial" w:hAnsi="Arial" w:cs="Arial"/>
+        </w:rPr>
+        <w:t>Zend</w:t>
+      </w:r>
+      <w:proofErr w:type="spellEnd"/>
+      <w:r>
+        <w:rPr>
+          <w:rFonts w:ascii="Arial" w:hAnsi="Arial" w:cs="Arial"/>
+        </w:rPr>
+        <w:t xml:space="preserve">, </w:t>
+      </w:r>
+      <w:proofErr w:type="spellStart"/>
+      <w:r>
+        <w:rPr>
+          <w:rFonts w:ascii="Arial" w:hAnsi="Arial" w:cs="Arial"/>
+        </w:rPr>
+        <w:t>Cake</w:t>
+      </w:r>
+      <w:proofErr w:type="spellEnd"/>
+      <w:r>
+        <w:rPr>
+          <w:rFonts w:ascii="Arial" w:hAnsi="Arial" w:cs="Arial"/>
+        </w:rPr>
+        <w:t xml:space="preserve"> PHP, </w:t>
+      </w:r>
+      <w:proofErr w:type="spellStart"/>
+      <w:r>
+        <w:rPr>
+          <w:rFonts w:ascii="Arial" w:hAnsi="Arial" w:cs="Arial"/>
+        </w:rPr>
+        <w:t>Symfony</w:t>
+      </w:r>
+      <w:proofErr w:type="spellEnd"/>
+      <w:r>
+        <w:rPr>
+          <w:rFonts w:ascii="Arial" w:hAnsi="Arial" w:cs="Arial"/>
+        </w:rPr>
+        <w:t xml:space="preserve">, </w:t>
+      </w:r>
+      <w:proofErr w:type="spellStart"/>
+      <w:r>
+        <w:rPr>
+          <w:rFonts w:ascii="Arial" w:hAnsi="Arial" w:cs="Arial"/>
+        </w:rPr>
+        <w:t>Seagull</w:t>
+      </w:r>
+      <w:proofErr w:type="spellEnd"/>
+      <w:r>
+        <w:rPr>
+          <w:rFonts w:ascii="Arial" w:hAnsi="Arial" w:cs="Arial"/>
+        </w:rPr>
+        <w:t xml:space="preserve">, os mesmos </w:t>
+      </w:r>
+      <w:proofErr w:type="spellStart"/>
+      <w:r>
+        <w:rPr>
+          <w:rFonts w:ascii="Arial" w:hAnsi="Arial" w:cs="Arial"/>
+        </w:rPr>
+        <w:t>oferenecem</w:t>
+      </w:r>
+      <w:proofErr w:type="spellEnd"/>
+      <w:r>
+        <w:rPr>
+          <w:rFonts w:ascii="Arial" w:hAnsi="Arial" w:cs="Arial"/>
+        </w:rPr>
+        <w:t xml:space="preserve"> grande documentação </w:t>
       </w:r>
       <w:bookmarkStart w:id="0" w:name="_GoBack"/>
       <w:bookmarkEnd w:id="0"/>
@@ -2183,24 +2789,42 @@
           <w:rFonts w:ascii="Arial" w:hAnsi="Arial" w:cs="Arial"/>
           <w:b/>
         </w:rPr>
-        <w:t>Tarefas do sistemas</w:t>
-      </w:r>
-    </w:p>
-    <w:p>
-      <w:pPr>
-        <w:jc w:val="both"/>
-        <w:rPr>
-          <w:rFonts w:ascii="Arial" w:hAnsi="Arial" w:cs="Arial"/>
-          <w:b/>
-        </w:rPr>
-      </w:pPr>
-      <w:r>
-        <w:rPr>
-          <w:rFonts w:ascii="Arial" w:hAnsi="Arial" w:cs="Arial"/>
-          <w:b/>
-        </w:rPr>
-        <w:t>Usuário realiza Login</w:t>
-      </w:r>
+        <w:t xml:space="preserve">Tarefas </w:t>
+      </w:r>
+      <w:proofErr w:type="gramStart"/>
+      <w:r>
+        <w:rPr>
+          <w:rFonts w:ascii="Arial" w:hAnsi="Arial" w:cs="Arial"/>
+          <w:b/>
+        </w:rPr>
+        <w:t>do sistemas</w:t>
+      </w:r>
+      <w:proofErr w:type="gramEnd"/>
+    </w:p>
+    <w:p>
+      <w:pPr>
+        <w:jc w:val="both"/>
+        <w:rPr>
+          <w:rFonts w:ascii="Arial" w:hAnsi="Arial" w:cs="Arial"/>
+          <w:b/>
+        </w:rPr>
+      </w:pPr>
+      <w:r>
+        <w:rPr>
+          <w:rFonts w:ascii="Arial" w:hAnsi="Arial" w:cs="Arial"/>
+          <w:b/>
+        </w:rPr>
+        <w:t xml:space="preserve">Usuário realiza </w:t>
+      </w:r>
+      <w:proofErr w:type="spellStart"/>
+      <w:r>
+        <w:rPr>
+          <w:rFonts w:ascii="Arial" w:hAnsi="Arial" w:cs="Arial"/>
+          <w:b/>
+        </w:rPr>
+        <w:t>Login</w:t>
+      </w:r>
+      <w:proofErr w:type="spellEnd"/>
       <w:r>
         <w:rPr>
           <w:rFonts w:ascii="Arial" w:hAnsi="Arial" w:cs="Arial"/>
@@ -3121,7 +3745,7 @@
 </file>
 
 <file path=word/styles.xml><?xml version="1.0" encoding="utf-8"?>
-<w:styles xmlns:mc="http://schemas.openxmlformats.org/markup-compatibility/2006" xmlns:r="http://schemas.openxmlformats.org/officeDocument/2006/relationships" xmlns:w="http://schemas.openxmlformats.org/wordprocessingml/2006/main" xmlns:w14="http://schemas.microsoft.com/office/word/2010/wordml" xmlns:w15="http://schemas.microsoft.com/office/word/2012/wordml" mc:Ignorable="w14 w15">
+<w:styles xmlns:r="http://schemas.openxmlformats.org/officeDocument/2006/relationships" xmlns:w="http://schemas.openxmlformats.org/wordprocessingml/2006/main">
   <w:docDefaults>
     <w:rPrDefault>
       <w:rPr>
@@ -3138,378 +3762,144 @@
       </w:pPr>
     </w:pPrDefault>
   </w:docDefaults>
-  <w:latentStyles w:defLockedState="0" w:defUIPriority="99" w:defSemiHidden="0" w:defUnhideWhenUsed="0" w:defQFormat="0" w:count="371">
-    <w:lsdException w:name="Normal" w:uiPriority="0" w:qFormat="1"/>
-    <w:lsdException w:name="heading 1" w:uiPriority="9" w:qFormat="1"/>
-    <w:lsdException w:name="heading 2" w:semiHidden="1" w:uiPriority="9" w:unhideWhenUsed="1" w:qFormat="1"/>
-    <w:lsdException w:name="heading 3" w:semiHidden="1" w:uiPriority="9" w:unhideWhenUsed="1" w:qFormat="1"/>
-    <w:lsdException w:name="heading 4" w:semiHidden="1" w:uiPriority="9" w:unhideWhenUsed="1" w:qFormat="1"/>
-    <w:lsdException w:name="heading 5" w:semiHidden="1" w:uiPriority="9" w:unhideWhenUsed="1" w:qFormat="1"/>
-    <w:lsdException w:name="heading 6" w:semiHidden="1" w:uiPriority="9" w:unhideWhenUsed="1" w:qFormat="1"/>
-    <w:lsdException w:name="heading 7" w:semiHidden="1" w:uiPriority="9" w:unhideWhenUsed="1" w:qFormat="1"/>
-    <w:lsdException w:name="heading 8" w:semiHidden="1" w:uiPriority="9" w:unhideWhenUsed="1" w:qFormat="1"/>
-    <w:lsdException w:name="heading 9" w:semiHidden="1" w:uiPriority="9" w:unhideWhenUsed="1" w:qFormat="1"/>
-    <w:lsdException w:name="index 1" w:semiHidden="1" w:unhideWhenUsed="1"/>
-    <w:lsdException w:name="index 2" w:semiHidden="1" w:unhideWhenUsed="1"/>
-    <w:lsdException w:name="index 3" w:semiHidden="1" w:unhideWhenUsed="1"/>
-    <w:lsdException w:name="index 4" w:semiHidden="1" w:unhideWhenUsed="1"/>
-    <w:lsdException w:name="index 5" w:semiHidden="1" w:unhideWhenUsed="1"/>
-    <w:lsdException w:name="index 6" w:semiHidden="1" w:unhideWhenUsed="1"/>
-    <w:lsdException w:name="index 7" w:semiHidden="1" w:unhideWhenUsed="1"/>
-    <w:lsdException w:name="index 8" w:semiHidden="1" w:unhideWhenUsed="1"/>
-    <w:lsdException w:name="index 9" w:semiHidden="1" w:unhideWhenUsed="1"/>
-    <w:lsdException w:name="toc 1" w:semiHidden="1" w:uiPriority="39" w:unhideWhenUsed="1"/>
-    <w:lsdException w:name="toc 2" w:semiHidden="1" w:uiPriority="39" w:unhideWhenUsed="1"/>
-    <w:lsdException w:name="toc 3" w:semiHidden="1" w:uiPriority="39" w:unhideWhenUsed="1"/>
-    <w:lsdException w:name="toc 4" w:semiHidden="1" w:uiPriority="39" w:unhideWhenUsed="1"/>
-    <w:lsdException w:name="toc 5" w:semiHidden="1" w:uiPriority="39" w:unhideWhenUsed="1"/>
-    <w:lsdException w:name="toc 6" w:semiHidden="1" w:uiPriority="39" w:unhideWhenUsed="1"/>
-    <w:lsdException w:name="toc 7" w:semiHidden="1" w:uiPriority="39" w:unhideWhenUsed="1"/>
-    <w:lsdException w:name="toc 8" w:semiHidden="1" w:uiPriority="39" w:unhideWhenUsed="1"/>
-    <w:lsdException w:name="toc 9" w:semiHidden="1" w:uiPriority="39" w:unhideWhenUsed="1"/>
-    <w:lsdException w:name="Normal Indent" w:semiHidden="1" w:unhideWhenUsed="1"/>
-    <w:lsdException w:name="footnote text" w:semiHidden="1" w:unhideWhenUsed="1"/>
-    <w:lsdException w:name="annotation text" w:semiHidden="1" w:unhideWhenUsed="1"/>
-    <w:lsdException w:name="header" w:semiHidden="1" w:unhideWhenUsed="1"/>
-    <w:lsdException w:name="footer" w:semiHidden="1" w:unhideWhenUsed="1"/>
-    <w:lsdException w:name="index heading" w:semiHidden="1" w:unhideWhenUsed="1"/>
-    <w:lsdException w:name="caption" w:semiHidden="1" w:uiPriority="35" w:unhideWhenUsed="1" w:qFormat="1"/>
-    <w:lsdException w:name="table of figures" w:semiHidden="1" w:unhideWhenUsed="1"/>
-    <w:lsdException w:name="envelope address" w:semiHidden="1" w:unhideWhenUsed="1"/>
-    <w:lsdException w:name="envelope return" w:semiHidden="1" w:unhideWhenUsed="1"/>
-    <w:lsdException w:name="footnote reference" w:semiHidden="1" w:unhideWhenUsed="1"/>
-    <w:lsdException w:name="annotation reference" w:semiHidden="1" w:unhideWhenUsed="1"/>
-    <w:lsdException w:name="line number" w:semiHidden="1" w:unhideWhenUsed="1"/>
-    <w:lsdException w:name="page number" w:semiHidden="1" w:unhideWhenUsed="1"/>
-    <w:lsdException w:name="endnote reference" w:semiHidden="1" w:unhideWhenUsed="1"/>
-    <w:lsdException w:name="endnote text" w:semiHidden="1" w:unhideWhenUsed="1"/>
-    <w:lsdException w:name="table of authorities" w:semiHidden="1" w:unhideWhenUsed="1"/>
-    <w:lsdException w:name="macro" w:semiHidden="1" w:unhideWhenUsed="1"/>
-    <w:lsdException w:name="toa heading" w:semiHidden="1" w:unhideWhenUsed="1"/>
-    <w:lsdException w:name="List" w:semiHidden="1" w:unhideWhenUsed="1"/>
-    <w:lsdException w:name="List Bullet" w:semiHidden="1" w:unhideWhenUsed="1"/>
-    <w:lsdException w:name="List Number" w:semiHidden="1" w:unhideWhenUsed="1"/>
-    <w:lsdException w:name="List 2" w:semiHidden="1" w:unhideWhenUsed="1"/>
-    <w:lsdException w:name="List 3" w:semiHidden="1" w:unhideWhenUsed="1"/>
-    <w:lsdException w:name="List 4" w:semiHidden="1" w:unhideWhenUsed="1"/>
-    <w:lsdException w:name="List 5" w:semiHidden="1" w:unhideWhenUsed="1"/>
-    <w:lsdException w:name="List Bullet 2" w:semiHidden="1" w:unhideWhenUsed="1"/>
-    <w:lsdException w:name="List Bullet 3" w:semiHidden="1" w:unhideWhenUsed="1"/>
-    <w:lsdException w:name="List Bullet 4" w:semiHidden="1" w:unhideWhenUsed="1"/>
-    <w:lsdException w:name="List Bullet 5" w:semiHidden="1" w:unhideWhenUsed="1"/>
-    <w:lsdException w:name="List Number 2" w:semiHidden="1" w:unhideWhenUsed="1"/>
-    <w:lsdException w:name="List Number 3" w:semiHidden="1" w:unhideWhenUsed="1"/>
-    <w:lsdException w:name="List Number 4" w:semiHidden="1" w:unhideWhenUsed="1"/>
-    <w:lsdException w:name="List Number 5" w:semiHidden="1" w:unhideWhenUsed="1"/>
-    <w:lsdException w:name="Title" w:uiPriority="10" w:qFormat="1"/>
-    <w:lsdException w:name="Closing" w:semiHidden="1" w:unhideWhenUsed="1"/>
-    <w:lsdException w:name="Signature" w:semiHidden="1" w:unhideWhenUsed="1"/>
-    <w:lsdException w:name="Default Paragraph Font" w:semiHidden="1" w:uiPriority="1" w:unhideWhenUsed="1"/>
-    <w:lsdException w:name="Body Text" w:semiHidden="1" w:unhideWhenUsed="1"/>
-    <w:lsdException w:name="Body Text Indent" w:semiHidden="1" w:unhideWhenUsed="1"/>
-    <w:lsdException w:name="List Continue" w:semiHidden="1" w:unhideWhenUsed="1"/>
-    <w:lsdException w:name="List Continue 2" w:semiHidden="1" w:unhideWhenUsed="1"/>
-    <w:lsdException w:name="List Continue 3" w:semiHidden="1" w:unhideWhenUsed="1"/>
-    <w:lsdException w:name="List Continue 4" w:semiHidden="1" w:unhideWhenUsed="1"/>
-    <w:lsdException w:name="List Continue 5" w:semiHidden="1" w:unhideWhenUsed="1"/>
-    <w:lsdException w:name="Message Header" w:semiHidden="1" w:unhideWhenUsed="1"/>
-    <w:lsdException w:name="Subtitle" w:uiPriority="11" w:qFormat="1"/>
-    <w:lsdException w:name="Salutation" w:semiHidden="1" w:unhideWhenUsed="1"/>
-    <w:lsdException w:name="Date" w:semiHidden="1" w:unhideWhenUsed="1"/>
-    <w:lsdException w:name="Body Text First Indent" w:semiHidden="1" w:unhideWhenUsed="1"/>
-    <w:lsdException w:name="Body Text First Indent 2" w:semiHidden="1" w:unhideWhenUsed="1"/>
-    <w:lsdException w:name="Note Heading" w:semiHidden="1" w:unhideWhenUsed="1"/>
-    <w:lsdException w:name="Body Text 2" w:semiHidden="1" w:unhideWhenUsed="1"/>
-    <w:lsdException w:name="Body Text 3" w:semiHidden="1" w:unhideWhenUsed="1"/>
-    <w:lsdException w:name="Body Text Indent 2" w:semiHidden="1" w:unhideWhenUsed="1"/>
-    <w:lsdException w:name="Body Text Indent 3" w:semiHidden="1" w:unhideWhenUsed="1"/>
-    <w:lsdException w:name="Block Text" w:semiHidden="1" w:unhideWhenUsed="1"/>
-    <w:lsdException w:name="Hyperlink" w:semiHidden="1" w:unhideWhenUsed="1"/>
-    <w:lsdException w:name="FollowedHyperlink" w:semiHidden="1" w:unhideWhenUsed="1"/>
-    <w:lsdException w:name="Strong" w:uiPriority="22" w:qFormat="1"/>
-    <w:lsdException w:name="Emphasis" w:uiPriority="20" w:qFormat="1"/>
-    <w:lsdException w:name="Document Map" w:semiHidden="1" w:unhideWhenUsed="1"/>
-    <w:lsdException w:name="Plain Text" w:semiHidden="1" w:unhideWhenUsed="1"/>
-    <w:lsdException w:name="E-mail Signature" w:semiHidden="1" w:unhideWhenUsed="1"/>
-    <w:lsdException w:name="HTML Top of Form" w:semiHidden="1" w:unhideWhenUsed="1"/>
-    <w:lsdException w:name="HTML Bottom of Form" w:semiHidden="1" w:unhideWhenUsed="1"/>
-    <w:lsdException w:name="Normal (Web)" w:semiHidden="1" w:unhideWhenUsed="1"/>
-    <w:lsdException w:name="HTML Acronym" w:semiHidden="1" w:unhideWhenUsed="1"/>
-    <w:lsdException w:name="HTML Address" w:semiHidden="1" w:unhideWhenUsed="1"/>
-    <w:lsdException w:name="HTML Cite" w:semiHidden="1" w:unhideWhenUsed="1"/>
-    <w:lsdException w:name="HTML Code" w:semiHidden="1" w:unhideWhenUsed="1"/>
-    <w:lsdException w:name="HTML Definition" w:semiHidden="1" w:unhideWhenUsed="1"/>
-    <w:lsdException w:name="HTML Keyboard" w:semiHidden="1" w:unhideWhenUsed="1"/>
-    <w:lsdException w:name="HTML Preformatted" w:semiHidden="1" w:unhideWhenUsed="1"/>
-    <w:lsdException w:name="HTML Sample" w:semiHidden="1" w:unhideWhenUsed="1"/>
-    <w:lsdException w:name="HTML Typewriter" w:semiHidden="1" w:unhideWhenUsed="1"/>
-    <w:lsdException w:name="HTML Variable" w:semiHidden="1" w:unhideWhenUsed="1"/>
-    <w:lsdException w:name="Normal Table" w:semiHidden="1" w:unhideWhenUsed="1"/>
-    <w:lsdException w:name="annotation subject" w:semiHidden="1" w:unhideWhenUsed="1"/>
-    <w:lsdException w:name="No List" w:semiHidden="1" w:unhideWhenUsed="1"/>
-    <w:lsdException w:name="Outline List 1" w:semiHidden="1" w:unhideWhenUsed="1"/>
-    <w:lsdException w:name="Outline List 2" w:semiHidden="1" w:unhideWhenUsed="1"/>
-    <w:lsdException w:name="Outline List 3" w:semiHidden="1" w:unhideWhenUsed="1"/>
-    <w:lsdException w:name="Table Simple 1" w:semiHidden="1" w:unhideWhenUsed="1"/>
-    <w:lsdException w:name="Table Simple 2" w:semiHidden="1" w:unhideWhenUsed="1"/>
-    <w:lsdException w:name="Table Simple 3" w:semiHidden="1" w:unhideWhenUsed="1"/>
-    <w:lsdException w:name="Table Classic 1" w:semiHidden="1" w:unhideWhenUsed="1"/>
-    <w:lsdException w:name="Table Classic 2" w:semiHidden="1" w:unhideWhenUsed="1"/>
-    <w:lsdException w:name="Table Classic 3" w:semiHidden="1" w:unhideWhenUsed="1"/>
-    <w:lsdException w:name="Table Classic 4" w:semiHidden="1" w:unhideWhenUsed="1"/>
-    <w:lsdException w:name="Table Colorful 1" w:semiHidden="1" w:unhideWhenUsed="1"/>
-    <w:lsdException w:name="Table Colorful 2" w:semiHidden="1" w:unhideWhenUsed="1"/>
-    <w:lsdException w:name="Table Colorful 3" w:semiHidden="1" w:unhideWhenUsed="1"/>
-    <w:lsdException w:name="Table Columns 1" w:semiHidden="1" w:unhideWhenUsed="1"/>
-    <w:lsdException w:name="Table Columns 2" w:semiHidden="1" w:unhideWhenUsed="1"/>
-    <w:lsdException w:name="Table Columns 3" w:semiHidden="1" w:unhideWhenUsed="1"/>
-    <w:lsdException w:name="Table Columns 4" w:semiHidden="1" w:unhideWhenUsed="1"/>
-    <w:lsdException w:name="Table Columns 5" w:semiHidden="1" w:unhideWhenUsed="1"/>
-    <w:lsdException w:name="Table Grid 1" w:semiHidden="1" w:unhideWhenUsed="1"/>
-    <w:lsdException w:name="Table Grid 2" w:semiHidden="1" w:unhideWhenUsed="1"/>
-    <w:lsdException w:name="Table Grid 3" w:semiHidden="1" w:unhideWhenUsed="1"/>
-    <w:lsdException w:name="Table Grid 4" w:semiHidden="1" w:unhideWhenUsed="1"/>
-    <w:lsdException w:name="Table Grid 5" w:semiHidden="1" w:unhideWhenUsed="1"/>
-    <w:lsdException w:name="Table Grid 6" w:semiHidden="1" w:unhideWhenUsed="1"/>
-    <w:lsdException w:name="Table Grid 7" w:semiHidden="1" w:unhideWhenUsed="1"/>
-    <w:lsdException w:name="Table Grid 8" w:semiHidden="1" w:unhideWhenUsed="1"/>
-    <w:lsdException w:name="Table List 1" w:semiHidden="1" w:unhideWhenUsed="1"/>
-    <w:lsdException w:name="Table List 2" w:semiHidden="1" w:unhideWhenUsed="1"/>
-    <w:lsdException w:name="Table List 3" w:semiHidden="1" w:unhideWhenUsed="1"/>
-    <w:lsdException w:name="Table List 4" w:semiHidden="1" w:unhideWhenUsed="1"/>
-    <w:lsdException w:name="Table List 5" w:semiHidden="1" w:unhideWhenUsed="1"/>
-    <w:lsdException w:name="Table List 6" w:semiHidden="1" w:unhideWhenUsed="1"/>
-    <w:lsdException w:name="Table List 7" w:semiHidden="1" w:unhideWhenUsed="1"/>
-    <w:lsdException w:name="Table List 8" w:semiHidden="1" w:unhideWhenUsed="1"/>
-    <w:lsdException w:name="Table 3D effects 1" w:semiHidden="1" w:unhideWhenUsed="1"/>
-    <w:lsdException w:name="Table 3D effects 2" w:semiHidden="1" w:unhideWhenUsed="1"/>
-    <w:lsdException w:name="Table 3D effects 3" w:semiHidden="1" w:unhideWhenUsed="1"/>
-    <w:lsdException w:name="Table Contemporary" w:semiHidden="1" w:unhideWhenUsed="1"/>
-    <w:lsdException w:name="Table Elegant" w:semiHidden="1" w:unhideWhenUsed="1"/>
-    <w:lsdException w:name="Table Professional" w:semiHidden="1" w:unhideWhenUsed="1"/>
-    <w:lsdException w:name="Table Subtle 1" w:semiHidden="1" w:unhideWhenUsed="1"/>
-    <w:lsdException w:name="Table Subtle 2" w:semiHidden="1" w:unhideWhenUsed="1"/>
-    <w:lsdException w:name="Table Web 1" w:semiHidden="1" w:unhideWhenUsed="1"/>
-    <w:lsdException w:name="Table Web 2" w:semiHidden="1" w:unhideWhenUsed="1"/>
-    <w:lsdException w:name="Table Web 3" w:semiHidden="1" w:unhideWhenUsed="1"/>
-    <w:lsdException w:name="Balloon Text" w:semiHidden="1" w:unhideWhenUsed="1"/>
-    <w:lsdException w:name="Table Grid" w:uiPriority="39"/>
-    <w:lsdException w:name="Table Theme" w:semiHidden="1" w:unhideWhenUsed="1"/>
-    <w:lsdException w:name="Placeholder Text" w:semiHidden="1"/>
-    <w:lsdException w:name="No Spacing" w:uiPriority="1" w:qFormat="1"/>
-    <w:lsdException w:name="Light Shading" w:uiPriority="60"/>
-    <w:lsdException w:name="Light List" w:uiPriority="61"/>
-    <w:lsdException w:name="Light Grid" w:uiPriority="62"/>
-    <w:lsdException w:name="Medium Shading 1" w:uiPriority="63"/>
-    <w:lsdException w:name="Medium Shading 2" w:uiPriority="64"/>
-    <w:lsdException w:name="Medium List 1" w:uiPriority="65"/>
-    <w:lsdException w:name="Medium List 2" w:uiPriority="66"/>
-    <w:lsdException w:name="Medium Grid 1" w:uiPriority="67"/>
-    <w:lsdException w:name="Medium Grid 2" w:uiPriority="68"/>
-    <w:lsdException w:name="Medium Grid 3" w:uiPriority="69"/>
-    <w:lsdException w:name="Dark List" w:uiPriority="70"/>
-    <w:lsdException w:name="Colorful Shading" w:uiPriority="71"/>
-    <w:lsdException w:name="Colorful List" w:uiPriority="72"/>
-    <w:lsdException w:name="Colorful Grid" w:uiPriority="73"/>
-    <w:lsdException w:name="Light Shading Accent 1" w:uiPriority="60"/>
-    <w:lsdException w:name="Light List Accent 1" w:uiPriority="61"/>
-    <w:lsdException w:name="Light Grid Accent 1" w:uiPriority="62"/>
-    <w:lsdException w:name="Medium Shading 1 Accent 1" w:uiPriority="63"/>
-    <w:lsdException w:name="Medium Shading 2 Accent 1" w:uiPriority="64"/>
-    <w:lsdException w:name="Medium List 1 Accent 1" w:uiPriority="65"/>
-    <w:lsdException w:name="Revision" w:semiHidden="1"/>
-    <w:lsdException w:name="List Paragraph" w:uiPriority="34" w:qFormat="1"/>
-    <w:lsdException w:name="Quote" w:uiPriority="29" w:qFormat="1"/>
-    <w:lsdException w:name="Intense Quote" w:uiPriority="30" w:qFormat="1"/>
-    <w:lsdException w:name="Medium List 2 Accent 1" w:uiPriority="66"/>
-    <w:lsdException w:name="Medium Grid 1 Accent 1" w:uiPriority="67"/>
-    <w:lsdException w:name="Medium Grid 2 Accent 1" w:uiPriority="68"/>
-    <w:lsdException w:name="Medium Grid 3 Accent 1" w:uiPriority="69"/>
-    <w:lsdException w:name="Dark List Accent 1" w:uiPriority="70"/>
-    <w:lsdException w:name="Colorful Shading Accent 1" w:uiPriority="71"/>
-    <w:lsdException w:name="Colorful List Accent 1" w:uiPriority="72"/>
-    <w:lsdException w:name="Colorful Grid Accent 1" w:uiPriority="73"/>
-    <w:lsdException w:name="Light Shading Accent 2" w:uiPriority="60"/>
-    <w:lsdException w:name="Light List Accent 2" w:uiPriority="61"/>
-    <w:lsdException w:name="Light Grid Accent 2" w:uiPriority="62"/>
-    <w:lsdException w:name="Medium Shading 1 Accent 2" w:uiPriority="63"/>
-    <w:lsdException w:name="Medium Shading 2 Accent 2" w:uiPriority="64"/>
-    <w:lsdException w:name="Medium List 1 Accent 2" w:uiPriority="65"/>
-    <w:lsdException w:name="Medium List 2 Accent 2" w:uiPriority="66"/>
-    <w:lsdException w:name="Medium Grid 1 Accent 2" w:uiPriority="67"/>
-    <w:lsdException w:name="Medium Grid 2 Accent 2" w:uiPriority="68"/>
-    <w:lsdException w:name="Medium Grid 3 Accent 2" w:uiPriority="69"/>
-    <w:lsdException w:name="Dark List Accent 2" w:uiPriority="70"/>
-    <w:lsdException w:name="Colorful Shading Accent 2" w:uiPriority="71"/>
-    <w:lsdException w:name="Colorful List Accent 2" w:uiPriority="72"/>
-    <w:lsdException w:name="Colorful Grid Accent 2" w:uiPriority="73"/>
-    <w:lsdException w:name="Light Shading Accent 3" w:uiPriority="60"/>
-    <w:lsdException w:name="Light List Accent 3" w:uiPriority="61"/>
-    <w:lsdException w:name="Light Grid Accent 3" w:uiPriority="62"/>
-    <w:lsdException w:name="Medium Shading 1 Accent 3" w:uiPriority="63"/>
-    <w:lsdException w:name="Medium Shading 2 Accent 3" w:uiPriority="64"/>
-    <w:lsdException w:name="Medium List 1 Accent 3" w:uiPriority="65"/>
-    <w:lsdException w:name="Medium List 2 Accent 3" w:uiPriority="66"/>
-    <w:lsdException w:name="Medium Grid 1 Accent 3" w:uiPriority="67"/>
-    <w:lsdException w:name="Medium Grid 2 Accent 3" w:uiPriority="68"/>
-    <w:lsdException w:name="Medium Grid 3 Accent 3" w:uiPriority="69"/>
-    <w:lsdException w:name="Dark List Accent 3" w:uiPriority="70"/>
-    <w:lsdException w:name="Colorful Shading Accent 3" w:uiPriority="71"/>
-    <w:lsdException w:name="Colorful List Accent 3" w:uiPriority="72"/>
-    <w:lsdException w:name="Colorful Grid Accent 3" w:uiPriority="73"/>
-    <w:lsdException w:name="Light Shading Accent 4" w:uiPriority="60"/>
-    <w:lsdException w:name="Light List Accent 4" w:uiPriority="61"/>
-    <w:lsdException w:name="Light Grid Accent 4" w:uiPriority="62"/>
-    <w:lsdException w:name="Medium Shading 1 Accent 4" w:uiPriority="63"/>
-    <w:lsdException w:name="Medium Shading 2 Accent 4" w:uiPriority="64"/>
-    <w:lsdException w:name="Medium List 1 Accent 4" w:uiPriority="65"/>
-    <w:lsdException w:name="Medium List 2 Accent 4" w:uiPriority="66"/>
-    <w:lsdException w:name="Medium Grid 1 Accent 4" w:uiPriority="67"/>
-    <w:lsdException w:name="Medium Grid 2 Accent 4" w:uiPriority="68"/>
-    <w:lsdException w:name="Medium Grid 3 Accent 4" w:uiPriority="69"/>
-    <w:lsdException w:name="Dark List Accent 4" w:uiPriority="70"/>
-    <w:lsdException w:name="Colorful Shading Accent 4" w:uiPriority="71"/>
-    <w:lsdException w:name="Colorful List Accent 4" w:uiPriority="72"/>
-    <w:lsdException w:name="Colorful Grid Accent 4" w:uiPriority="73"/>
-    <w:lsdException w:name="Light Shading Accent 5" w:uiPriority="60"/>
-    <w:lsdException w:name="Light List Accent 5" w:uiPriority="61"/>
-    <w:lsdException w:name="Light Grid Accent 5" w:uiPriority="62"/>
-    <w:lsdException w:name="Medium Shading 1 Accent 5" w:uiPriority="63"/>
-    <w:lsdException w:name="Medium Shading 2 Accent 5" w:uiPriority="64"/>
-    <w:lsdException w:name="Medium List 1 Accent 5" w:uiPriority="65"/>
-    <w:lsdException w:name="Medium List 2 Accent 5" w:uiPriority="66"/>
-    <w:lsdException w:name="Medium Grid 1 Accent 5" w:uiPriority="67"/>
-    <w:lsdException w:name="Medium Grid 2 Accent 5" w:uiPriority="68"/>
-    <w:lsdException w:name="Medium Grid 3 Accent 5" w:uiPriority="69"/>
-    <w:lsdException w:name="Dark List Accent 5" w:uiPriority="70"/>
-    <w:lsdException w:name="Colorful Shading Accent 5" w:uiPriority="71"/>
-    <w:lsdException w:name="Colorful List Accent 5" w:uiPriority="72"/>
-    <w:lsdException w:name="Colorful Grid Accent 5" w:uiPriority="73"/>
-    <w:lsdException w:name="Light Shading Accent 6" w:uiPriority="60"/>
-    <w:lsdException w:name="Light List Accent 6" w:uiPriority="61"/>
-    <w:lsdException w:name="Light Grid Accent 6" w:uiPriority="62"/>
-    <w:lsdException w:name="Medium Shading 1 Accent 6" w:uiPriority="63"/>
-    <w:lsdException w:name="Medium Shading 2 Accent 6" w:uiPriority="64"/>
-    <w:lsdException w:name="Medium List 1 Accent 6" w:uiPriority="65"/>
-    <w:lsdException w:name="Medium List 2 Accent 6" w:uiPriority="66"/>
-    <w:lsdException w:name="Medium Grid 1 Accent 6" w:uiPriority="67"/>
-    <w:lsdException w:name="Medium Grid 2 Accent 6" w:uiPriority="68"/>
-    <w:lsdException w:name="Medium Grid 3 Accent 6" w:uiPriority="69"/>
-    <w:lsdException w:name="Dark List Accent 6" w:uiPriority="70"/>
-    <w:lsdException w:name="Colorful Shading Accent 6" w:uiPriority="71"/>
-    <w:lsdException w:name="Colorful List Accent 6" w:uiPriority="72"/>
-    <w:lsdException w:name="Colorful Grid Accent 6" w:uiPriority="73"/>
-    <w:lsdException w:name="Subtle Emphasis" w:uiPriority="19" w:qFormat="1"/>
-    <w:lsdException w:name="Intense Emphasis" w:uiPriority="21" w:qFormat="1"/>
-    <w:lsdException w:name="Subtle Reference" w:uiPriority="31" w:qFormat="1"/>
-    <w:lsdException w:name="Intense Reference" w:uiPriority="32" w:qFormat="1"/>
-    <w:lsdException w:name="Book Title" w:uiPriority="33" w:qFormat="1"/>
-    <w:lsdException w:name="Bibliography" w:semiHidden="1" w:uiPriority="37" w:unhideWhenUsed="1"/>
-    <w:lsdException w:name="TOC Heading" w:semiHidden="1" w:uiPriority="39" w:unhideWhenUsed="1" w:qFormat="1"/>
-    <w:lsdException w:name="Plain Table 1" w:uiPriority="41"/>
-    <w:lsdException w:name="Plain Table 2" w:uiPriority="42"/>
-    <w:lsdException w:name="Plain Table 3" w:uiPriority="43"/>
-    <w:lsdException w:name="Plain Table 4" w:uiPriority="44"/>
-    <w:lsdException w:name="Plain Table 5" w:uiPriority="45"/>
-    <w:lsdException w:name="Grid Table Light" w:uiPriority="40"/>
-    <w:lsdException w:name="Grid Table 1 Light" w:uiPriority="46"/>
-    <w:lsdException w:name="Grid Table 2" w:uiPriority="47"/>
-    <w:lsdException w:name="Grid Table 3" w:uiPriority="48"/>
-    <w:lsdException w:name="Grid Table 4" w:uiPriority="49"/>
-    <w:lsdException w:name="Grid Table 5 Dark" w:uiPriority="50"/>
-    <w:lsdException w:name="Grid Table 6 Colorful" w:uiPriority="51"/>
-    <w:lsdException w:name="Grid Table 7 Colorful" w:uiPriority="52"/>
-    <w:lsdException w:name="Grid Table 1 Light Accent 1" w:uiPriority="46"/>
-    <w:lsdException w:name="Grid Table 2 Accent 1" w:uiPriority="47"/>
-    <w:lsdException w:name="Grid Table 3 Accent 1" w:uiPriority="48"/>
-    <w:lsdException w:name="Grid Table 4 Accent 1" w:uiPriority="49"/>
-    <w:lsdException w:name="Grid Table 5 Dark Accent 1" w:uiPriority="50"/>
-    <w:lsdException w:name="Grid Table 6 Colorful Accent 1" w:uiPriority="51"/>
-    <w:lsdException w:name="Grid Table 7 Colorful Accent 1" w:uiPriority="52"/>
-    <w:lsdException w:name="Grid Table 1 Light Accent 2" w:uiPriority="46"/>
-    <w:lsdException w:name="Grid Table 2 Accent 2" w:uiPriority="47"/>
-    <w:lsdException w:name="Grid Table 3 Accent 2" w:uiPriority="48"/>
-    <w:lsdException w:name="Grid Table 4 Accent 2" w:uiPriority="49"/>
-    <w:lsdException w:name="Grid Table 5 Dark Accent 2" w:uiPriority="50"/>
-    <w:lsdException w:name="Grid Table 6 Colorful Accent 2" w:uiPriority="51"/>
-    <w:lsdException w:name="Grid Table 7 Colorful Accent 2" w:uiPriority="52"/>
-    <w:lsdException w:name="Grid Table 1 Light Accent 3" w:uiPriority="46"/>
-    <w:lsdException w:name="Grid Table 2 Accent 3" w:uiPriority="47"/>
-    <w:lsdException w:name="Grid Table 3 Accent 3" w:uiPriority="48"/>
-    <w:lsdException w:name="Grid Table 4 Accent 3" w:uiPriority="49"/>
-    <w:lsdException w:name="Grid Table 5 Dark Accent 3" w:uiPriority="50"/>
-    <w:lsdException w:name="Grid Table 6 Colorful Accent 3" w:uiPriority="51"/>
-    <w:lsdException w:name="Grid Table 7 Colorful Accent 3" w:uiPriority="52"/>
-    <w:lsdException w:name="Grid Table 1 Light Accent 4" w:uiPriority="46"/>
-    <w:lsdException w:name="Grid Table 2 Accent 4" w:uiPriority="47"/>
-    <w:lsdException w:name="Grid Table 3 Accent 4" w:uiPriority="48"/>
-    <w:lsdException w:name="Grid Table 4 Accent 4" w:uiPriority="49"/>
-    <w:lsdException w:name="Grid Table 5 Dark Accent 4" w:uiPriority="50"/>
-    <w:lsdException w:name="Grid Table 6 Colorful Accent 4" w:uiPriority="51"/>
-    <w:lsdException w:name="Grid Table 7 Colorful Accent 4" w:uiPriority="52"/>
-    <w:lsdException w:name="Grid Table 1 Light Accent 5" w:uiPriority="46"/>
-    <w:lsdException w:name="Grid Table 2 Accent 5" w:uiPriority="47"/>
-    <w:lsdException w:name="Grid Table 3 Accent 5" w:uiPriority="48"/>
-    <w:lsdException w:name="Grid Table 4 Accent 5" w:uiPriority="49"/>
-    <w:lsdException w:name="Grid Table 5 Dark Accent 5" w:uiPriority="50"/>
-    <w:lsdException w:name="Grid Table 6 Colorful Accent 5" w:uiPriority="51"/>
-    <w:lsdException w:name="Grid Table 7 Colorful Accent 5" w:uiPriority="52"/>
-    <w:lsdException w:name="Grid Table 1 Light Accent 6" w:uiPriority="46"/>
-    <w:lsdException w:name="Grid Table 2 Accent 6" w:uiPriority="47"/>
-    <w:lsdException w:name="Grid Table 3 Accent 6" w:uiPriority="48"/>
-    <w:lsdException w:name="Grid Table 4 Accent 6" w:uiPriority="49"/>
-    <w:lsdException w:name="Grid Table 5 Dark Accent 6" w:uiPriority="50"/>
-    <w:lsdException w:name="Grid Table 6 Colorful Accent 6" w:uiPriority="51"/>
-    <w:lsdException w:name="Grid Table 7 Colorful Accent 6" w:uiPriority="52"/>
-    <w:lsdException w:name="List Table 1 Light" w:uiPriority="46"/>
-    <w:lsdException w:name="List Table 2" w:uiPriority="47"/>
-    <w:lsdException w:name="List Table 3" w:uiPriority="48"/>
-    <w:lsdException w:name="List Table 4" w:uiPriority="49"/>
-    <w:lsdException w:name="List Table 5 Dark" w:uiPriority="50"/>
-    <w:lsdException w:name="List Table 6 Colorful" w:uiPriority="51"/>
-    <w:lsdException w:name="List Table 7 Colorful" w:uiPriority="52"/>
-    <w:lsdException w:name="List Table 1 Light Accent 1" w:uiPriority="46"/>
-    <w:lsdException w:name="List Table 2 Accent 1" w:uiPriority="47"/>
-    <w:lsdException w:name="List Table 3 Accent 1" w:uiPriority="48"/>
-    <w:lsdException w:name="List Table 4 Accent 1" w:uiPriority="49"/>
-    <w:lsdException w:name="List Table 5 Dark Accent 1" w:uiPriority="50"/>
-    <w:lsdException w:name="List Table 6 Colorful Accent 1" w:uiPriority="51"/>
-    <w:lsdException w:name="List Table 7 Colorful Accent 1" w:uiPriority="52"/>
-    <w:lsdException w:name="List Table 1 Light Accent 2" w:uiPriority="46"/>
-    <w:lsdException w:name="List Table 2 Accent 2" w:uiPriority="47"/>
-    <w:lsdException w:name="List Table 3 Accent 2" w:uiPriority="48"/>
-    <w:lsdException w:name="List Table 4 Accent 2" w:uiPriority="49"/>
-    <w:lsdException w:name="List Table 5 Dark Accent 2" w:uiPriority="50"/>
-    <w:lsdException w:name="List Table 6 Colorful Accent 2" w:uiPriority="51"/>
-    <w:lsdException w:name="List Table 7 Colorful Accent 2" w:uiPriority="52"/>
-    <w:lsdException w:name="List Table 1 Light Accent 3" w:uiPriority="46"/>
-    <w:lsdException w:name="List Table 2 Accent 3" w:uiPriority="47"/>
-    <w:lsdException w:name="List Table 3 Accent 3" w:uiPriority="48"/>
-    <w:lsdException w:name="List Table 4 Accent 3" w:uiPriority="49"/>
-    <w:lsdException w:name="List Table 5 Dark Accent 3" w:uiPriority="50"/>
-    <w:lsdException w:name="List Table 6 Colorful Accent 3" w:uiPriority="51"/>
-    <w:lsdException w:name="List Table 7 Colorful Accent 3" w:uiPriority="52"/>
-    <w:lsdException w:name="List Table 1 Light Accent 4" w:uiPriority="46"/>
-    <w:lsdException w:name="List Table 2 Accent 4" w:uiPriority="47"/>
-    <w:lsdException w:name="List Table 3 Accent 4" w:uiPriority="48"/>
-    <w:lsdException w:name="List Table 4 Accent 4" w:uiPriority="49"/>
-    <w:lsdException w:name="List Table 5 Dark Accent 4" w:uiPriority="50"/>
-    <w:lsdException w:name="List Table 6 Colorful Accent 4" w:uiPriority="51"/>
-    <w:lsdException w:name="List Table 7 Colorful Accent 4" w:uiPriority="52"/>
-    <w:lsdException w:name="List Table 1 Light Accent 5" w:uiPriority="46"/>
-    <w:lsdException w:name="List Table 2 Accent 5" w:uiPriority="47"/>
-    <w:lsdException w:name="List Table 3 Accent 5" w:uiPriority="48"/>
-    <w:lsdException w:name="List Table 4 Accent 5" w:uiPriority="49"/>
-    <w:lsdException w:name="List Table 5 Dark Accent 5" w:uiPriority="50"/>
-    <w:lsdException w:name="List Table 6 Colorful Accent 5" w:uiPriority="51"/>
-    <w:lsdException w:name="List Table 7 Colorful Accent 5" w:uiPriority="52"/>
-    <w:lsdException w:name="List Table 1 Light Accent 6" w:uiPriority="46"/>
-    <w:lsdException w:name="List Table 2 Accent 6" w:uiPriority="47"/>
-    <w:lsdException w:name="List Table 3 Accent 6" w:uiPriority="48"/>
-    <w:lsdException w:name="List Table 4 Accent 6" w:uiPriority="49"/>
-    <w:lsdException w:name="List Table 5 Dark Accent 6" w:uiPriority="50"/>
-    <w:lsdException w:name="List Table 6 Colorful Accent 6" w:uiPriority="51"/>
-    <w:lsdException w:name="List Table 7 Colorful Accent 6" w:uiPriority="52"/>
+  <w:latentStyles w:defLockedState="0" w:defUIPriority="99" w:defSemiHidden="1" w:defUnhideWhenUsed="1" w:defQFormat="0" w:count="267">
+    <w:lsdException w:name="Normal" w:semiHidden="0" w:uiPriority="0" w:unhideWhenUsed="0" w:qFormat="1"/>
+    <w:lsdException w:name="heading 1" w:semiHidden="0" w:uiPriority="9" w:unhideWhenUsed="0" w:qFormat="1"/>
+    <w:lsdException w:name="heading 2" w:uiPriority="9" w:qFormat="1"/>
+    <w:lsdException w:name="heading 3" w:uiPriority="9" w:qFormat="1"/>
+    <w:lsdException w:name="heading 4" w:uiPriority="9" w:qFormat="1"/>
+    <w:lsdException w:name="heading 5" w:uiPriority="9" w:qFormat="1"/>
+    <w:lsdException w:name="heading 6" w:uiPriority="9" w:qFormat="1"/>
+    <w:lsdException w:name="heading 7" w:uiPriority="9" w:qFormat="1"/>
+    <w:lsdException w:name="heading 8" w:uiPriority="9" w:qFormat="1"/>
+    <w:lsdException w:name="heading 9" w:uiPriority="9" w:qFormat="1"/>
+    <w:lsdException w:name="toc 1" w:uiPriority="39"/>
+    <w:lsdException w:name="toc 2" w:uiPriority="39"/>
+    <w:lsdException w:name="toc 3" w:uiPriority="39"/>
+    <w:lsdException w:name="toc 4" w:uiPriority="39"/>
+    <w:lsdException w:name="toc 5" w:uiPriority="39"/>
+    <w:lsdException w:name="toc 6" w:uiPriority="39"/>
+    <w:lsdException w:name="toc 7" w:uiPriority="39"/>
+    <w:lsdException w:name="toc 8" w:uiPriority="39"/>
+    <w:lsdException w:name="toc 9" w:uiPriority="39"/>
+    <w:lsdException w:name="caption" w:uiPriority="35" w:qFormat="1"/>
+    <w:lsdException w:name="Title" w:semiHidden="0" w:uiPriority="10" w:unhideWhenUsed="0" w:qFormat="1"/>
+    <w:lsdException w:name="Default Paragraph Font" w:uiPriority="1"/>
+    <w:lsdException w:name="Subtitle" w:semiHidden="0" w:uiPriority="11" w:unhideWhenUsed="0" w:qFormat="1"/>
+    <w:lsdException w:name="Strong" w:semiHidden="0" w:uiPriority="22" w:unhideWhenUsed="0" w:qFormat="1"/>
+    <w:lsdException w:name="Emphasis" w:semiHidden="0" w:uiPriority="20" w:unhideWhenUsed="0" w:qFormat="1"/>
+    <w:lsdException w:name="Table Grid" w:semiHidden="0" w:uiPriority="39" w:unhideWhenUsed="0"/>
+    <w:lsdException w:name="Placeholder Text" w:unhideWhenUsed="0"/>
+    <w:lsdException w:name="No Spacing" w:semiHidden="0" w:uiPriority="1" w:unhideWhenUsed="0" w:qFormat="1"/>
+    <w:lsdException w:name="Light Shading" w:semiHidden="0" w:uiPriority="60" w:unhideWhenUsed="0"/>
+    <w:lsdException w:name="Light List" w:semiHidden="0" w:uiPriority="61" w:unhideWhenUsed="0"/>
+    <w:lsdException w:name="Light Grid" w:semiHidden="0" w:uiPriority="62" w:unhideWhenUsed="0"/>
+    <w:lsdException w:name="Medium Shading 1" w:semiHidden="0" w:uiPriority="63" w:unhideWhenUsed="0"/>
+    <w:lsdException w:name="Medium Shading 2" w:semiHidden="0" w:uiPriority="64" w:unhideWhenUsed="0"/>
+    <w:lsdException w:name="Medium List 1" w:semiHidden="0" w:uiPriority="65" w:unhideWhenUsed="0"/>
+    <w:lsdException w:name="Medium List 2" w:semiHidden="0" w:uiPriority="66" w:unhideWhenUsed="0"/>
+    <w:lsdException w:name="Medium Grid 1" w:semiHidden="0" w:uiPriority="67" w:unhideWhenUsed="0"/>
+    <w:lsdException w:name="Medium Grid 2" w:semiHidden="0" w:uiPriority="68" w:unhideWhenUsed="0"/>
+    <w:lsdException w:name="Medium Grid 3" w:semiHidden="0" w:uiPriority="69" w:unhideWhenUsed="0"/>
+    <w:lsdException w:name="Dark List" w:semiHidden="0" w:uiPriority="70" w:unhideWhenUsed="0"/>
+    <w:lsdException w:name="Colorful Shading" w:semiHidden="0" w:uiPriority="71" w:unhideWhenUsed="0"/>
+    <w:lsdException w:name="Colorful List" w:semiHidden="0" w:uiPriority="72" w:unhideWhenUsed="0"/>
+    <w:lsdException w:name="Colorful Grid" w:semiHidden="0" w:uiPriority="73" w:unhideWhenUsed="0"/>
+    <w:lsdException w:name="Light Shading Accent 1" w:semiHidden="0" w:uiPriority="60" w:unhideWhenUsed="0"/>
+    <w:lsdException w:name="Light List Accent 1" w:semiHidden="0" w:uiPriority="61" w:unhideWhenUsed="0"/>
+    <w:lsdException w:name="Light Grid Accent 1" w:semiHidden="0" w:uiPriority="62" w:unhideWhenUsed="0"/>
+    <w:lsdException w:name="Medium Shading 1 Accent 1" w:semiHidden="0" w:uiPriority="63" w:unhideWhenUsed="0"/>
+    <w:lsdException w:name="Medium Shading 2 Accent 1" w:semiHidden="0" w:uiPriority="64" w:unhideWhenUsed="0"/>
+    <w:lsdException w:name="Medium List 1 Accent 1" w:semiHidden="0" w:uiPriority="65" w:unhideWhenUsed="0"/>
+    <w:lsdException w:name="Revision" w:unhideWhenUsed="0"/>
+    <w:lsdException w:name="List Paragraph" w:semiHidden="0" w:uiPriority="34" w:unhideWhenUsed="0" w:qFormat="1"/>
+    <w:lsdException w:name="Quote" w:semiHidden="0" w:uiPriority="29" w:unhideWhenUsed="0" w:qFormat="1"/>
+    <w:lsdException w:name="Intense Quote" w:semiHidden="0" w:uiPriority="30" w:unhideWhenUsed="0" w:qFormat="1"/>
+    <w:lsdException w:name="Medium List 2 Accent 1" w:semiHidden="0" w:uiPriority="66" w:unhideWhenUsed="0"/>
+    <w:lsdException w:name="Medium Grid 1 Accent 1" w:semiHidden="0" w:uiPriority="67" w:unhideWhenUsed="0"/>
+    <w:lsdException w:name="Medium Grid 2 Accent 1" w:semiHidden="0" w:uiPriority="68" w:unhideWhenUsed="0"/>
+    <w:lsdException w:name="Medium Grid 3 Accent 1" w:semiHidden="0" w:uiPriority="69" w:unhideWhenUsed="0"/>
+    <w:lsdException w:name="Dark List Accent 1" w:semiHidden="0" w:uiPriority="70" w:unhideWhenUsed="0"/>
+    <w:lsdException w:name="Colorful Shading Accent 1" w:semiHidden="0" w:uiPriority="71" w:unhideWhenUsed="0"/>
+    <w:lsdException w:name="Colorful List Accent 1" w:semiHidden="0" w:uiPriority="72" w:unhideWhenUsed="0"/>
+    <w:lsdException w:name="Colorful Grid Accent 1" w:semiHidden="0" w:uiPriority="73" w:unhideWhenUsed="0"/>
+    <w:lsdException w:name="Light Shading Accent 2" w:semiHidden="0" w:uiPriority="60" w:unhideWhenUsed="0"/>
+    <w:lsdException w:name="Light List Accent 2" w:semiHidden="0" w:uiPriority="61" w:unhideWhenUsed="0"/>
+    <w:lsdException w:name="Light Grid Accent 2" w:semiHidden="0" w:uiPriority="62" w:unhideWhenUsed="0"/>
+    <w:lsdException w:name="Medium Shading 1 Accent 2" w:semiHidden="0" w:uiPriority="63" w:unhideWhenUsed="0"/>
+    <w:lsdException w:name="Medium Shading 2 Accent 2" w:semiHidden="0" w:uiPriority="64" w:unhideWhenUsed="0"/>
+    <w:lsdException w:name="Medium List 1 Accent 2" w:semiHidden="0" w:uiPriority="65" w:unhideWhenUsed="0"/>
+    <w:lsdException w:name="Medium List 2 Accent 2" w:semiHidden="0" w:uiPriority="66" w:unhideWhenUsed="0"/>
+    <w:lsdException w:name="Medium Grid 1 Accent 2" w:semiHidden="0" w:uiPriority="67" w:unhideWhenUsed="0"/>
+    <w:lsdException w:name="Medium Grid 2 Accent 2" w:semiHidden="0" w:uiPriority="68" w:unhideWhenUsed="0"/>
+    <w:lsdException w:name="Medium Grid 3 Accent 2" w:semiHidden="0" w:uiPriority="69" w:unhideWhenUsed="0"/>
+    <w:lsdException w:name="Dark List Accent 2" w:semiHidden="0" w:uiPriority="70" w:unhideWhenUsed="0"/>
+    <w:lsdException w:name="Colorful Shading Accent 2" w:semiHidden="0" w:uiPriority="71" w:unhideWhenUsed="0"/>
+    <w:lsdException w:name="Colorful List Accent 2" w:semiHidden="0" w:uiPriority="72" w:unhideWhenUsed="0"/>
+    <w:lsdException w:name="Colorful Grid Accent 2" w:semiHidden="0" w:uiPriority="73" w:unhideWhenUsed="0"/>
+    <w:lsdException w:name="Light Shading Accent 3" w:semiHidden="0" w:uiPriority="60" w:unhideWhenUsed="0"/>
+    <w:lsdException w:name="Light List Accent 3" w:semiHidden="0" w:uiPriority="61" w:unhideWhenUsed="0"/>
+    <w:lsdException w:name="Light Grid Accent 3" w:semiHidden="0" w:uiPriority="62" w:unhideWhenUsed="0"/>
+    <w:lsdException w:name="Medium Shading 1 Accent 3" w:semiHidden="0" w:uiPriority="63" w:unhideWhenUsed="0"/>
+    <w:lsdException w:name="Medium Shading 2 Accent 3" w:semiHidden="0" w:uiPriority="64" w:unhideWhenUsed="0"/>
+    <w:lsdException w:name="Medium List 1 Accent 3" w:semiHidden="0" w:uiPriority="65" w:unhideWhenUsed="0"/>
+    <w:lsdException w:name="Medium List 2 Accent 3" w:semiHidden="0" w:uiPriority="66" w:unhideWhenUsed="0"/>
+    <w:lsdException w:name="Medium Grid 1 Accent 3" w:semiHidden="0" w:uiPriority="67" w:unhideWhenUsed="0"/>
+    <w:lsdException w:name="Medium Grid 2 Accent 3" w:semiHidden="0" w:uiPriority="68" w:unhideWhenUsed="0"/>
+    <w:lsdException w:name="Medium Grid 3 Accent 3" w:semiHidden="0" w:uiPriority="69" w:unhideWhenUsed="0"/>
+    <w:lsdException w:name="Dark List Accent 3" w:semiHidden="0" w:uiPriority="70" w:unhideWhenUsed="0"/>
+    <w:lsdException w:name="Colorful Shading Accent 3" w:semiHidden="0" w:uiPriority="71" w:unhideWhenUsed="0"/>
+    <w:lsdException w:name="Colorful List Accent 3" w:semiHidden="0" w:uiPriority="72" w:unhideWhenUsed="0"/>
+    <w:lsdException w:name="Colorful Grid Accent 3" w:semiHidden="0" w:uiPriority="73" w:unhideWhenUsed="0"/>
+    <w:lsdException w:name="Light Shading Accent 4" w:semiHidden="0" w:uiPriority="60" w:unhideWhenUsed="0"/>
+    <w:lsdException w:name="Light List Accent 4" w:semiHidden="0" w:uiPriority="61" w:unhideWhenUsed="0"/>
+    <w:lsdException w:name="Light Grid Accent 4" w:semiHidden="0" w:uiPriority="62" w:unhideWhenUsed="0"/>
+    <w:lsdException w:name="Medium Shading 1 Accent 4" w:semiHidden="0" w:uiPriority="63" w:unhideWhenUsed="0"/>
+    <w:lsdException w:name="Medium Shading 2 Accent 4" w:semiHidden="0" w:uiPriority="64" w:unhideWhenUsed="0"/>
+    <w:lsdException w:name="Medium List 1 Accent 4" w:semiHidden="0" w:uiPriority="65" w:unhideWhenUsed="0"/>
+    <w:lsdException w:name="Medium List 2 Accent 4" w:semiHidden="0" w:uiPriority="66" w:unhideWhenUsed="0"/>
+    <w:lsdException w:name="Medium Grid 1 Accent 4" w:semiHidden="0" w:uiPriority="67" w:unhideWhenUsed="0"/>
+    <w:lsdException w:name="Medium Grid 2 Accent 4" w:semiHidden="0" w:uiPriority="68" w:unhideWhenUsed="0"/>
+    <w:lsdException w:name="Medium Grid 3 Accent 4" w:semiHidden="0" w:uiPriority="69" w:unhideWhenUsed="0"/>
+    <w:lsdException w:name="Dark List Accent 4" w:semiHidden="0" w:uiPriority="70" w:unhideWhenUsed="0"/>
+    <w:lsdException w:name="Colorful Shading Accent 4" w:semiHidden="0" w:uiPriority="71" w:unhideWhenUsed="0"/>
+    <w:lsdException w:name="Colorful List Accent 4" w:semiHidden="0" w:uiPriority="72" w:unhideWhenUsed="0"/>
+    <w:lsdException w:name="Colorful Grid Accent 4" w:semiHidden="0" w:uiPriority="73" w:unhideWhenUsed="0"/>
+    <w:lsdException w:name="Light Shading Accent 5" w:semiHidden="0" w:uiPriority="60" w:unhideWhenUsed="0"/>
+    <w:lsdException w:name="Light List Accent 5" w:semiHidden="0" w:uiPriority="61" w:unhideWhenUsed="0"/>
+    <w:lsdException w:name="Light Grid Accent 5" w:semiHidden="0" w:uiPriority="62" w:unhideWhenUsed="0"/>
+    <w:lsdException w:name="Medium Shading 1 Accent 5" w:semiHidden="0" w:uiPriority="63" w:unhideWhenUsed="0"/>
+    <w:lsdException w:name="Medium Shading 2 Accent 5" w:semiHidden="0" w:uiPriority="64" w:unhideWhenUsed="0"/>
+    <w:lsdException w:name="Medium List 1 Accent 5" w:semiHidden="0" w:uiPriority="65" w:unhideWhenUsed="0"/>
+    <w:lsdException w:name="Medium List 2 Accent 5" w:semiHidden="0" w:uiPriority="66" w:unhideWhenUsed="0"/>
+    <w:lsdException w:name="Medium Grid 1 Accent 5" w:semiHidden="0" w:uiPriority="67" w:unhideWhenUsed="0"/>
+    <w:lsdException w:name="Medium Grid 2 Accent 5" w:semiHidden="0" w:uiPriority="68" w:unhideWhenUsed="0"/>
+    <w:lsdException w:name="Medium Grid 3 Accent 5" w:semiHidden="0" w:uiPriority="69" w:unhideWhenUsed="0"/>
+    <w:lsdException w:name="Dark List Accent 5" w:semiHidden="0" w:uiPriority="70" w:unhideWhenUsed="0"/>
+    <w:lsdException w:name="Colorful Shading Accent 5" w:semiHidden="0" w:uiPriority="71" w:unhideWhenUsed="0"/>
+    <w:lsdException w:name="Colorful List Accent 5" w:semiHidden="0" w:uiPriority="72" w:unhideWhenUsed="0"/>
+    <w:lsdException w:name="Colorful Grid Accent 5" w:semiHidden="0" w:uiPriority="73" w:unhideWhenUsed="0"/>
+    <w:lsdException w:name="Light Shading Accent 6" w:semiHidden="0" w:uiPriority="60" w:unhideWhenUsed="0"/>
+    <w:lsdException w:name="Light List Accent 6" w:semiHidden="0" w:uiPriority="61" w:unhideWhenUsed="0"/>
+    <w:lsdException w:name="Light Grid Accent 6" w:semiHidden="0" w:uiPriority="62" w:unhideWhenUsed="0"/>
+    <w:lsdException w:name="Medium Shading 1 Accent 6" w:semiHidden="0" w:uiPriority="63" w:unhideWhenUsed="0"/>
+    <w:lsdException w:name="Medium Shading 2 Accent 6" w:semiHidden="0" w:uiPriority="64" w:unhideWhenUsed="0"/>
+    <w:lsdException w:name="Medium List 1 Accent 6" w:semiHidden="0" w:uiPriority="65" w:unhideWhenUsed="0"/>
+    <w:lsdException w:name="Medium List 2 Accent 6" w:semiHidden="0" w:uiPriority="66" w:unhideWhenUsed="0"/>
+    <w:lsdException w:name="Medium Grid 1 Accent 6" w:semiHidden="0" w:uiPriority="67" w:unhideWhenUsed="0"/>
+    <w:lsdException w:name="Medium Grid 2 Accent 6" w:semiHidden="0" w:uiPriority="68" w:unhideWhenUsed="0"/>
+    <w:lsdException w:name="Medium Grid 3 Accent 6" w:semiHidden="0" w:uiPriority="69" w:unhideWhenUsed="0"/>
+    <w:lsdException w:name="Dark List Accent 6" w:semiHidden="0" w:uiPriority="70" w:unhideWhenUsed="0"/>
+    <w:lsdException w:name="Colorful Shading Accent 6" w:semiHidden="0" w:uiPriority="71" w:unhideWhenUsed="0"/>
+    <w:lsdException w:name="Colorful List Accent 6" w:semiHidden="0" w:uiPriority="72" w:unhideWhenUsed="0"/>
+    <w:lsdException w:name="Colorful Grid Accent 6" w:semiHidden="0" w:uiPriority="73" w:unhideWhenUsed="0"/>
+    <w:lsdException w:name="Subtle Emphasis" w:semiHidden="0" w:uiPriority="19" w:unhideWhenUsed="0" w:qFormat="1"/>
+    <w:lsdException w:name="Intense Emphasis" w:semiHidden="0" w:uiPriority="21" w:unhideWhenUsed="0" w:qFormat="1"/>
+    <w:lsdException w:name="Subtle Reference" w:semiHidden="0" w:uiPriority="31" w:unhideWhenUsed="0" w:qFormat="1"/>
+    <w:lsdException w:name="Intense Reference" w:semiHidden="0" w:uiPriority="32" w:unhideWhenUsed="0" w:qFormat="1"/>
+    <w:lsdException w:name="Book Title" w:semiHidden="0" w:uiPriority="33" w:unhideWhenUsed="0" w:qFormat="1"/>
+    <w:lsdException w:name="Bibliography" w:uiPriority="37"/>
+    <w:lsdException w:name="TOC Heading" w:uiPriority="39" w:qFormat="1"/>
   </w:latentStyles>
   <w:style w:type="paragraph" w:default="1" w:styleId="Normal">
     <w:name w:val="Normal"/>
@@ -3522,17 +3912,18 @@
       <w:lang w:eastAsia="pt-BR"/>
     </w:rPr>
   </w:style>
-  <w:style w:type="character" w:default="1" w:styleId="DefaultParagraphFont">
+  <w:style w:type="character" w:default="1" w:styleId="Fontepargpadro">
     <w:name w:val="Default Paragraph Font"/>
     <w:uiPriority w:val="1"/>
     <w:semiHidden/>
     <w:unhideWhenUsed/>
   </w:style>
-  <w:style w:type="table" w:default="1" w:styleId="TableNormal">
+  <w:style w:type="table" w:default="1" w:styleId="Tabelanormal">
     <w:name w:val="Normal Table"/>
     <w:uiPriority w:val="99"/>
     <w:semiHidden/>
     <w:unhideWhenUsed/>
+    <w:qFormat/>
     <w:tblPr>
       <w:tblInd w:w="0" w:type="dxa"/>
       <w:tblCellMar>
@@ -3543,7 +3934,7 @@
       </w:tblCellMar>
     </w:tblPr>
   </w:style>
-  <w:style w:type="numbering" w:default="1" w:styleId="NoList">
+  <w:style w:type="numbering" w:default="1" w:styleId="Semlista">
     <w:name w:val="No List"/>
     <w:uiPriority w:val="99"/>
     <w:semiHidden/>
@@ -3551,7 +3942,7 @@
   </w:style>
   <w:style w:type="character" w:styleId="Hyperlink">
     <w:name w:val="Hyperlink"/>
-    <w:basedOn w:val="DefaultParagraphFont"/>
+    <w:basedOn w:val="Fontepargpadro"/>
     <w:uiPriority w:val="99"/>
     <w:unhideWhenUsed/>
     <w:rsid w:val="00842A72"/>
@@ -3560,10 +3951,10 @@
       <w:u w:val="single"/>
     </w:rPr>
   </w:style>
-  <w:style w:type="paragraph" w:styleId="BalloonText">
+  <w:style w:type="paragraph" w:styleId="Textodebalo">
     <w:name w:val="Balloon Text"/>
     <w:basedOn w:val="Normal"/>
-    <w:link w:val="BalloonTextChar"/>
+    <w:link w:val="TextodebaloChar"/>
     <w:uiPriority w:val="99"/>
     <w:semiHidden/>
     <w:unhideWhenUsed/>
@@ -3577,10 +3968,10 @@
       <w:szCs w:val="18"/>
     </w:rPr>
   </w:style>
-  <w:style w:type="character" w:customStyle="1" w:styleId="BalloonTextChar">
-    <w:name w:val="Balloon Text Char"/>
-    <w:basedOn w:val="DefaultParagraphFont"/>
-    <w:link w:val="BalloonText"/>
+  <w:style w:type="character" w:customStyle="1" w:styleId="TextodebaloChar">
+    <w:name w:val="Texto de balão Char"/>
+    <w:basedOn w:val="Fontepargpadro"/>
+    <w:link w:val="Textodebalo"/>
     <w:uiPriority w:val="99"/>
     <w:semiHidden/>
     <w:rsid w:val="002F5E91"/>
@@ -3593,7 +3984,7 @@
   </w:style>
   <w:style w:type="character" w:customStyle="1" w:styleId="apple-converted-space">
     <w:name w:val="apple-converted-space"/>
-    <w:basedOn w:val="DefaultParagraphFont"/>
+    <w:basedOn w:val="Fontepargpadro"/>
     <w:rsid w:val="00F613C8"/>
   </w:style>
 </w:styles>
@@ -3854,7 +4245,7 @@
   <a:extraClrSchemeLst/>
   <a:extLst>
     <a:ext uri="{05A4C25C-085E-4340-85A3-A5531E510DB2}">
-      <thm15:themeFamily xmlns:thm15="http://schemas.microsoft.com/office/thememl/2012/main" name="Office Theme" id="{62F939B6-93AF-4DB8-9C6B-D6C7DFDC589F}" vid="{4A3C46E8-61CC-4603-A589-7422A47A8E4A}"/>
+      <thm15:themeFamily xmlns:thm15="http://schemas.microsoft.com/office/thememl/2012/main" xmlns="" name="Office Theme" id="{62F939B6-93AF-4DB8-9C6B-D6C7DFDC589F}" vid="{4A3C46E8-61CC-4603-A589-7422A47A8E4A}"/>
     </a:ext>
   </a:extLst>
 </a:theme>

</xml_diff>

<commit_message>
Atualizado Diagrama, Requisitos Funcionais e Documento em geral
Atualizado Diagrama, Requisitos Funcionais e Documento em geral, revisão
de 31-10-14 , falta incluir a especificação dos casos de uso.
</commit_message>
<xml_diff>
--- a/Documentos/UNIVERSIDADE TUIUTI DO PARANÁ.docx
+++ b/Documentos/UNIVERSIDADE TUIUTI DO PARANÁ.docx
@@ -756,51 +756,518 @@
     </w:p>
     <w:p>
       <w:pPr>
-        <w:rPr>
-          <w:rFonts w:ascii="Arial" w:hAnsi="Arial" w:cs="Arial"/>
-          <w:b/>
-        </w:rPr>
-      </w:pPr>
-    </w:p>
-    <w:p>
-      <w:pPr>
-        <w:rPr>
-          <w:rFonts w:ascii="Arial" w:hAnsi="Arial" w:cs="Arial"/>
-          <w:b/>
-        </w:rPr>
-      </w:pPr>
-    </w:p>
-    <w:p>
-      <w:pPr>
-        <w:rPr>
-          <w:rFonts w:ascii="Arial" w:hAnsi="Arial" w:cs="Arial"/>
-          <w:b/>
-        </w:rPr>
-      </w:pPr>
-    </w:p>
-    <w:p>
-      <w:pPr>
-        <w:rPr>
-          <w:rFonts w:ascii="Arial" w:hAnsi="Arial" w:cs="Arial"/>
-          <w:b/>
-        </w:rPr>
-      </w:pPr>
-    </w:p>
-    <w:p>
-      <w:pPr>
-        <w:rPr>
-          <w:rFonts w:ascii="Arial" w:hAnsi="Arial" w:cs="Arial"/>
-          <w:b/>
-        </w:rPr>
-      </w:pPr>
-    </w:p>
-    <w:p>
-      <w:pPr>
-        <w:rPr>
-          <w:rFonts w:ascii="Arial" w:hAnsi="Arial" w:cs="Arial"/>
-          <w:b/>
-        </w:rPr>
-      </w:pPr>
+        <w:pStyle w:val="TableofFigures"/>
+        <w:tabs>
+          <w:tab w:val="right" w:leader="dot" w:pos="9061"/>
+        </w:tabs>
+        <w:rPr>
+          <w:rFonts w:ascii="Calibri" w:hAnsi="Calibri"/>
+          <w:noProof/>
+          <w:sz w:val="22"/>
+          <w:szCs w:val="22"/>
+        </w:rPr>
+      </w:pPr>
+      <w:r>
+        <w:rPr>
+          <w:rStyle w:val="Hyperlink"/>
+          <w:noProof/>
+          <w:color w:val="auto"/>
+          <w:u w:val="none"/>
+        </w:rPr>
+        <w:t>FIGURA 1: DIAGRAMA DE CASOS DE USO A</w:t>
+      </w:r>
+      <w:r>
+        <w:rPr>
+          <w:rStyle w:val="Hyperlink"/>
+          <w:noProof/>
+          <w:color w:val="auto"/>
+          <w:u w:val="none"/>
+        </w:rPr>
+        <w:t>D</w:t>
+      </w:r>
+      <w:r>
+        <w:rPr>
+          <w:rStyle w:val="Hyperlink"/>
+          <w:noProof/>
+          <w:color w:val="auto"/>
+          <w:u w:val="none"/>
+        </w:rPr>
+        <w:t>M</w:t>
+      </w:r>
+      <w:r>
+        <w:rPr>
+          <w:noProof/>
+          <w:webHidden/>
+        </w:rPr>
+        <w:tab/>
+      </w:r>
+      <w:r>
+        <w:rPr>
+          <w:noProof/>
+          <w:webHidden/>
+        </w:rPr>
+        <w:fldChar w:fldCharType="begin"/>
+      </w:r>
+      <w:r>
+        <w:rPr>
+          <w:noProof/>
+          <w:webHidden/>
+        </w:rPr>
+        <w:instrText xml:space="preserve"> PAGEREF _Toc383527949 \h </w:instrText>
+      </w:r>
+      <w:r>
+        <w:rPr>
+          <w:noProof/>
+          <w:webHidden/>
+        </w:rPr>
+      </w:r>
+      <w:r>
+        <w:rPr>
+          <w:noProof/>
+          <w:webHidden/>
+        </w:rPr>
+        <w:fldChar w:fldCharType="separate"/>
+      </w:r>
+      <w:r>
+        <w:rPr>
+          <w:noProof/>
+          <w:webHidden/>
+        </w:rPr>
+        <w:t>13</w:t>
+      </w:r>
+      <w:r>
+        <w:rPr>
+          <w:noProof/>
+          <w:webHidden/>
+        </w:rPr>
+        <w:fldChar w:fldCharType="end"/>
+      </w:r>
+    </w:p>
+    <w:p>
+      <w:pPr>
+        <w:pStyle w:val="TableofFigures"/>
+        <w:tabs>
+          <w:tab w:val="right" w:leader="dot" w:pos="9061"/>
+        </w:tabs>
+        <w:rPr>
+          <w:rStyle w:val="Hyperlink"/>
+          <w:color w:val="auto"/>
+          <w:u w:val="none"/>
+        </w:rPr>
+      </w:pPr>
+      <w:hyperlink w:anchor="_Toc383527950" w:history="1">
+        <w:r>
+          <w:rPr>
+            <w:rStyle w:val="Hyperlink"/>
+            <w:noProof/>
+            <w:color w:val="auto"/>
+            <w:u w:val="none"/>
+          </w:rPr>
+          <w:t>FIGURA 2: DIAGRAMA DE CASOS DE USO COLABORADOR</w:t>
+        </w:r>
+        <w:r>
+          <w:rPr>
+            <w:rStyle w:val="Hyperlink"/>
+            <w:webHidden/>
+            <w:color w:val="auto"/>
+            <w:u w:val="none"/>
+          </w:rPr>
+          <w:tab/>
+        </w:r>
+        <w:r>
+          <w:rPr>
+            <w:rStyle w:val="Hyperlink"/>
+            <w:webHidden/>
+            <w:color w:val="auto"/>
+            <w:u w:val="none"/>
+          </w:rPr>
+          <w:fldChar w:fldCharType="begin"/>
+        </w:r>
+        <w:r>
+          <w:rPr>
+            <w:rStyle w:val="Hyperlink"/>
+            <w:webHidden/>
+            <w:color w:val="auto"/>
+            <w:u w:val="none"/>
+          </w:rPr>
+          <w:instrText xml:space="preserve"> PAGEREF _Toc383527950 \h </w:instrText>
+        </w:r>
+        <w:r>
+          <w:rPr>
+            <w:rStyle w:val="Hyperlink"/>
+            <w:webHidden/>
+            <w:color w:val="auto"/>
+            <w:u w:val="none"/>
+          </w:rPr>
+        </w:r>
+        <w:r>
+          <w:rPr>
+            <w:rStyle w:val="Hyperlink"/>
+            <w:webHidden/>
+            <w:color w:val="auto"/>
+            <w:u w:val="none"/>
+          </w:rPr>
+          <w:fldChar w:fldCharType="separate"/>
+        </w:r>
+        <w:r>
+          <w:rPr>
+            <w:rStyle w:val="Hyperlink"/>
+            <w:webHidden/>
+            <w:color w:val="auto"/>
+            <w:u w:val="none"/>
+          </w:rPr>
+          <w:t>13</w:t>
+        </w:r>
+        <w:r>
+          <w:rPr>
+            <w:rStyle w:val="Hyperlink"/>
+            <w:webHidden/>
+            <w:color w:val="auto"/>
+            <w:u w:val="none"/>
+          </w:rPr>
+          <w:fldChar w:fldCharType="end"/>
+        </w:r>
+      </w:hyperlink>
+    </w:p>
+    <w:p>
+      <w:pPr>
+        <w:pStyle w:val="TableofFigures"/>
+        <w:tabs>
+          <w:tab w:val="right" w:leader="dot" w:pos="9061"/>
+        </w:tabs>
+        <w:rPr>
+          <w:rStyle w:val="Hyperlink"/>
+          <w:color w:val="auto"/>
+          <w:u w:val="none"/>
+        </w:rPr>
+      </w:pPr>
+      <w:hyperlink w:anchor="_Toc383527951" w:history="1">
+        <w:r>
+          <w:rPr>
+            <w:rStyle w:val="Hyperlink"/>
+            <w:noProof/>
+            <w:color w:val="auto"/>
+            <w:u w:val="none"/>
+          </w:rPr>
+          <w:t>FIGURA 3: DIAGRAMA DE CASOS DE USO CONSULTOR</w:t>
+        </w:r>
+        <w:r>
+          <w:rPr>
+            <w:rStyle w:val="Hyperlink"/>
+            <w:webHidden/>
+            <w:color w:val="auto"/>
+            <w:u w:val="none"/>
+          </w:rPr>
+          <w:tab/>
+        </w:r>
+        <w:r>
+          <w:rPr>
+            <w:rStyle w:val="Hyperlink"/>
+            <w:webHidden/>
+            <w:color w:val="auto"/>
+            <w:u w:val="none"/>
+          </w:rPr>
+          <w:fldChar w:fldCharType="begin"/>
+        </w:r>
+        <w:r>
+          <w:rPr>
+            <w:rStyle w:val="Hyperlink"/>
+            <w:webHidden/>
+            <w:color w:val="auto"/>
+            <w:u w:val="none"/>
+          </w:rPr>
+          <w:instrText xml:space="preserve"> PAGEREF _Toc383527951 \h </w:instrText>
+        </w:r>
+        <w:r>
+          <w:rPr>
+            <w:rStyle w:val="Hyperlink"/>
+            <w:webHidden/>
+            <w:color w:val="auto"/>
+            <w:u w:val="none"/>
+          </w:rPr>
+        </w:r>
+        <w:r>
+          <w:rPr>
+            <w:rStyle w:val="Hyperlink"/>
+            <w:webHidden/>
+            <w:color w:val="auto"/>
+            <w:u w:val="none"/>
+          </w:rPr>
+          <w:fldChar w:fldCharType="separate"/>
+        </w:r>
+        <w:r>
+          <w:rPr>
+            <w:rStyle w:val="Hyperlink"/>
+            <w:webHidden/>
+            <w:color w:val="auto"/>
+            <w:u w:val="none"/>
+          </w:rPr>
+          <w:t>14</w:t>
+        </w:r>
+        <w:r>
+          <w:rPr>
+            <w:rStyle w:val="Hyperlink"/>
+            <w:webHidden/>
+            <w:color w:val="auto"/>
+            <w:u w:val="none"/>
+          </w:rPr>
+          <w:fldChar w:fldCharType="end"/>
+        </w:r>
+      </w:hyperlink>
+    </w:p>
+    <w:p>
+      <w:pPr>
+        <w:pStyle w:val="TableofFigures"/>
+        <w:tabs>
+          <w:tab w:val="right" w:leader="dot" w:pos="9061"/>
+        </w:tabs>
+        <w:rPr>
+          <w:rStyle w:val="Hyperlink"/>
+          <w:color w:val="auto"/>
+          <w:u w:val="none"/>
+        </w:rPr>
+      </w:pPr>
+      <w:hyperlink w:anchor="_Toc383527952" w:history="1">
+        <w:r>
+          <w:rPr>
+            <w:rStyle w:val="Hyperlink"/>
+            <w:noProof/>
+            <w:color w:val="auto"/>
+            <w:u w:val="none"/>
+          </w:rPr>
+          <w:t>FIGURA 4: DIAGRAMA DE CASOS DE USO GERENTE</w:t>
+        </w:r>
+        <w:r>
+          <w:rPr>
+            <w:rStyle w:val="Hyperlink"/>
+            <w:webHidden/>
+            <w:color w:val="auto"/>
+            <w:u w:val="none"/>
+          </w:rPr>
+          <w:tab/>
+        </w:r>
+        <w:r>
+          <w:rPr>
+            <w:rStyle w:val="Hyperlink"/>
+            <w:webHidden/>
+            <w:color w:val="auto"/>
+            <w:u w:val="none"/>
+          </w:rPr>
+          <w:fldChar w:fldCharType="begin"/>
+        </w:r>
+        <w:r>
+          <w:rPr>
+            <w:rStyle w:val="Hyperlink"/>
+            <w:webHidden/>
+            <w:color w:val="auto"/>
+            <w:u w:val="none"/>
+          </w:rPr>
+          <w:instrText xml:space="preserve"> PAGEREF _Toc383527952 \h </w:instrText>
+        </w:r>
+        <w:r>
+          <w:rPr>
+            <w:rStyle w:val="Hyperlink"/>
+            <w:webHidden/>
+            <w:color w:val="auto"/>
+            <w:u w:val="none"/>
+          </w:rPr>
+        </w:r>
+        <w:r>
+          <w:rPr>
+            <w:rStyle w:val="Hyperlink"/>
+            <w:webHidden/>
+            <w:color w:val="auto"/>
+            <w:u w:val="none"/>
+          </w:rPr>
+          <w:fldChar w:fldCharType="separate"/>
+        </w:r>
+        <w:r>
+          <w:rPr>
+            <w:rStyle w:val="Hyperlink"/>
+            <w:webHidden/>
+            <w:color w:val="auto"/>
+            <w:u w:val="none"/>
+          </w:rPr>
+          <w:t>14</w:t>
+        </w:r>
+        <w:r>
+          <w:rPr>
+            <w:rStyle w:val="Hyperlink"/>
+            <w:webHidden/>
+            <w:color w:val="auto"/>
+            <w:u w:val="none"/>
+          </w:rPr>
+          <w:fldChar w:fldCharType="end"/>
+        </w:r>
+      </w:hyperlink>
+    </w:p>
+    <w:p>
+      <w:pPr>
+        <w:pStyle w:val="TableofFigures"/>
+        <w:tabs>
+          <w:tab w:val="right" w:leader="dot" w:pos="9061"/>
+        </w:tabs>
+        <w:rPr>
+          <w:rStyle w:val="Hyperlink"/>
+          <w:color w:val="auto"/>
+          <w:u w:val="none"/>
+        </w:rPr>
+      </w:pPr>
+      <w:hyperlink w:anchor="_Toc383527953" w:history="1">
+        <w:r>
+          <w:rPr>
+            <w:rStyle w:val="Hyperlink"/>
+            <w:noProof/>
+            <w:color w:val="auto"/>
+            <w:u w:val="none"/>
+          </w:rPr>
+          <w:t>FIGURA 5: DIAGRAMA DE CASOS DE USO GERAL</w:t>
+        </w:r>
+        <w:r>
+          <w:rPr>
+            <w:rStyle w:val="Hyperlink"/>
+            <w:webHidden/>
+            <w:color w:val="auto"/>
+            <w:u w:val="none"/>
+          </w:rPr>
+          <w:tab/>
+        </w:r>
+        <w:r>
+          <w:rPr>
+            <w:rStyle w:val="Hyperlink"/>
+            <w:webHidden/>
+            <w:color w:val="auto"/>
+            <w:u w:val="none"/>
+          </w:rPr>
+          <w:fldChar w:fldCharType="begin"/>
+        </w:r>
+        <w:r>
+          <w:rPr>
+            <w:rStyle w:val="Hyperlink"/>
+            <w:webHidden/>
+            <w:color w:val="auto"/>
+            <w:u w:val="none"/>
+          </w:rPr>
+          <w:instrText xml:space="preserve"> PAGEREF _Toc383527953 \h </w:instrText>
+        </w:r>
+        <w:r>
+          <w:rPr>
+            <w:rStyle w:val="Hyperlink"/>
+            <w:webHidden/>
+            <w:color w:val="auto"/>
+            <w:u w:val="none"/>
+          </w:rPr>
+        </w:r>
+        <w:r>
+          <w:rPr>
+            <w:rStyle w:val="Hyperlink"/>
+            <w:webHidden/>
+            <w:color w:val="auto"/>
+            <w:u w:val="none"/>
+          </w:rPr>
+          <w:fldChar w:fldCharType="separate"/>
+        </w:r>
+        <w:r>
+          <w:rPr>
+            <w:rStyle w:val="Hyperlink"/>
+            <w:webHidden/>
+            <w:color w:val="auto"/>
+            <w:u w:val="none"/>
+          </w:rPr>
+          <w:t>15</w:t>
+        </w:r>
+        <w:r>
+          <w:rPr>
+            <w:rStyle w:val="Hyperlink"/>
+            <w:webHidden/>
+            <w:color w:val="auto"/>
+            <w:u w:val="none"/>
+          </w:rPr>
+          <w:fldChar w:fldCharType="end"/>
+        </w:r>
+      </w:hyperlink>
+    </w:p>
+    <w:p>
+      <w:pPr>
+        <w:jc w:val="both"/>
+        <w:rPr>
+          <w:rFonts w:ascii="Arial" w:hAnsi="Arial" w:cs="Arial"/>
+          <w:b/>
+        </w:rPr>
+      </w:pPr>
+      <w:hyperlink w:anchor="_Toc383527954" w:history="1">
+        <w:r>
+          <w:rPr>
+            <w:rStyle w:val="Hyperlink"/>
+            <w:noProof/>
+            <w:color w:val="auto"/>
+            <w:u w:val="none"/>
+          </w:rPr>
+          <w:t>FIGURA 6: DIAGRAMA DE CLASSE DE DOMINIO</w:t>
+        </w:r>
+        <w:r>
+          <w:rPr>
+            <w:rStyle w:val="Hyperlink"/>
+            <w:noProof/>
+            <w:color w:val="auto"/>
+            <w:u w:val="none"/>
+          </w:rPr>
+          <w:t>.........................................................</w:t>
+        </w:r>
+        <w:r>
+          <w:rPr>
+            <w:rStyle w:val="Hyperlink"/>
+            <w:webHidden/>
+            <w:color w:val="auto"/>
+            <w:u w:val="none"/>
+          </w:rPr>
+          <w:fldChar w:fldCharType="begin"/>
+        </w:r>
+        <w:r>
+          <w:rPr>
+            <w:rStyle w:val="Hyperlink"/>
+            <w:webHidden/>
+            <w:color w:val="auto"/>
+            <w:u w:val="none"/>
+          </w:rPr>
+          <w:instrText xml:space="preserve"> PAGEREF _Toc383527954 \h </w:instrText>
+        </w:r>
+        <w:r>
+          <w:rPr>
+            <w:rStyle w:val="Hyperlink"/>
+            <w:webHidden/>
+            <w:color w:val="auto"/>
+            <w:u w:val="none"/>
+          </w:rPr>
+        </w:r>
+        <w:r>
+          <w:rPr>
+            <w:rStyle w:val="Hyperlink"/>
+            <w:webHidden/>
+            <w:color w:val="auto"/>
+            <w:u w:val="none"/>
+          </w:rPr>
+          <w:fldChar w:fldCharType="separate"/>
+        </w:r>
+        <w:r>
+          <w:rPr>
+            <w:rStyle w:val="Hyperlink"/>
+            <w:webHidden/>
+            <w:color w:val="auto"/>
+            <w:u w:val="none"/>
+          </w:rPr>
+          <w:t>15</w:t>
+        </w:r>
+        <w:r>
+          <w:rPr>
+            <w:rStyle w:val="Hyperlink"/>
+            <w:webHidden/>
+            <w:color w:val="auto"/>
+            <w:u w:val="none"/>
+          </w:rPr>
+          <w:fldChar w:fldCharType="end"/>
+        </w:r>
+      </w:hyperlink>
     </w:p>
     <w:p>
       <w:pPr>
@@ -1028,6 +1495,14 @@
     </w:p>
     <w:p>
       <w:pPr>
+        <w:rPr>
+          <w:rFonts w:ascii="Arial" w:hAnsi="Arial" w:cs="Arial"/>
+          <w:b/>
+        </w:rPr>
+      </w:pPr>
+    </w:p>
+    <w:p>
+      <w:pPr>
         <w:jc w:val="both"/>
         <w:rPr>
           <w:rFonts w:ascii="Arial" w:hAnsi="Arial" w:cs="Arial"/>
@@ -1055,7 +1530,103 @@
           <w:rFonts w:ascii="Arial" w:hAnsi="Arial" w:cs="Arial"/>
           <w:b/>
         </w:rPr>
-        <w:t>CORPO DO TRABALHO</w:t>
+        <w:t>LEVANTAMENTO DE REQUISITOS</w:t>
+      </w:r>
+    </w:p>
+    <w:p>
+      <w:pPr>
+        <w:jc w:val="both"/>
+        <w:rPr>
+          <w:rFonts w:ascii="Arial" w:hAnsi="Arial" w:cs="Arial"/>
+          <w:b/>
+        </w:rPr>
+      </w:pPr>
+      <w:r>
+        <w:rPr>
+          <w:rFonts w:ascii="Arial" w:hAnsi="Arial" w:cs="Arial"/>
+          <w:b/>
+        </w:rPr>
+        <w:t>REQUISITOS FUNCIONAIS</w:t>
+      </w:r>
+    </w:p>
+    <w:p>
+      <w:pPr>
+        <w:jc w:val="both"/>
+        <w:rPr>
+          <w:rFonts w:ascii="Arial" w:hAnsi="Arial" w:cs="Arial"/>
+          <w:b/>
+        </w:rPr>
+      </w:pPr>
+      <w:r>
+        <w:rPr>
+          <w:rFonts w:ascii="Arial" w:hAnsi="Arial" w:cs="Arial"/>
+          <w:b/>
+        </w:rPr>
+        <w:t>REQUISITOS NÃO FUNCIONAIS</w:t>
+      </w:r>
+    </w:p>
+    <w:p>
+      <w:pPr>
+        <w:jc w:val="both"/>
+        <w:rPr>
+          <w:rFonts w:ascii="Arial" w:hAnsi="Arial" w:cs="Arial"/>
+          <w:b/>
+        </w:rPr>
+      </w:pPr>
+      <w:r>
+        <w:rPr>
+          <w:rFonts w:ascii="Arial" w:hAnsi="Arial" w:cs="Arial"/>
+          <w:b/>
+        </w:rPr>
+        <w:t>FUNDAMENTAÇÃO DA PLATAFORMA E FERRAMENTAS</w:t>
+      </w:r>
+    </w:p>
+    <w:p>
+      <w:pPr>
+        <w:jc w:val="both"/>
+        <w:rPr>
+          <w:rFonts w:ascii="Arial" w:hAnsi="Arial" w:cs="Arial"/>
+          <w:b/>
+        </w:rPr>
+      </w:pPr>
+      <w:r>
+        <w:rPr>
+          <w:rFonts w:ascii="Arial" w:hAnsi="Arial" w:cs="Arial"/>
+          <w:b/>
+        </w:rPr>
+        <w:t>DIAGRAMAS DO SISTEMA</w:t>
+      </w:r>
+    </w:p>
+    <w:p>
+      <w:pPr>
+        <w:jc w:val="both"/>
+        <w:rPr>
+          <w:rFonts w:ascii="Arial" w:hAnsi="Arial" w:cs="Arial"/>
+          <w:b/>
+        </w:rPr>
+      </w:pPr>
+      <w:r>
+        <w:rPr>
+          <w:rFonts w:ascii="Arial" w:hAnsi="Arial" w:cs="Arial"/>
+          <w:b/>
+        </w:rPr>
+        <w:t>ESPECIFICAÇÃO DE CASO DE USO</w:t>
+      </w:r>
+    </w:p>
+    <w:p>
+      <w:pPr>
+        <w:jc w:val="both"/>
+        <w:rPr>
+          <w:rFonts w:ascii="Arial" w:hAnsi="Arial" w:cs="Arial"/>
+          <w:b/>
+        </w:rPr>
+      </w:pPr>
+      <w:r>
+        <w:rPr>
+          <w:rFonts w:ascii="Arial" w:hAnsi="Arial" w:cs="Arial"/>
+          <w:b/>
+        </w:rPr>
+        <w:t>CODIGO FONTE</w:t>
       </w:r>
     </w:p>
     <w:p>
@@ -1252,70 +1823,16 @@
     </w:p>
     <w:p>
       <w:pPr>
-        <w:rPr>
-          <w:rFonts w:ascii="Arial" w:hAnsi="Arial" w:cs="Arial"/>
-          <w:b/>
-        </w:rPr>
-      </w:pPr>
-    </w:p>
-    <w:p>
-      <w:pPr>
-        <w:rPr>
-          <w:rFonts w:ascii="Arial" w:hAnsi="Arial" w:cs="Arial"/>
-          <w:b/>
-        </w:rPr>
-      </w:pPr>
-    </w:p>
-    <w:p>
-      <w:pPr>
-        <w:rPr>
-          <w:rFonts w:ascii="Arial" w:hAnsi="Arial" w:cs="Arial"/>
-          <w:b/>
-        </w:rPr>
-      </w:pPr>
-    </w:p>
-    <w:p>
-      <w:pPr>
-        <w:rPr>
-          <w:rFonts w:ascii="Arial" w:hAnsi="Arial" w:cs="Arial"/>
-          <w:b/>
-        </w:rPr>
-      </w:pPr>
-    </w:p>
-    <w:p>
-      <w:pPr>
-        <w:rPr>
-          <w:rFonts w:ascii="Arial" w:hAnsi="Arial" w:cs="Arial"/>
-          <w:b/>
-        </w:rPr>
-      </w:pPr>
-    </w:p>
-    <w:p>
-      <w:pPr>
-        <w:rPr>
-          <w:rFonts w:ascii="Arial" w:hAnsi="Arial" w:cs="Arial"/>
-          <w:b/>
-        </w:rPr>
-      </w:pPr>
-    </w:p>
-    <w:p>
-      <w:pPr>
-        <w:rPr>
-          <w:rFonts w:ascii="Arial" w:hAnsi="Arial" w:cs="Arial"/>
-          <w:b/>
-        </w:rPr>
-      </w:pPr>
-    </w:p>
-    <w:p>
-      <w:pPr>
-        <w:rPr>
-          <w:rFonts w:ascii="Arial" w:hAnsi="Arial" w:cs="Arial"/>
-          <w:b/>
-        </w:rPr>
-      </w:pPr>
-    </w:p>
-    <w:p>
-      <w:pPr>
+        <w:jc w:val="both"/>
+        <w:rPr>
+          <w:rFonts w:ascii="Arial" w:hAnsi="Arial" w:cs="Arial"/>
+          <w:b/>
+        </w:rPr>
+      </w:pPr>
+    </w:p>
+    <w:p>
+      <w:pPr>
+        <w:jc w:val="both"/>
         <w:rPr>
           <w:rFonts w:ascii="Arial" w:hAnsi="Arial" w:cs="Arial"/>
           <w:b/>
@@ -1536,7 +2053,7 @@
           <w:b/>
         </w:rPr>
         <w:lastRenderedPageBreak/>
-        <w:t>Fundamentação da plataforma e ferramentas de desenvolvimento</w:t>
+        <w:t>FUNDAMENTAÇÃO DA PLATAFORMA E FERRAMENTAS DE DESENVOLVIMENTO</w:t>
       </w:r>
     </w:p>
     <w:p>
@@ -1728,7 +2245,14 @@
           <w:rFonts w:ascii="Arial" w:hAnsi="Arial" w:cs="Arial"/>
         </w:rPr>
         <w:tab/>
-        <w:t>Além de ser uma linguagem totalmente gratuita e que não há necessidade de se pagar nada para desenvolvimento de uma aplicação, o PHP é de facil aprendizagem, possui ampla documentação</w:t>
+        <w:t xml:space="preserve">Além de ser uma linguagem totalmente gratuita e que não há necessidade de se pagar nada para desenvolvimento de uma aplicação, o PHP é de facil </w:t>
+      </w:r>
+      <w:r>
+        <w:rPr>
+          <w:rFonts w:ascii="Arial" w:hAnsi="Arial" w:cs="Arial"/>
+        </w:rPr>
+        <w:lastRenderedPageBreak/>
+        <w:t>aprendizagem, possui ampla documentação</w:t>
       </w:r>
       <w:r>
         <w:rPr>
@@ -1740,14 +2264,7 @@
         <w:rPr>
           <w:rFonts w:ascii="Arial" w:hAnsi="Arial" w:cs="Arial"/>
         </w:rPr>
-        <w:t xml:space="preserve"> embora não totalmente concuída </w:t>
-      </w:r>
-      <w:r>
-        <w:rPr>
-          <w:rFonts w:ascii="Arial" w:hAnsi="Arial" w:cs="Arial"/>
-        </w:rPr>
-        <w:lastRenderedPageBreak/>
-        <w:t xml:space="preserve">devido a </w:t>
+        <w:t xml:space="preserve"> embora não totalmente concuída devido a </w:t>
       </w:r>
       <w:r>
         <w:rPr>
@@ -1808,6 +2325,21 @@
           <w:rFonts w:ascii="Arial" w:hAnsi="Arial" w:cs="Arial"/>
         </w:rPr>
       </w:pPr>
+      <w:r>
+        <w:rPr>
+          <w:rFonts w:ascii="Arial" w:hAnsi="Arial" w:cs="Arial"/>
+        </w:rPr>
+        <w:tab/>
+        <w:t>Utilizaremos está linguagem de programação para escrever nosso código-fonte.</w:t>
+      </w:r>
+    </w:p>
+    <w:p>
+      <w:pPr>
+        <w:jc w:val="both"/>
+        <w:rPr>
+          <w:rFonts w:ascii="Arial" w:hAnsi="Arial" w:cs="Arial"/>
+        </w:rPr>
+      </w:pPr>
     </w:p>
     <w:p>
       <w:pPr>
@@ -1962,7 +2494,262 @@
         <w:rPr>
           <w:rFonts w:ascii="Arial" w:hAnsi="Arial" w:cs="Arial"/>
         </w:rPr>
-        <w:t xml:space="preserve">. Tipagem fraca e </w:t>
+        <w:t>. Tipagem fraca e dinâmica de variáveis é uma das desvantagens desta linguagem. Tal linguagem aparece no indice TIOBE ,como uma das 20 linguagens mais utilizadas.</w:t>
+      </w:r>
+    </w:p>
+    <w:p>
+      <w:pPr>
+        <w:jc w:val="both"/>
+        <w:rPr>
+          <w:rFonts w:ascii="Arial" w:hAnsi="Arial" w:cs="Arial"/>
+        </w:rPr>
+      </w:pPr>
+      <w:r>
+        <w:rPr>
+          <w:rFonts w:ascii="Arial" w:hAnsi="Arial" w:cs="Arial"/>
+        </w:rPr>
+        <w:tab/>
+        <w:t>Esta linguagem será utilizada juntamente com o PHP e o HTML, no projeto proposto.</w:t>
+      </w:r>
+    </w:p>
+    <w:p>
+      <w:pPr>
+        <w:jc w:val="both"/>
+        <w:rPr>
+          <w:rFonts w:ascii="Arial" w:hAnsi="Arial" w:cs="Arial"/>
+        </w:rPr>
+      </w:pPr>
+      <w:r>
+        <w:rPr>
+          <w:rFonts w:ascii="Arial" w:hAnsi="Arial" w:cs="Arial"/>
+        </w:rPr>
+        <w:tab/>
+      </w:r>
+    </w:p>
+    <w:p>
+      <w:pPr>
+        <w:jc w:val="both"/>
+        <w:rPr>
+          <w:rFonts w:ascii="Arial" w:hAnsi="Arial" w:cs="Arial"/>
+        </w:rPr>
+      </w:pPr>
+      <w:r>
+        <w:rPr>
+          <w:rFonts w:ascii="Arial" w:hAnsi="Arial" w:cs="Arial"/>
+        </w:rPr>
+        <w:t>Trabalhando com Frameworks PHP</w:t>
+      </w:r>
+    </w:p>
+    <w:p>
+      <w:pPr>
+        <w:jc w:val="both"/>
+        <w:rPr>
+          <w:rFonts w:ascii="Arial" w:hAnsi="Arial" w:cs="Arial"/>
+        </w:rPr>
+      </w:pPr>
+    </w:p>
+    <w:p>
+      <w:pPr>
+        <w:jc w:val="both"/>
+        <w:rPr>
+          <w:rFonts w:ascii="Arial" w:hAnsi="Arial" w:cs="Arial"/>
+        </w:rPr>
+      </w:pPr>
+      <w:r>
+        <w:rPr>
+          <w:rFonts w:ascii="Arial" w:hAnsi="Arial" w:cs="Arial"/>
+        </w:rPr>
+        <w:tab/>
+        <w:t>A utilização de frameworks para realizar um projeto pode poucar tempo e ajudar na qualidade e entendimento do código. As vantagens reais na utilização destas ferramentas são a padronização do codigo, velocidade de desenvolvimento, a qualidade aplicada no projeto.</w:t>
+      </w:r>
+    </w:p>
+    <w:p>
+      <w:pPr>
+        <w:jc w:val="both"/>
+        <w:rPr>
+          <w:rFonts w:ascii="Arial" w:hAnsi="Arial" w:cs="Arial"/>
+        </w:rPr>
+      </w:pPr>
+      <w:r>
+        <w:rPr>
+          <w:rFonts w:ascii="Arial" w:hAnsi="Arial" w:cs="Arial"/>
+        </w:rPr>
+        <w:tab/>
+        <w:t xml:space="preserve">A velocidade é favorecida devido a a padronização de um código extenso, a diminuição de linguas de código a partir do reaproveitamento das mesmas utilizando a ferramenta, o auxilio na programação devido a ferramenta ter </w:t>
+      </w:r>
+      <w:r>
+        <w:rPr>
+          <w:rFonts w:ascii="Arial" w:hAnsi="Arial" w:cs="Arial"/>
+        </w:rPr>
+        <w:t>alguns codigos pré- definidos.</w:t>
+      </w:r>
+    </w:p>
+    <w:p>
+      <w:pPr>
+        <w:jc w:val="both"/>
+        <w:rPr>
+          <w:rFonts w:ascii="Arial" w:hAnsi="Arial" w:cs="Arial"/>
+        </w:rPr>
+      </w:pPr>
+      <w:r>
+        <w:rPr>
+          <w:rFonts w:ascii="Arial" w:hAnsi="Arial" w:cs="Arial"/>
+        </w:rPr>
+        <w:tab/>
+        <w:t>A vários frameworks no mercado, entre eles Coldelgniter, Zend, Cake PHP, Symf</w:t>
+      </w:r>
+      <w:r>
+        <w:rPr>
+          <w:rFonts w:ascii="Arial" w:hAnsi="Arial" w:cs="Arial"/>
+        </w:rPr>
+        <w:t xml:space="preserve">ony, Seagull, os mesmos oferecem </w:t>
+      </w:r>
+      <w:r>
+        <w:rPr>
+          <w:rFonts w:ascii="Arial" w:hAnsi="Arial" w:cs="Arial"/>
+        </w:rPr>
+        <w:t xml:space="preserve">documentação </w:t>
+      </w:r>
+      <w:r>
+        <w:rPr>
+          <w:rFonts w:ascii="Arial" w:hAnsi="Arial" w:cs="Arial"/>
+        </w:rPr>
+        <w:t>com bastante conteúdo.</w:t>
+      </w:r>
+    </w:p>
+    <w:p>
+      <w:pPr>
+        <w:jc w:val="both"/>
+        <w:rPr>
+          <w:rFonts w:ascii="Arial" w:hAnsi="Arial" w:cs="Arial"/>
+        </w:rPr>
+      </w:pPr>
+      <w:r>
+        <w:rPr>
+          <w:rFonts w:ascii="Arial" w:hAnsi="Arial" w:cs="Arial"/>
+        </w:rPr>
+        <w:tab/>
+        <w:t>No projeto usaremos o Laravel devido a sua ampla documentação e o seu uso ser gratuito.</w:t>
+      </w:r>
+    </w:p>
+    <w:p>
+      <w:pPr>
+        <w:jc w:val="both"/>
+        <w:rPr>
+          <w:rFonts w:ascii="Arial" w:hAnsi="Arial" w:cs="Arial"/>
+        </w:rPr>
+      </w:pPr>
+      <w:r>
+        <w:rPr>
+          <w:rFonts w:ascii="Arial" w:hAnsi="Arial" w:cs="Arial"/>
+        </w:rPr>
+        <w:tab/>
+      </w:r>
+    </w:p>
+    <w:p>
+      <w:pPr>
+        <w:jc w:val="both"/>
+        <w:rPr>
+          <w:rFonts w:ascii="Arial" w:hAnsi="Arial" w:cs="Arial"/>
+        </w:rPr>
+      </w:pPr>
+      <w:r>
+        <w:rPr>
+          <w:rFonts w:ascii="Arial" w:hAnsi="Arial" w:cs="Arial"/>
+        </w:rPr>
+        <w:t>Framework JQuery para Java Script</w:t>
+      </w:r>
+    </w:p>
+    <w:p>
+      <w:pPr>
+        <w:jc w:val="both"/>
+        <w:rPr>
+          <w:rFonts w:ascii="Arial" w:hAnsi="Arial" w:cs="Arial"/>
+        </w:rPr>
+      </w:pPr>
+      <w:r>
+        <w:rPr>
+          <w:rFonts w:ascii="Arial" w:hAnsi="Arial" w:cs="Arial"/>
+        </w:rPr>
+        <w:tab/>
+      </w:r>
+    </w:p>
+    <w:p>
+      <w:pPr>
+        <w:ind w:firstLine="708"/>
+        <w:jc w:val="both"/>
+        <w:rPr>
+          <w:rFonts w:ascii="Arial" w:hAnsi="Arial" w:cs="Arial"/>
+        </w:rPr>
+      </w:pPr>
+      <w:r>
+        <w:rPr>
+          <w:rFonts w:ascii="Arial" w:hAnsi="Arial" w:cs="Arial"/>
+        </w:rPr>
+        <w:t>Atualmente utilizada por diversos programadores WEB, o Jquery facilita o trabalho de quem utiliza Java Script</w:t>
+      </w:r>
+      <w:r>
+        <w:rPr>
+          <w:rFonts w:ascii="Arial" w:hAnsi="Arial" w:cs="Arial"/>
+        </w:rPr>
+        <w:t>,</w:t>
+      </w:r>
+      <w:r>
+        <w:rPr>
+          <w:rFonts w:ascii="Arial" w:hAnsi="Arial" w:cs="Arial"/>
+        </w:rPr>
+        <w:t xml:space="preserve"> com uma biblioteca que reune</w:t>
+      </w:r>
+      <w:r>
+        <w:rPr>
+          <w:rFonts w:ascii="Arial" w:hAnsi="Arial" w:cs="Arial"/>
+        </w:rPr>
+        <w:t xml:space="preserve"> inumeras funções. </w:t>
+      </w:r>
+      <w:r>
+        <w:rPr>
+          <w:rFonts w:ascii="Arial" w:hAnsi="Arial" w:cs="Arial"/>
+        </w:rPr>
+        <w:t xml:space="preserve">Evita a reutilização de codigo também, e tem por premissa </w:t>
+      </w:r>
+      <w:r>
+        <w:rPr>
+          <w:rFonts w:ascii="Arial" w:hAnsi="Arial" w:cs="Arial"/>
+        </w:rPr>
+        <w:t>escrever menos e fazer mais.</w:t>
+      </w:r>
+    </w:p>
+    <w:p>
+      <w:pPr>
+        <w:ind w:firstLine="708"/>
+        <w:jc w:val="both"/>
+        <w:rPr>
+          <w:rFonts w:ascii="Arial" w:hAnsi="Arial" w:cs="Arial"/>
+        </w:rPr>
+      </w:pPr>
+      <w:r>
+        <w:rPr>
+          <w:rFonts w:ascii="Arial" w:hAnsi="Arial" w:cs="Arial"/>
+        </w:rPr>
+        <w:t xml:space="preserve">Com JQuery o usuário pode criar muitas aplicações sem </w:t>
+      </w:r>
+      <w:r>
+        <w:rPr>
+          <w:rFonts w:ascii="Arial" w:hAnsi="Arial" w:cs="Arial"/>
+        </w:rPr>
+        <w:t>gastar muit</w:t>
+      </w:r>
+      <w:r>
+        <w:rPr>
+          <w:rFonts w:ascii="Arial" w:hAnsi="Arial" w:cs="Arial"/>
+        </w:rPr>
+        <w:t>o tempo, sendo que em</w:t>
+      </w:r>
+      <w:r>
+        <w:rPr>
+          <w:rFonts w:ascii="Arial" w:hAnsi="Arial" w:cs="Arial"/>
+        </w:rPr>
+        <w:t xml:space="preserve"> 4 (quatro)</w:t>
       </w:r>
       <w:bookmarkStart w:id="0" w:name="_GoBack"/>
       <w:bookmarkEnd w:id="0"/>
@@ -1970,8 +2757,202 @@
         <w:rPr>
           <w:rFonts w:ascii="Arial" w:hAnsi="Arial" w:cs="Arial"/>
         </w:rPr>
-        <w:t>dinâmica de variáveis é uma das desvantagens desta linguagem. Tal linguagem aparece no indice TIOBE ,como uma das 20 linguagens mais utilizadas.</w:t>
-      </w:r>
+        <w:t xml:space="preserve"> </w:t>
+      </w:r>
+      <w:r>
+        <w:rPr>
+          <w:rFonts w:ascii="Arial" w:hAnsi="Arial" w:cs="Arial"/>
+        </w:rPr>
+        <w:t>linhas de código Ja</w:t>
+      </w:r>
+      <w:r>
+        <w:rPr>
+          <w:rFonts w:ascii="Arial" w:hAnsi="Arial" w:cs="Arial"/>
+        </w:rPr>
+        <w:t xml:space="preserve">va script puro iria se gastar aproximadamente 1 (uma) </w:t>
+      </w:r>
+      <w:r>
+        <w:rPr>
+          <w:rFonts w:ascii="Arial" w:hAnsi="Arial" w:cs="Arial"/>
+        </w:rPr>
+        <w:t xml:space="preserve"> em Jquery</w:t>
+      </w:r>
+      <w:r>
+        <w:rPr>
+          <w:rFonts w:ascii="Arial" w:hAnsi="Arial" w:cs="Arial"/>
+        </w:rPr>
+        <w:t xml:space="preserve"> para realizar a mesma tarefa.</w:t>
+      </w:r>
+    </w:p>
+    <w:p>
+      <w:pPr>
+        <w:ind w:firstLine="708"/>
+        <w:jc w:val="both"/>
+        <w:rPr>
+          <w:rFonts w:ascii="Arial" w:hAnsi="Arial" w:cs="Arial"/>
+        </w:rPr>
+      </w:pPr>
+      <w:r>
+        <w:rPr>
+          <w:rFonts w:ascii="Arial" w:hAnsi="Arial" w:cs="Arial"/>
+        </w:rPr>
+        <w:t>Foi ecolhida esta opção para o projeto devido a ferramenta ser gratuita</w:t>
+      </w:r>
+      <w:r>
+        <w:rPr>
+          <w:rFonts w:ascii="Arial" w:hAnsi="Arial" w:cs="Arial"/>
+        </w:rPr>
+        <w:t xml:space="preserve"> e possue documen</w:t>
+      </w:r>
+      <w:r>
+        <w:rPr>
+          <w:rFonts w:ascii="Arial" w:hAnsi="Arial" w:cs="Arial"/>
+        </w:rPr>
+        <w:t xml:space="preserve">tação bem ampla no mundo Online. </w:t>
+      </w:r>
+    </w:p>
+    <w:p>
+      <w:pPr>
+        <w:jc w:val="both"/>
+        <w:rPr>
+          <w:rFonts w:ascii="Arial" w:hAnsi="Arial" w:cs="Arial"/>
+        </w:rPr>
+      </w:pPr>
+    </w:p>
+    <w:p>
+      <w:pPr>
+        <w:jc w:val="both"/>
+        <w:rPr>
+          <w:rFonts w:ascii="Arial" w:hAnsi="Arial" w:cs="Arial"/>
+          <w:i/>
+          <w:iCs/>
+          <w:color w:val="000000"/>
+        </w:rPr>
+      </w:pPr>
+      <w:r>
+        <w:rPr>
+          <w:rFonts w:ascii="Arial" w:hAnsi="Arial" w:cs="Arial"/>
+          <w:i/>
+          <w:iCs/>
+          <w:color w:val="000000"/>
+        </w:rPr>
+        <w:t>Banco de dados</w:t>
+      </w:r>
+    </w:p>
+    <w:p>
+      <w:pPr>
+        <w:jc w:val="both"/>
+        <w:rPr>
+          <w:rFonts w:ascii="Arial" w:hAnsi="Arial" w:cs="Arial"/>
+          <w:i/>
+          <w:iCs/>
+          <w:color w:val="000000"/>
+        </w:rPr>
+      </w:pPr>
+    </w:p>
+    <w:p>
+      <w:pPr>
+        <w:ind w:firstLine="708"/>
+        <w:jc w:val="both"/>
+        <w:rPr>
+          <w:rFonts w:ascii="Arial" w:hAnsi="Arial" w:cs="Arial"/>
+        </w:rPr>
+      </w:pPr>
+      <w:r>
+        <w:rPr>
+          <w:rFonts w:ascii="Arial" w:hAnsi="Arial" w:cs="Arial"/>
+          <w:i/>
+          <w:iCs/>
+          <w:color w:val="000000"/>
+        </w:rPr>
+        <w:t>MySQL</w:t>
+      </w:r>
+      <w:r>
+        <w:rPr>
+          <w:rFonts w:ascii="Arial" w:hAnsi="Arial" w:cs="Arial"/>
+          <w:i/>
+          <w:iCs/>
+          <w:color w:val="000000"/>
+        </w:rPr>
+        <w:t>, b</w:t>
+      </w:r>
+      <w:r>
+        <w:rPr>
+          <w:rFonts w:ascii="Arial" w:hAnsi="Arial" w:cs="Arial"/>
+          <w:color w:val="000000"/>
+        </w:rPr>
+        <w:t>anco de dados relacional de código fonte aberto, de alto desempenho, seguro quanto a integridade referencial, backup, restore e controle de acessos. É desenvolvido, distribuído e apoiado pela Oracle Corporation sob a licença GPL (GNU General Public License), será utilizado para persistir os dados da aplicação. Foi optado pela utilização deste banco de dados pois a mesma não tem custo quanto a sua utilização.</w:t>
+      </w:r>
+    </w:p>
+    <w:p>
+      <w:pPr>
+        <w:jc w:val="both"/>
+        <w:rPr>
+          <w:rFonts w:ascii="Arial" w:hAnsi="Arial" w:cs="Arial"/>
+        </w:rPr>
+      </w:pPr>
+    </w:p>
+    <w:p>
+      <w:pPr>
+        <w:ind w:firstLine="708"/>
+        <w:jc w:val="both"/>
+        <w:rPr>
+          <w:rFonts w:ascii="Arial" w:hAnsi="Arial" w:cs="Arial"/>
+        </w:rPr>
+      </w:pPr>
+    </w:p>
+    <w:p>
+      <w:pPr>
+        <w:ind w:firstLine="708"/>
+        <w:jc w:val="both"/>
+        <w:rPr>
+          <w:rFonts w:ascii="Arial" w:hAnsi="Arial" w:cs="Arial"/>
+        </w:rPr>
+      </w:pPr>
+    </w:p>
+    <w:p>
+      <w:pPr>
+        <w:ind w:firstLine="708"/>
+        <w:jc w:val="both"/>
+        <w:rPr>
+          <w:rFonts w:ascii="Arial" w:hAnsi="Arial" w:cs="Arial"/>
+        </w:rPr>
+      </w:pPr>
+    </w:p>
+    <w:p>
+      <w:pPr>
+        <w:ind w:firstLine="708"/>
+        <w:jc w:val="both"/>
+        <w:rPr>
+          <w:rFonts w:ascii="Arial" w:hAnsi="Arial" w:cs="Arial"/>
+        </w:rPr>
+      </w:pPr>
+    </w:p>
+    <w:p>
+      <w:pPr>
+        <w:ind w:firstLine="708"/>
+        <w:jc w:val="both"/>
+        <w:rPr>
+          <w:rFonts w:ascii="Arial" w:hAnsi="Arial" w:cs="Arial"/>
+        </w:rPr>
+      </w:pPr>
+    </w:p>
+    <w:p>
+      <w:pPr>
+        <w:ind w:firstLine="708"/>
+        <w:jc w:val="both"/>
+        <w:rPr>
+          <w:rFonts w:ascii="Arial" w:hAnsi="Arial" w:cs="Arial"/>
+        </w:rPr>
+      </w:pPr>
+    </w:p>
+    <w:p>
+      <w:pPr>
+        <w:jc w:val="both"/>
+        <w:rPr>
+          <w:rFonts w:ascii="Arial" w:hAnsi="Arial" w:cs="Arial"/>
+        </w:rPr>
+      </w:pPr>
     </w:p>
     <w:p>
       <w:pPr>
@@ -2008,488 +2989,951 @@
           <w:rFonts w:ascii="Arial" w:hAnsi="Arial" w:cs="Arial"/>
         </w:rPr>
       </w:pPr>
-    </w:p>
-    <w:p>
-      <w:pPr>
-        <w:jc w:val="both"/>
-        <w:rPr>
-          <w:rFonts w:ascii="Arial" w:hAnsi="Arial" w:cs="Arial"/>
-        </w:rPr>
-      </w:pPr>
-      <w:r>
-        <w:rPr>
-          <w:rFonts w:ascii="Arial" w:hAnsi="Arial" w:cs="Arial"/>
-        </w:rPr>
-        <w:t>Trabalhando com Frameworks PHP</w:t>
-      </w:r>
-    </w:p>
-    <w:p>
-      <w:pPr>
-        <w:jc w:val="both"/>
-        <w:rPr>
-          <w:rFonts w:ascii="Arial" w:hAnsi="Arial" w:cs="Arial"/>
-        </w:rPr>
-      </w:pPr>
-    </w:p>
-    <w:p>
-      <w:pPr>
-        <w:jc w:val="both"/>
-        <w:rPr>
-          <w:rFonts w:ascii="Arial" w:hAnsi="Arial" w:cs="Arial"/>
-        </w:rPr>
-      </w:pPr>
       <w:r>
         <w:rPr>
           <w:rFonts w:ascii="Arial" w:hAnsi="Arial" w:cs="Arial"/>
         </w:rPr>
         <w:tab/>
-        <w:t xml:space="preserve">A utilização de frameworks para realizar um projeto pode poucar tempo e ajudar na qualidade e entendimento do código. As vantagens reais na utilização </w:t>
-      </w:r>
-      <w:r>
-        <w:rPr>
-          <w:rFonts w:ascii="Arial" w:hAnsi="Arial" w:cs="Arial"/>
+      </w:r>
+    </w:p>
+    <w:p>
+      <w:pPr>
+        <w:jc w:val="both"/>
+        <w:rPr>
+          <w:rFonts w:ascii="Arial" w:hAnsi="Arial" w:cs="Arial"/>
+        </w:rPr>
+      </w:pPr>
+      <w:r>
+        <w:rPr>
+          <w:rFonts w:ascii="Arial" w:hAnsi="Arial" w:cs="Arial"/>
+        </w:rPr>
+        <w:tab/>
+      </w:r>
+    </w:p>
+    <w:p>
+      <w:pPr>
+        <w:ind w:firstLine="708"/>
+        <w:jc w:val="both"/>
+        <w:rPr>
+          <w:rFonts w:ascii="Arial" w:hAnsi="Arial" w:cs="Arial"/>
+        </w:rPr>
+      </w:pPr>
+    </w:p>
+    <w:p>
+      <w:pPr>
+        <w:rPr>
+          <w:rFonts w:ascii="Arial" w:hAnsi="Arial" w:cs="Arial"/>
+          <w:b/>
+        </w:rPr>
+      </w:pPr>
+    </w:p>
+    <w:p>
+      <w:pPr>
+        <w:rPr>
+          <w:rFonts w:ascii="Arial" w:hAnsi="Arial" w:cs="Arial"/>
+          <w:b/>
+        </w:rPr>
+      </w:pPr>
+    </w:p>
+    <w:p>
+      <w:pPr>
+        <w:rPr>
+          <w:rFonts w:ascii="Arial" w:hAnsi="Arial" w:cs="Arial"/>
+          <w:b/>
+        </w:rPr>
+      </w:pPr>
+    </w:p>
+    <w:p>
+      <w:pPr>
+        <w:rPr>
+          <w:rFonts w:ascii="Arial" w:hAnsi="Arial" w:cs="Arial"/>
+          <w:b/>
+        </w:rPr>
+      </w:pPr>
+    </w:p>
+    <w:p>
+      <w:pPr>
+        <w:rPr>
+          <w:rFonts w:ascii="Arial" w:hAnsi="Arial" w:cs="Arial"/>
+          <w:b/>
+        </w:rPr>
+      </w:pPr>
+    </w:p>
+    <w:p>
+      <w:pPr>
+        <w:rPr>
+          <w:rFonts w:ascii="Arial" w:hAnsi="Arial" w:cs="Arial"/>
+          <w:b/>
+        </w:rPr>
+      </w:pPr>
+    </w:p>
+    <w:p>
+      <w:pPr>
+        <w:rPr>
+          <w:rFonts w:ascii="Arial" w:hAnsi="Arial" w:cs="Arial"/>
+          <w:b/>
+        </w:rPr>
+      </w:pPr>
+    </w:p>
+    <w:p>
+      <w:pPr>
+        <w:rPr>
+          <w:rFonts w:ascii="Arial" w:hAnsi="Arial" w:cs="Arial"/>
+          <w:b/>
+        </w:rPr>
+      </w:pPr>
+    </w:p>
+    <w:p>
+      <w:pPr>
+        <w:rPr>
+          <w:rFonts w:ascii="Arial" w:hAnsi="Arial" w:cs="Arial"/>
+          <w:b/>
+        </w:rPr>
+      </w:pPr>
+    </w:p>
+    <w:p>
+      <w:pPr>
+        <w:rPr>
+          <w:rFonts w:ascii="Arial" w:hAnsi="Arial" w:cs="Arial"/>
+          <w:b/>
+        </w:rPr>
+      </w:pPr>
+    </w:p>
+    <w:p>
+      <w:pPr>
+        <w:rPr>
+          <w:rFonts w:ascii="Arial" w:hAnsi="Arial" w:cs="Arial"/>
+          <w:b/>
+        </w:rPr>
+      </w:pPr>
+    </w:p>
+    <w:p>
+      <w:pPr>
+        <w:rPr>
+          <w:rFonts w:ascii="Arial" w:hAnsi="Arial" w:cs="Arial"/>
+          <w:b/>
+        </w:rPr>
+      </w:pPr>
+    </w:p>
+    <w:p>
+      <w:pPr>
+        <w:rPr>
+          <w:rFonts w:ascii="Arial" w:hAnsi="Arial" w:cs="Arial"/>
+          <w:b/>
+        </w:rPr>
+      </w:pPr>
+    </w:p>
+    <w:p>
+      <w:pPr>
+        <w:rPr>
+          <w:rFonts w:ascii="Arial" w:hAnsi="Arial" w:cs="Arial"/>
+          <w:b/>
+        </w:rPr>
+      </w:pPr>
+    </w:p>
+    <w:p>
+      <w:pPr>
+        <w:rPr>
+          <w:rFonts w:ascii="Arial" w:hAnsi="Arial" w:cs="Arial"/>
+          <w:b/>
+        </w:rPr>
+      </w:pPr>
+    </w:p>
+    <w:p>
+      <w:pPr>
+        <w:rPr>
+          <w:rFonts w:ascii="Arial" w:hAnsi="Arial" w:cs="Arial"/>
+          <w:b/>
+        </w:rPr>
+      </w:pPr>
+    </w:p>
+    <w:p>
+      <w:pPr>
+        <w:rPr>
+          <w:rFonts w:ascii="Arial" w:hAnsi="Arial" w:cs="Arial"/>
+          <w:b/>
+        </w:rPr>
+      </w:pPr>
+    </w:p>
+    <w:p>
+      <w:pPr>
+        <w:rPr>
+          <w:rFonts w:ascii="Arial" w:hAnsi="Arial" w:cs="Arial"/>
+          <w:b/>
+        </w:rPr>
+      </w:pPr>
+    </w:p>
+    <w:p>
+      <w:pPr>
+        <w:rPr>
+          <w:rFonts w:ascii="Arial" w:hAnsi="Arial" w:cs="Arial"/>
+          <w:b/>
+        </w:rPr>
+      </w:pPr>
+    </w:p>
+    <w:p>
+      <w:pPr>
+        <w:rPr>
+          <w:rFonts w:ascii="Arial" w:hAnsi="Arial" w:cs="Arial"/>
+          <w:b/>
+        </w:rPr>
+      </w:pPr>
+    </w:p>
+    <w:p>
+      <w:pPr>
+        <w:rPr>
+          <w:rFonts w:ascii="Arial" w:hAnsi="Arial" w:cs="Arial"/>
+          <w:b/>
+        </w:rPr>
+      </w:pPr>
+    </w:p>
+    <w:p>
+      <w:pPr>
+        <w:rPr>
+          <w:rFonts w:ascii="Arial" w:hAnsi="Arial" w:cs="Arial"/>
+          <w:b/>
+        </w:rPr>
+      </w:pPr>
+    </w:p>
+    <w:p>
+      <w:pPr>
+        <w:rPr>
+          <w:rFonts w:ascii="Arial" w:hAnsi="Arial" w:cs="Arial"/>
+          <w:b/>
+        </w:rPr>
+      </w:pPr>
+    </w:p>
+    <w:p>
+      <w:pPr>
+        <w:rPr>
+          <w:rFonts w:ascii="Arial" w:hAnsi="Arial" w:cs="Arial"/>
+          <w:b/>
+        </w:rPr>
+      </w:pPr>
+    </w:p>
+    <w:p>
+      <w:pPr>
+        <w:rPr>
+          <w:rFonts w:ascii="Arial" w:hAnsi="Arial" w:cs="Arial"/>
+          <w:b/>
+        </w:rPr>
+      </w:pPr>
+    </w:p>
+    <w:p>
+      <w:pPr>
+        <w:rPr>
+          <w:rFonts w:ascii="Arial" w:hAnsi="Arial" w:cs="Arial"/>
+          <w:b/>
+        </w:rPr>
+      </w:pPr>
+    </w:p>
+    <w:p>
+      <w:pPr>
+        <w:rPr>
+          <w:rFonts w:ascii="Arial" w:hAnsi="Arial" w:cs="Arial"/>
+          <w:b/>
+        </w:rPr>
+      </w:pPr>
+    </w:p>
+    <w:p>
+      <w:pPr>
+        <w:rPr>
+          <w:rFonts w:ascii="Arial" w:hAnsi="Arial" w:cs="Arial"/>
+          <w:b/>
+        </w:rPr>
+      </w:pPr>
+    </w:p>
+    <w:p>
+      <w:pPr>
+        <w:rPr>
+          <w:rFonts w:ascii="Arial" w:hAnsi="Arial" w:cs="Arial"/>
+          <w:b/>
+        </w:rPr>
+      </w:pPr>
+    </w:p>
+    <w:p>
+      <w:pPr>
+        <w:rPr>
+          <w:rFonts w:ascii="Arial" w:hAnsi="Arial" w:cs="Arial"/>
+          <w:b/>
+        </w:rPr>
+      </w:pPr>
+    </w:p>
+    <w:p>
+      <w:pPr>
+        <w:rPr>
+          <w:rFonts w:ascii="Arial" w:hAnsi="Arial" w:cs="Arial"/>
+          <w:b/>
+        </w:rPr>
+      </w:pPr>
+    </w:p>
+    <w:p>
+      <w:pPr>
+        <w:rPr>
+          <w:rFonts w:ascii="Arial" w:hAnsi="Arial" w:cs="Arial"/>
+          <w:b/>
+        </w:rPr>
+      </w:pPr>
+      <w:r>
+        <w:rPr>
+          <w:rFonts w:ascii="Arial" w:hAnsi="Arial" w:cs="Arial"/>
+          <w:b/>
+        </w:rPr>
+        <w:t>REQUISITOS FUNCIONAIS</w:t>
+      </w:r>
+    </w:p>
+    <w:p>
+      <w:pPr>
+        <w:jc w:val="both"/>
+        <w:rPr>
+          <w:rFonts w:ascii="Arial" w:hAnsi="Arial" w:cs="Arial"/>
+        </w:rPr>
+      </w:pPr>
+      <w:r>
+        <w:rPr>
+          <w:rFonts w:ascii="Arial" w:hAnsi="Arial" w:cs="Arial"/>
+          <w:b/>
+        </w:rPr>
+        <w:t>Usuário realiza Login</w:t>
+      </w:r>
+      <w:r>
+        <w:rPr>
+          <w:rFonts w:ascii="Arial" w:hAnsi="Arial" w:cs="Arial"/>
+          <w:b/>
+        </w:rPr>
+        <w:t xml:space="preserve"> OK</w:t>
+      </w:r>
+      <w:r>
+        <w:rPr>
+          <w:rFonts w:ascii="Arial" w:hAnsi="Arial" w:cs="Arial"/>
+          <w:color w:val="000000"/>
+        </w:rPr>
+        <w:t xml:space="preserve"> </w:t>
+      </w:r>
+      <w:r>
+        <w:rPr>
+          <w:rFonts w:ascii="Arial" w:hAnsi="Arial" w:cs="Arial"/>
+          <w:color w:val="000000"/>
+        </w:rPr>
+        <w:t xml:space="preserve">RF001 – </w:t>
+      </w:r>
+      <w:r>
+        <w:rPr>
+          <w:rFonts w:ascii="Arial" w:hAnsi="Arial" w:cs="Arial"/>
+          <w:color w:val="000000"/>
+        </w:rPr>
+        <w:t>Realizar Login</w:t>
+      </w:r>
+    </w:p>
+    <w:p>
+      <w:pPr>
+        <w:jc w:val="both"/>
+        <w:rPr>
+          <w:rFonts w:ascii="Arial" w:hAnsi="Arial" w:cs="Arial"/>
+        </w:rPr>
+      </w:pPr>
+      <w:r>
+        <w:rPr>
+          <w:rFonts w:ascii="Arial" w:hAnsi="Arial" w:cs="Arial"/>
+          <w:color w:val="000000"/>
+        </w:rPr>
+        <w:t xml:space="preserve">Descrição: </w:t>
+      </w:r>
+      <w:r>
+        <w:rPr>
+          <w:rFonts w:ascii="Arial" w:hAnsi="Arial" w:cs="Arial"/>
+          <w:color w:val="000000"/>
+        </w:rPr>
+        <w:t>Cada usuário deverá ter sua permissão de acordo com sua função.</w:t>
+      </w:r>
+    </w:p>
+    <w:p>
+      <w:pPr>
+        <w:jc w:val="both"/>
+        <w:rPr>
+          <w:rFonts w:ascii="Arial" w:hAnsi="Arial" w:cs="Arial"/>
+        </w:rPr>
+      </w:pPr>
+      <w:r>
+        <w:rPr>
+          <w:rFonts w:ascii="Arial" w:hAnsi="Arial" w:cs="Arial"/>
+          <w:color w:val="000000"/>
+        </w:rPr>
+        <w:t>Por quê?: Para possibilitar</w:t>
+      </w:r>
+      <w:r>
+        <w:rPr>
+          <w:rFonts w:ascii="Arial" w:hAnsi="Arial" w:cs="Arial"/>
+          <w:color w:val="000000"/>
+        </w:rPr>
+        <w:t xml:space="preserve"> a execução correta do trabalho de cada um.</w:t>
+      </w:r>
+    </w:p>
+    <w:p>
+      <w:pPr>
+        <w:jc w:val="both"/>
+        <w:rPr>
+          <w:rFonts w:ascii="Arial" w:hAnsi="Arial" w:cs="Arial"/>
+        </w:rPr>
+      </w:pPr>
+      <w:r>
+        <w:rPr>
+          <w:rFonts w:ascii="Arial" w:hAnsi="Arial" w:cs="Arial"/>
+          <w:color w:val="000000"/>
+        </w:rPr>
+        <w:t xml:space="preserve">Quem?: </w:t>
+      </w:r>
+      <w:r>
+        <w:rPr>
+          <w:rFonts w:ascii="Arial" w:hAnsi="Arial" w:cs="Arial"/>
+          <w:color w:val="000000"/>
+        </w:rPr>
+        <w:t>Todos os usuários do sistema.</w:t>
+      </w:r>
+    </w:p>
+    <w:p>
+      <w:pPr>
+        <w:jc w:val="both"/>
+        <w:rPr>
+          <w:rFonts w:ascii="Arial" w:hAnsi="Arial" w:cs="Arial"/>
+        </w:rPr>
+      </w:pPr>
+      <w:r>
+        <w:rPr>
+          <w:rFonts w:ascii="Arial" w:hAnsi="Arial" w:cs="Arial"/>
+          <w:color w:val="000000"/>
+        </w:rPr>
+        <w:t>Quando?: Sempre que for aberto a tela do sistema.</w:t>
+      </w:r>
+    </w:p>
+    <w:p>
+      <w:pPr>
+        <w:jc w:val="both"/>
+        <w:rPr>
+          <w:rFonts w:ascii="Arial" w:hAnsi="Arial" w:cs="Arial"/>
+        </w:rPr>
+      </w:pPr>
+      <w:r>
+        <w:rPr>
+          <w:rFonts w:ascii="Arial" w:hAnsi="Arial" w:cs="Arial"/>
+          <w:color w:val="000000"/>
+        </w:rPr>
+        <w:t xml:space="preserve">Como?: </w:t>
+      </w:r>
+      <w:r>
+        <w:rPr>
+          <w:rFonts w:ascii="Arial" w:hAnsi="Arial" w:cs="Arial"/>
+          <w:color w:val="000000"/>
+        </w:rPr>
+        <w:t>Inserindo um nome/ login / senha</w:t>
+      </w:r>
+    </w:p>
+    <w:p>
+      <w:pPr>
+        <w:jc w:val="both"/>
+        <w:rPr>
+          <w:rFonts w:ascii="Arial" w:hAnsi="Arial" w:cs="Arial"/>
+        </w:rPr>
+      </w:pPr>
+      <w:r>
+        <w:rPr>
+          <w:rFonts w:ascii="Arial" w:hAnsi="Arial" w:cs="Arial"/>
+          <w:color w:val="000000"/>
+        </w:rPr>
+        <w:t>Onde?: Através do módulo questões.</w:t>
+      </w:r>
+    </w:p>
+    <w:p>
+      <w:pPr>
+        <w:tabs>
+          <w:tab w:val="left" w:pos="3138"/>
+        </w:tabs>
+        <w:jc w:val="both"/>
+        <w:rPr>
+          <w:rFonts w:ascii="Arial" w:hAnsi="Arial" w:cs="Arial"/>
+          <w:b/>
+        </w:rPr>
+      </w:pPr>
+      <w:r>
+        <w:rPr>
+          <w:rFonts w:ascii="Arial" w:hAnsi="Arial" w:cs="Arial"/>
+          <w:b/>
+        </w:rPr>
+        <w:tab/>
+      </w:r>
+    </w:p>
+    <w:p>
+      <w:pPr>
+        <w:jc w:val="both"/>
+        <w:rPr>
+          <w:rFonts w:ascii="Arial" w:hAnsi="Arial" w:cs="Arial"/>
+          <w:b/>
+        </w:rPr>
+      </w:pPr>
+      <w:r>
+        <w:rPr>
+          <w:rFonts w:ascii="Arial" w:hAnsi="Arial" w:cs="Arial"/>
+          <w:b/>
+        </w:rPr>
+        <w:t>Coordenador</w:t>
+      </w:r>
+      <w:r>
+        <w:rPr>
+          <w:rFonts w:ascii="Arial" w:hAnsi="Arial" w:cs="Arial"/>
+          <w:b/>
+        </w:rPr>
+        <w:t xml:space="preserve"> Adiciona nova disciplina</w:t>
+      </w:r>
+      <w:r>
+        <w:rPr>
+          <w:rFonts w:ascii="Arial" w:hAnsi="Arial" w:cs="Arial"/>
+          <w:b/>
+        </w:rPr>
+        <w:t xml:space="preserve"> OK</w:t>
+      </w:r>
+    </w:p>
+    <w:p>
+      <w:pPr>
+        <w:jc w:val="both"/>
+        <w:rPr>
+          <w:rFonts w:ascii="Arial" w:hAnsi="Arial" w:cs="Arial"/>
+          <w:b/>
+        </w:rPr>
+      </w:pPr>
+      <w:r>
+        <w:rPr>
+          <w:rFonts w:ascii="Arial" w:hAnsi="Arial" w:cs="Arial"/>
+          <w:b/>
+        </w:rPr>
+        <w:t>Coordenador</w:t>
+      </w:r>
+      <w:r>
+        <w:rPr>
+          <w:rFonts w:ascii="Arial" w:hAnsi="Arial" w:cs="Arial"/>
+          <w:b/>
+        </w:rPr>
+        <w:t xml:space="preserve"> Exclui Disciplina</w:t>
+      </w:r>
+      <w:r>
+        <w:rPr>
+          <w:rFonts w:ascii="Arial" w:hAnsi="Arial" w:cs="Arial"/>
+          <w:b/>
+        </w:rPr>
+        <w:t xml:space="preserve"> OK</w:t>
+      </w:r>
+    </w:p>
+    <w:p>
+      <w:pPr>
+        <w:jc w:val="both"/>
+        <w:rPr>
+          <w:rFonts w:ascii="Arial" w:hAnsi="Arial" w:cs="Arial"/>
+          <w:b/>
+        </w:rPr>
+      </w:pPr>
+      <w:r>
+        <w:rPr>
+          <w:rFonts w:ascii="Arial" w:hAnsi="Arial" w:cs="Arial"/>
+          <w:b/>
+        </w:rPr>
+        <w:t xml:space="preserve">Coordenador </w:t>
+      </w:r>
+      <w:r>
+        <w:rPr>
+          <w:rFonts w:ascii="Arial" w:hAnsi="Arial" w:cs="Arial"/>
+          <w:b/>
+        </w:rPr>
+        <w:t>Altera Disciplina</w:t>
+      </w:r>
+      <w:r>
+        <w:rPr>
+          <w:rFonts w:ascii="Arial" w:hAnsi="Arial" w:cs="Arial"/>
+          <w:b/>
+        </w:rPr>
+        <w:t xml:space="preserve"> OK</w:t>
+      </w:r>
+    </w:p>
+    <w:p>
+      <w:pPr>
+        <w:jc w:val="both"/>
+        <w:rPr>
+          <w:rFonts w:ascii="Arial" w:hAnsi="Arial" w:cs="Arial"/>
+          <w:b/>
+        </w:rPr>
+      </w:pPr>
+      <w:r>
+        <w:rPr>
+          <w:rFonts w:ascii="Arial" w:hAnsi="Arial" w:cs="Arial"/>
+          <w:b/>
+        </w:rPr>
+        <w:t xml:space="preserve">Professor Administra </w:t>
+      </w:r>
+      <w:r>
+        <w:rPr>
+          <w:rFonts w:ascii="Arial" w:hAnsi="Arial" w:cs="Arial"/>
+          <w:b/>
+        </w:rPr>
+        <w:t>Disciplina</w:t>
+      </w:r>
+      <w:r>
+        <w:rPr>
+          <w:rFonts w:ascii="Arial" w:hAnsi="Arial" w:cs="Arial"/>
+          <w:b/>
+        </w:rPr>
+        <w:t xml:space="preserve"> OK</w:t>
+      </w:r>
+    </w:p>
+    <w:p>
+      <w:pPr>
+        <w:jc w:val="both"/>
+        <w:rPr>
+          <w:rFonts w:ascii="Arial" w:hAnsi="Arial" w:cs="Arial"/>
+          <w:b/>
+        </w:rPr>
+      </w:pPr>
+      <w:r>
+        <w:rPr>
+          <w:rFonts w:ascii="Arial" w:hAnsi="Arial" w:cs="Arial"/>
+          <w:b/>
+        </w:rPr>
+        <w:t>Coordenador Administra Turma</w:t>
+      </w:r>
+      <w:r>
+        <w:rPr>
+          <w:rFonts w:ascii="Arial" w:hAnsi="Arial" w:cs="Arial"/>
+          <w:b/>
+        </w:rPr>
+        <w:t xml:space="preserve"> OK</w:t>
+      </w:r>
+    </w:p>
+    <w:p>
+      <w:pPr>
+        <w:jc w:val="both"/>
+        <w:rPr>
+          <w:rFonts w:ascii="Arial" w:hAnsi="Arial" w:cs="Arial"/>
+          <w:b/>
+          <w:highlight w:val="yellow"/>
+        </w:rPr>
+      </w:pPr>
+      <w:r>
+        <w:rPr>
+          <w:rFonts w:ascii="Arial" w:hAnsi="Arial" w:cs="Arial"/>
+          <w:b/>
+          <w:highlight w:val="yellow"/>
+        </w:rPr>
+        <w:t xml:space="preserve">Secretária </w:t>
+      </w:r>
+      <w:r>
+        <w:rPr>
+          <w:rFonts w:ascii="Arial" w:hAnsi="Arial" w:cs="Arial"/>
+          <w:b/>
+          <w:highlight w:val="yellow"/>
+        </w:rPr>
+        <w:t>Inclui Nova Turma</w:t>
+      </w:r>
+      <w:r>
+        <w:rPr>
+          <w:rFonts w:ascii="Arial" w:hAnsi="Arial" w:cs="Arial"/>
+          <w:b/>
+          <w:highlight w:val="yellow"/>
+        </w:rPr>
+        <w:t xml:space="preserve"> OK</w:t>
+      </w:r>
+    </w:p>
+    <w:p>
+      <w:pPr>
+        <w:jc w:val="both"/>
+        <w:rPr>
+          <w:rFonts w:ascii="Arial" w:hAnsi="Arial" w:cs="Arial"/>
+          <w:b/>
+          <w:highlight w:val="yellow"/>
+        </w:rPr>
+      </w:pPr>
+      <w:r>
+        <w:rPr>
+          <w:rFonts w:ascii="Arial" w:hAnsi="Arial" w:cs="Arial"/>
+          <w:b/>
+          <w:highlight w:val="yellow"/>
+        </w:rPr>
+        <w:t>Secretária</w:t>
+      </w:r>
+      <w:r>
+        <w:rPr>
+          <w:rFonts w:ascii="Arial" w:hAnsi="Arial" w:cs="Arial"/>
+          <w:b/>
+          <w:highlight w:val="yellow"/>
+        </w:rPr>
+        <w:t xml:space="preserve"> Exclui Nova Turma</w:t>
+      </w:r>
+      <w:r>
+        <w:rPr>
+          <w:rFonts w:ascii="Arial" w:hAnsi="Arial" w:cs="Arial"/>
+          <w:b/>
+          <w:highlight w:val="yellow"/>
+        </w:rPr>
+        <w:t xml:space="preserve"> OK</w:t>
+      </w:r>
+    </w:p>
+    <w:p>
+      <w:pPr>
+        <w:jc w:val="both"/>
+        <w:rPr>
+          <w:rFonts w:ascii="Arial" w:hAnsi="Arial" w:cs="Arial"/>
+          <w:b/>
+        </w:rPr>
+      </w:pPr>
+      <w:r>
+        <w:rPr>
+          <w:rFonts w:ascii="Arial" w:hAnsi="Arial" w:cs="Arial"/>
+          <w:b/>
+          <w:highlight w:val="yellow"/>
+        </w:rPr>
+        <w:t>Secretária</w:t>
+      </w:r>
+      <w:r>
+        <w:rPr>
+          <w:rFonts w:ascii="Arial" w:hAnsi="Arial" w:cs="Arial"/>
+          <w:b/>
+          <w:highlight w:val="yellow"/>
+        </w:rPr>
+        <w:t xml:space="preserve"> Altera Nova Turma</w:t>
+      </w:r>
+      <w:r>
+        <w:rPr>
+          <w:rFonts w:ascii="Arial" w:hAnsi="Arial" w:cs="Arial"/>
+          <w:b/>
+          <w:highlight w:val="yellow"/>
+        </w:rPr>
+        <w:t xml:space="preserve"> OK</w:t>
+      </w:r>
+    </w:p>
+    <w:p>
+      <w:pPr>
+        <w:jc w:val="both"/>
+        <w:rPr>
+          <w:rFonts w:ascii="Arial" w:hAnsi="Arial" w:cs="Arial"/>
+          <w:b/>
+          <w:highlight w:val="yellow"/>
+        </w:rPr>
+      </w:pPr>
+      <w:r>
+        <w:rPr>
+          <w:rFonts w:ascii="Arial" w:hAnsi="Arial" w:cs="Arial"/>
+          <w:b/>
+          <w:highlight w:val="yellow"/>
+        </w:rPr>
+        <w:t>Secretária Inclui Aluno</w:t>
+      </w:r>
+      <w:r>
+        <w:rPr>
+          <w:rFonts w:ascii="Arial" w:hAnsi="Arial" w:cs="Arial"/>
+          <w:b/>
+          <w:highlight w:val="yellow"/>
+        </w:rPr>
+        <w:t xml:space="preserve"> OK</w:t>
+      </w:r>
+    </w:p>
+    <w:p>
+      <w:pPr>
+        <w:jc w:val="both"/>
+        <w:rPr>
+          <w:rFonts w:ascii="Arial" w:hAnsi="Arial" w:cs="Arial"/>
+          <w:b/>
+          <w:highlight w:val="yellow"/>
+        </w:rPr>
+      </w:pPr>
+      <w:r>
+        <w:rPr>
+          <w:rFonts w:ascii="Arial" w:hAnsi="Arial" w:cs="Arial"/>
+          <w:b/>
+          <w:highlight w:val="yellow"/>
+        </w:rPr>
+        <w:t>Secretária Exclui Aluno</w:t>
+      </w:r>
+      <w:r>
+        <w:rPr>
+          <w:rFonts w:ascii="Arial" w:hAnsi="Arial" w:cs="Arial"/>
+          <w:b/>
+          <w:highlight w:val="yellow"/>
+        </w:rPr>
+        <w:t xml:space="preserve"> OK</w:t>
+      </w:r>
+    </w:p>
+    <w:p>
+      <w:pPr>
+        <w:jc w:val="both"/>
+        <w:rPr>
+          <w:rFonts w:ascii="Arial" w:hAnsi="Arial" w:cs="Arial"/>
+          <w:b/>
+          <w:highlight w:val="yellow"/>
+        </w:rPr>
+      </w:pPr>
+      <w:r>
+        <w:rPr>
+          <w:rFonts w:ascii="Arial" w:hAnsi="Arial" w:cs="Arial"/>
+          <w:b/>
+          <w:highlight w:val="yellow"/>
+        </w:rPr>
+        <w:t>Secretária Altera Aluno</w:t>
+      </w:r>
+      <w:r>
+        <w:rPr>
+          <w:rFonts w:ascii="Arial" w:hAnsi="Arial" w:cs="Arial"/>
+          <w:b/>
+          <w:highlight w:val="yellow"/>
+        </w:rPr>
+        <w:t xml:space="preserve"> OK</w:t>
+      </w:r>
+    </w:p>
+    <w:p>
+      <w:pPr>
+        <w:jc w:val="both"/>
+        <w:rPr>
+          <w:rFonts w:ascii="Arial" w:hAnsi="Arial" w:cs="Arial"/>
+          <w:b/>
+          <w:highlight w:val="yellow"/>
+        </w:rPr>
+      </w:pPr>
+      <w:r>
+        <w:rPr>
+          <w:rFonts w:ascii="Arial" w:hAnsi="Arial" w:cs="Arial"/>
+          <w:b/>
+          <w:highlight w:val="yellow"/>
+        </w:rPr>
+        <w:t xml:space="preserve">Diretor Inclui </w:t>
+      </w:r>
+      <w:r>
+        <w:rPr>
+          <w:rFonts w:ascii="Arial" w:hAnsi="Arial" w:cs="Arial"/>
+          <w:b/>
+          <w:highlight w:val="yellow"/>
+        </w:rPr>
+        <w:t>Funcionário</w:t>
+      </w:r>
+      <w:r>
+        <w:rPr>
+          <w:rFonts w:ascii="Arial" w:hAnsi="Arial" w:cs="Arial"/>
+          <w:b/>
+          <w:highlight w:val="yellow"/>
+        </w:rPr>
+        <w:t xml:space="preserve"> OK</w:t>
+      </w:r>
+    </w:p>
+    <w:p>
+      <w:pPr>
+        <w:jc w:val="both"/>
+        <w:rPr>
+          <w:rFonts w:ascii="Arial" w:hAnsi="Arial" w:cs="Arial"/>
+          <w:b/>
+          <w:highlight w:val="yellow"/>
+        </w:rPr>
+      </w:pPr>
+      <w:r>
+        <w:rPr>
+          <w:rFonts w:ascii="Arial" w:hAnsi="Arial" w:cs="Arial"/>
+          <w:b/>
+          <w:highlight w:val="yellow"/>
+        </w:rPr>
+        <w:t xml:space="preserve">Diretor Exclui </w:t>
+      </w:r>
+      <w:r>
+        <w:rPr>
+          <w:rFonts w:ascii="Arial" w:hAnsi="Arial" w:cs="Arial"/>
+          <w:b/>
+          <w:highlight w:val="yellow"/>
+        </w:rPr>
+        <w:t>Funcionário</w:t>
+      </w:r>
+      <w:r>
+        <w:rPr>
+          <w:rFonts w:ascii="Arial" w:hAnsi="Arial" w:cs="Arial"/>
+          <w:b/>
+          <w:highlight w:val="yellow"/>
+        </w:rPr>
+        <w:t xml:space="preserve"> OK</w:t>
+      </w:r>
+    </w:p>
+    <w:p>
+      <w:pPr>
+        <w:jc w:val="both"/>
+        <w:rPr>
+          <w:rFonts w:ascii="Arial" w:hAnsi="Arial" w:cs="Arial"/>
+          <w:b/>
+        </w:rPr>
+      </w:pPr>
+      <w:r>
+        <w:rPr>
+          <w:rFonts w:ascii="Arial" w:hAnsi="Arial" w:cs="Arial"/>
+          <w:b/>
+          <w:highlight w:val="yellow"/>
+        </w:rPr>
+        <w:t xml:space="preserve">Diretor Altera </w:t>
+      </w:r>
+      <w:r>
+        <w:rPr>
+          <w:rFonts w:ascii="Arial" w:hAnsi="Arial" w:cs="Arial"/>
+          <w:b/>
+          <w:highlight w:val="yellow"/>
+        </w:rPr>
+        <w:t>Funcionário</w:t>
+      </w:r>
+      <w:r>
+        <w:rPr>
+          <w:rFonts w:ascii="Arial" w:hAnsi="Arial" w:cs="Arial"/>
+          <w:b/>
+          <w:highlight w:val="yellow"/>
+        </w:rPr>
+        <w:t xml:space="preserve"> OK</w:t>
+      </w:r>
+    </w:p>
+    <w:p>
+      <w:pPr>
+        <w:jc w:val="both"/>
+        <w:rPr>
+          <w:rFonts w:ascii="Arial" w:hAnsi="Arial" w:cs="Arial"/>
+          <w:b/>
+          <w:highlight w:val="yellow"/>
+        </w:rPr>
+      </w:pPr>
+      <w:r>
+        <w:rPr>
+          <w:rFonts w:ascii="Arial" w:hAnsi="Arial" w:cs="Arial"/>
+          <w:b/>
+          <w:highlight w:val="yellow"/>
+        </w:rPr>
+        <w:t>Presidente Inclui Usuário</w:t>
+      </w:r>
+      <w:r>
+        <w:rPr>
+          <w:rFonts w:ascii="Arial" w:hAnsi="Arial" w:cs="Arial"/>
+          <w:b/>
+          <w:highlight w:val="yellow"/>
+        </w:rPr>
+        <w:t xml:space="preserve"> OK</w:t>
+      </w:r>
+    </w:p>
+    <w:p>
+      <w:pPr>
+        <w:jc w:val="both"/>
+        <w:rPr>
+          <w:rFonts w:ascii="Arial" w:hAnsi="Arial" w:cs="Arial"/>
+          <w:b/>
+          <w:highlight w:val="yellow"/>
+        </w:rPr>
+      </w:pPr>
+      <w:r>
+        <w:rPr>
+          <w:rFonts w:ascii="Arial" w:hAnsi="Arial" w:cs="Arial"/>
+          <w:b/>
+          <w:highlight w:val="yellow"/>
         </w:rPr>
         <w:lastRenderedPageBreak/>
-        <w:t>destas ferramentas são a padronização do codigo, velocidade de desenvolvimento, a qualidade aplicada no projeto.</w:t>
-      </w:r>
-    </w:p>
-    <w:p>
-      <w:pPr>
-        <w:jc w:val="both"/>
-        <w:rPr>
-          <w:rFonts w:ascii="Arial" w:hAnsi="Arial" w:cs="Arial"/>
-        </w:rPr>
-      </w:pPr>
-      <w:r>
-        <w:rPr>
-          <w:rFonts w:ascii="Arial" w:hAnsi="Arial" w:cs="Arial"/>
-        </w:rPr>
-        <w:tab/>
-        <w:t xml:space="preserve">A velocidade é favorecida devido a a padronização de um código extenso, a diminuição de linguas de código a partir do reaproveitamento das mesmas utilizando a ferramenta, o auxilio na programação devido a ferramenta ter </w:t>
-      </w:r>
-      <w:r>
-        <w:rPr>
-          <w:rFonts w:ascii="Arial" w:hAnsi="Arial" w:cs="Arial"/>
-        </w:rPr>
-        <w:t>alguns codigos pré- definidos.</w:t>
-      </w:r>
-    </w:p>
-    <w:p>
-      <w:pPr>
-        <w:jc w:val="both"/>
-        <w:rPr>
-          <w:rFonts w:ascii="Arial" w:hAnsi="Arial" w:cs="Arial"/>
-        </w:rPr>
-      </w:pPr>
-      <w:r>
-        <w:rPr>
-          <w:rFonts w:ascii="Arial" w:hAnsi="Arial" w:cs="Arial"/>
-        </w:rPr>
-        <w:tab/>
-        <w:t>A vários frameworks no mercado, entre eles Coldelgniter, Zend, Cake PHP, Symf</w:t>
-      </w:r>
-      <w:r>
-        <w:rPr>
-          <w:rFonts w:ascii="Arial" w:hAnsi="Arial" w:cs="Arial"/>
-        </w:rPr>
-        <w:t xml:space="preserve">ony, Seagull, os mesmos oferecem </w:t>
-      </w:r>
-      <w:r>
-        <w:rPr>
-          <w:rFonts w:ascii="Arial" w:hAnsi="Arial" w:cs="Arial"/>
-        </w:rPr>
-        <w:t xml:space="preserve">documentação </w:t>
-      </w:r>
-      <w:r>
-        <w:rPr>
-          <w:rFonts w:ascii="Arial" w:hAnsi="Arial" w:cs="Arial"/>
-        </w:rPr>
-        <w:t>com bastante conteúdo.</w:t>
-      </w:r>
-    </w:p>
-    <w:p>
-      <w:pPr>
-        <w:jc w:val="both"/>
-        <w:rPr>
-          <w:rFonts w:ascii="Arial" w:hAnsi="Arial" w:cs="Arial"/>
-        </w:rPr>
-      </w:pPr>
-      <w:r>
-        <w:rPr>
-          <w:rFonts w:ascii="Arial" w:hAnsi="Arial" w:cs="Arial"/>
-        </w:rPr>
-        <w:tab/>
-      </w:r>
-    </w:p>
-    <w:p>
-      <w:pPr>
-        <w:jc w:val="both"/>
-        <w:rPr>
-          <w:rFonts w:ascii="Arial" w:hAnsi="Arial" w:cs="Arial"/>
-        </w:rPr>
-      </w:pPr>
-      <w:r>
-        <w:rPr>
-          <w:rFonts w:ascii="Arial" w:hAnsi="Arial" w:cs="Arial"/>
-        </w:rPr>
-        <w:t>Framework JQuery para Java Script</w:t>
-      </w:r>
-    </w:p>
-    <w:p>
-      <w:pPr>
-        <w:jc w:val="both"/>
-        <w:rPr>
-          <w:rFonts w:ascii="Arial" w:hAnsi="Arial" w:cs="Arial"/>
-        </w:rPr>
-      </w:pPr>
-    </w:p>
-    <w:p>
-      <w:pPr>
-        <w:jc w:val="both"/>
-        <w:rPr>
-          <w:rFonts w:ascii="Arial" w:hAnsi="Arial" w:cs="Arial"/>
-        </w:rPr>
-      </w:pPr>
-      <w:r>
-        <w:rPr>
-          <w:rFonts w:ascii="Arial" w:hAnsi="Arial" w:cs="Arial"/>
-        </w:rPr>
-        <w:tab/>
-      </w:r>
-    </w:p>
-    <w:p>
-      <w:pPr>
-        <w:jc w:val="both"/>
-        <w:rPr>
-          <w:rFonts w:ascii="Arial" w:hAnsi="Arial" w:cs="Arial"/>
-        </w:rPr>
-      </w:pPr>
-      <w:r>
-        <w:rPr>
-          <w:rFonts w:ascii="Arial" w:hAnsi="Arial" w:cs="Arial"/>
-        </w:rPr>
-        <w:tab/>
-      </w:r>
-    </w:p>
-    <w:p>
-      <w:pPr>
-        <w:jc w:val="both"/>
-        <w:rPr>
-          <w:rFonts w:ascii="Arial" w:hAnsi="Arial" w:cs="Arial"/>
-        </w:rPr>
-      </w:pPr>
-      <w:r>
-        <w:rPr>
-          <w:rFonts w:ascii="Arial" w:hAnsi="Arial" w:cs="Arial"/>
-        </w:rPr>
-        <w:tab/>
-      </w:r>
-    </w:p>
-    <w:p>
-      <w:pPr>
-        <w:jc w:val="both"/>
-        <w:rPr>
-          <w:rFonts w:ascii="Arial" w:hAnsi="Arial" w:cs="Arial"/>
-        </w:rPr>
-      </w:pPr>
-      <w:r>
-        <w:rPr>
-          <w:rFonts w:ascii="Arial" w:hAnsi="Arial" w:cs="Arial"/>
-        </w:rPr>
-        <w:tab/>
-      </w:r>
-    </w:p>
-    <w:p>
-      <w:pPr>
-        <w:ind w:firstLine="708"/>
-        <w:jc w:val="both"/>
-        <w:rPr>
-          <w:rFonts w:ascii="Arial" w:hAnsi="Arial" w:cs="Arial"/>
-        </w:rPr>
-      </w:pPr>
-    </w:p>
-    <w:p>
-      <w:pPr>
-        <w:rPr>
-          <w:rFonts w:ascii="Arial" w:hAnsi="Arial" w:cs="Arial"/>
-          <w:b/>
-        </w:rPr>
-      </w:pPr>
-    </w:p>
-    <w:p>
-      <w:pPr>
-        <w:rPr>
-          <w:rFonts w:ascii="Arial" w:hAnsi="Arial" w:cs="Arial"/>
-          <w:b/>
-        </w:rPr>
-      </w:pPr>
-    </w:p>
-    <w:p>
-      <w:pPr>
-        <w:rPr>
-          <w:rFonts w:ascii="Arial" w:hAnsi="Arial" w:cs="Arial"/>
-          <w:b/>
-        </w:rPr>
-      </w:pPr>
-    </w:p>
-    <w:p>
-      <w:pPr>
-        <w:rPr>
-          <w:rFonts w:ascii="Arial" w:hAnsi="Arial" w:cs="Arial"/>
-          <w:b/>
-        </w:rPr>
-      </w:pPr>
-    </w:p>
-    <w:p>
-      <w:pPr>
-        <w:rPr>
-          <w:rFonts w:ascii="Arial" w:hAnsi="Arial" w:cs="Arial"/>
-          <w:b/>
-        </w:rPr>
-      </w:pPr>
-    </w:p>
-    <w:p>
-      <w:pPr>
-        <w:rPr>
-          <w:rFonts w:ascii="Arial" w:hAnsi="Arial" w:cs="Arial"/>
-          <w:b/>
-        </w:rPr>
-      </w:pPr>
-    </w:p>
-    <w:p>
-      <w:pPr>
-        <w:rPr>
-          <w:rFonts w:ascii="Arial" w:hAnsi="Arial" w:cs="Arial"/>
-          <w:b/>
-        </w:rPr>
-      </w:pPr>
-    </w:p>
-    <w:p>
-      <w:pPr>
-        <w:rPr>
-          <w:rFonts w:ascii="Arial" w:hAnsi="Arial" w:cs="Arial"/>
-          <w:b/>
-        </w:rPr>
-      </w:pPr>
-    </w:p>
-    <w:p>
-      <w:pPr>
-        <w:rPr>
-          <w:rFonts w:ascii="Arial" w:hAnsi="Arial" w:cs="Arial"/>
-          <w:b/>
-        </w:rPr>
-      </w:pPr>
-    </w:p>
-    <w:p>
-      <w:pPr>
-        <w:rPr>
-          <w:rFonts w:ascii="Arial" w:hAnsi="Arial" w:cs="Arial"/>
-          <w:b/>
-        </w:rPr>
-      </w:pPr>
-    </w:p>
-    <w:p>
-      <w:pPr>
-        <w:rPr>
-          <w:rFonts w:ascii="Arial" w:hAnsi="Arial" w:cs="Arial"/>
-          <w:b/>
-        </w:rPr>
-      </w:pPr>
-    </w:p>
-    <w:p>
-      <w:pPr>
-        <w:rPr>
-          <w:rFonts w:ascii="Arial" w:hAnsi="Arial" w:cs="Arial"/>
-          <w:b/>
-        </w:rPr>
-      </w:pPr>
-    </w:p>
-    <w:p>
-      <w:pPr>
-        <w:rPr>
-          <w:rFonts w:ascii="Arial" w:hAnsi="Arial" w:cs="Arial"/>
-          <w:b/>
-        </w:rPr>
-      </w:pPr>
-    </w:p>
-    <w:p>
-      <w:pPr>
-        <w:rPr>
-          <w:rFonts w:ascii="Arial" w:hAnsi="Arial" w:cs="Arial"/>
-          <w:b/>
-        </w:rPr>
-      </w:pPr>
-    </w:p>
-    <w:p>
-      <w:pPr>
-        <w:rPr>
-          <w:rFonts w:ascii="Arial" w:hAnsi="Arial" w:cs="Arial"/>
-          <w:b/>
-        </w:rPr>
-      </w:pPr>
-    </w:p>
-    <w:p>
-      <w:pPr>
-        <w:rPr>
-          <w:rFonts w:ascii="Arial" w:hAnsi="Arial" w:cs="Arial"/>
-          <w:b/>
-        </w:rPr>
-      </w:pPr>
-    </w:p>
-    <w:p>
-      <w:pPr>
-        <w:rPr>
-          <w:rFonts w:ascii="Arial" w:hAnsi="Arial" w:cs="Arial"/>
-          <w:b/>
-        </w:rPr>
-      </w:pPr>
-    </w:p>
-    <w:p>
-      <w:pPr>
-        <w:rPr>
-          <w:rFonts w:ascii="Arial" w:hAnsi="Arial" w:cs="Arial"/>
-          <w:b/>
-        </w:rPr>
-      </w:pPr>
-    </w:p>
-    <w:p>
-      <w:pPr>
-        <w:rPr>
-          <w:rFonts w:ascii="Arial" w:hAnsi="Arial" w:cs="Arial"/>
-          <w:b/>
-        </w:rPr>
-      </w:pPr>
-    </w:p>
-    <w:p>
-      <w:pPr>
-        <w:rPr>
-          <w:rFonts w:ascii="Arial" w:hAnsi="Arial" w:cs="Arial"/>
-          <w:b/>
-        </w:rPr>
-      </w:pPr>
-    </w:p>
-    <w:p>
-      <w:pPr>
-        <w:rPr>
-          <w:rFonts w:ascii="Arial" w:hAnsi="Arial" w:cs="Arial"/>
-          <w:b/>
-        </w:rPr>
-      </w:pPr>
-    </w:p>
-    <w:p>
-      <w:pPr>
-        <w:rPr>
-          <w:rFonts w:ascii="Arial" w:hAnsi="Arial" w:cs="Arial"/>
-          <w:b/>
-        </w:rPr>
-      </w:pPr>
-    </w:p>
-    <w:p>
-      <w:pPr>
-        <w:rPr>
-          <w:rFonts w:ascii="Arial" w:hAnsi="Arial" w:cs="Arial"/>
-          <w:b/>
-        </w:rPr>
-      </w:pPr>
-    </w:p>
-    <w:p>
-      <w:pPr>
-        <w:rPr>
-          <w:rFonts w:ascii="Arial" w:hAnsi="Arial" w:cs="Arial"/>
-          <w:b/>
-        </w:rPr>
-      </w:pPr>
-    </w:p>
-    <w:p>
-      <w:pPr>
-        <w:rPr>
-          <w:rFonts w:ascii="Arial" w:hAnsi="Arial" w:cs="Arial"/>
-          <w:b/>
-        </w:rPr>
-      </w:pPr>
-    </w:p>
-    <w:p>
-      <w:pPr>
-        <w:rPr>
-          <w:rFonts w:ascii="Arial" w:hAnsi="Arial" w:cs="Arial"/>
-          <w:b/>
-        </w:rPr>
-      </w:pPr>
-    </w:p>
-    <w:p>
-      <w:pPr>
-        <w:rPr>
-          <w:rFonts w:ascii="Arial" w:hAnsi="Arial" w:cs="Arial"/>
-          <w:b/>
-        </w:rPr>
-      </w:pPr>
-    </w:p>
-    <w:p>
-      <w:pPr>
-        <w:rPr>
-          <w:rFonts w:ascii="Arial" w:hAnsi="Arial" w:cs="Arial"/>
-          <w:b/>
-        </w:rPr>
-      </w:pPr>
-    </w:p>
-    <w:p>
-      <w:pPr>
-        <w:rPr>
-          <w:rFonts w:ascii="Arial" w:hAnsi="Arial" w:cs="Arial"/>
-          <w:b/>
-        </w:rPr>
-      </w:pPr>
-    </w:p>
-    <w:p>
-      <w:pPr>
-        <w:rPr>
-          <w:rFonts w:ascii="Arial" w:hAnsi="Arial" w:cs="Arial"/>
-          <w:b/>
-        </w:rPr>
-      </w:pPr>
-    </w:p>
-    <w:p>
-      <w:pPr>
-        <w:rPr>
-          <w:rFonts w:ascii="Arial" w:hAnsi="Arial" w:cs="Arial"/>
-          <w:b/>
-        </w:rPr>
-      </w:pPr>
-    </w:p>
-    <w:p>
-      <w:pPr>
-        <w:rPr>
-          <w:rFonts w:ascii="Arial" w:hAnsi="Arial" w:cs="Arial"/>
-          <w:b/>
-        </w:rPr>
-      </w:pPr>
-      <w:r>
-        <w:rPr>
-          <w:rFonts w:ascii="Arial" w:hAnsi="Arial" w:cs="Arial"/>
-          <w:b/>
-        </w:rPr>
-        <w:t>Tarefas do sistemas</w:t>
-      </w:r>
-    </w:p>
-    <w:p>
-      <w:pPr>
-        <w:jc w:val="both"/>
-        <w:rPr>
-          <w:rFonts w:ascii="Arial" w:hAnsi="Arial" w:cs="Arial"/>
-          <w:b/>
-        </w:rPr>
-      </w:pPr>
-      <w:r>
-        <w:rPr>
-          <w:rFonts w:ascii="Arial" w:hAnsi="Arial" w:cs="Arial"/>
-          <w:b/>
-        </w:rPr>
-        <w:t>Usuário realiza Login</w:t>
-      </w:r>
-      <w:r>
-        <w:rPr>
-          <w:rFonts w:ascii="Arial" w:hAnsi="Arial" w:cs="Arial"/>
-          <w:b/>
+        <w:t>Presidente Altera Usuário</w:t>
+      </w:r>
+      <w:r>
+        <w:rPr>
+          <w:rFonts w:ascii="Arial" w:hAnsi="Arial" w:cs="Arial"/>
+          <w:b/>
+          <w:highlight w:val="yellow"/>
         </w:rPr>
         <w:t xml:space="preserve"> OK</w:t>
       </w:r>
@@ -2500,26 +3944,22 @@
         <w:rPr>
           <w:rFonts w:ascii="Arial" w:hAnsi="Arial" w:cs="Arial"/>
           <w:b/>
-        </w:rPr>
-      </w:pPr>
-      <w:r>
-        <w:rPr>
-          <w:rFonts w:ascii="Arial" w:hAnsi="Arial" w:cs="Arial"/>
-          <w:b/>
-        </w:rPr>
-        <w:t>Coordenador</w:t>
-      </w:r>
-      <w:r>
-        <w:rPr>
-          <w:rFonts w:ascii="Arial" w:hAnsi="Arial" w:cs="Arial"/>
-          <w:b/>
-        </w:rPr>
-        <w:t xml:space="preserve"> Adiciona nova disciplina</w:t>
-      </w:r>
-      <w:r>
-        <w:rPr>
-          <w:rFonts w:ascii="Arial" w:hAnsi="Arial" w:cs="Arial"/>
-          <w:b/>
+          <w:highlight w:val="yellow"/>
+        </w:rPr>
+      </w:pPr>
+      <w:r>
+        <w:rPr>
+          <w:rFonts w:ascii="Arial" w:hAnsi="Arial" w:cs="Arial"/>
+          <w:b/>
+          <w:highlight w:val="yellow"/>
+        </w:rPr>
+        <w:t>Presidente Exclui Usuário</w:t>
+      </w:r>
+      <w:r>
+        <w:rPr>
+          <w:rFonts w:ascii="Arial" w:hAnsi="Arial" w:cs="Arial"/>
+          <w:b/>
+          <w:highlight w:val="yellow"/>
         </w:rPr>
         <w:t xml:space="preserve"> OK</w:t>
       </w:r>
@@ -2530,26 +3970,22 @@
         <w:rPr>
           <w:rFonts w:ascii="Arial" w:hAnsi="Arial" w:cs="Arial"/>
           <w:b/>
-        </w:rPr>
-      </w:pPr>
-      <w:r>
-        <w:rPr>
-          <w:rFonts w:ascii="Arial" w:hAnsi="Arial" w:cs="Arial"/>
-          <w:b/>
-        </w:rPr>
-        <w:t>Coordenador</w:t>
-      </w:r>
-      <w:r>
-        <w:rPr>
-          <w:rFonts w:ascii="Arial" w:hAnsi="Arial" w:cs="Arial"/>
-          <w:b/>
-        </w:rPr>
-        <w:t xml:space="preserve"> Exclui Disciplina</w:t>
-      </w:r>
-      <w:r>
-        <w:rPr>
-          <w:rFonts w:ascii="Arial" w:hAnsi="Arial" w:cs="Arial"/>
-          <w:b/>
+          <w:highlight w:val="yellow"/>
+        </w:rPr>
+      </w:pPr>
+      <w:r>
+        <w:rPr>
+          <w:rFonts w:ascii="Arial" w:hAnsi="Arial" w:cs="Arial"/>
+          <w:b/>
+          <w:highlight w:val="yellow"/>
+        </w:rPr>
+        <w:t>Presidente Visualiza Usuários</w:t>
+      </w:r>
+      <w:r>
+        <w:rPr>
+          <w:rFonts w:ascii="Arial" w:hAnsi="Arial" w:cs="Arial"/>
+          <w:b/>
+          <w:highlight w:val="yellow"/>
         </w:rPr>
         <w:t xml:space="preserve"> OK</w:t>
       </w:r>
@@ -2560,492 +3996,25 @@
         <w:rPr>
           <w:rFonts w:ascii="Arial" w:hAnsi="Arial" w:cs="Arial"/>
           <w:b/>
-        </w:rPr>
-      </w:pPr>
-      <w:r>
-        <w:rPr>
-          <w:rFonts w:ascii="Arial" w:hAnsi="Arial" w:cs="Arial"/>
-          <w:b/>
-        </w:rPr>
-        <w:t xml:space="preserve">Coordenador </w:t>
-      </w:r>
-      <w:r>
-        <w:rPr>
-          <w:rFonts w:ascii="Arial" w:hAnsi="Arial" w:cs="Arial"/>
-          <w:b/>
-        </w:rPr>
-        <w:t>Altera Disciplina</w:t>
-      </w:r>
-      <w:r>
-        <w:rPr>
-          <w:rFonts w:ascii="Arial" w:hAnsi="Arial" w:cs="Arial"/>
-          <w:b/>
+          <w:highlight w:val="yellow"/>
+        </w:rPr>
+      </w:pPr>
+      <w:r>
+        <w:rPr>
+          <w:rFonts w:ascii="Arial" w:hAnsi="Arial" w:cs="Arial"/>
+          <w:b/>
+          <w:highlight w:val="yellow"/>
+        </w:rPr>
+        <w:t>Presidente Inclui Categoria de Usuários</w:t>
+      </w:r>
+      <w:r>
+        <w:rPr>
+          <w:rFonts w:ascii="Arial" w:hAnsi="Arial" w:cs="Arial"/>
+          <w:b/>
+          <w:highlight w:val="yellow"/>
         </w:rPr>
         <w:t xml:space="preserve"> OK</w:t>
       </w:r>
-    </w:p>
-    <w:p>
-      <w:pPr>
-        <w:jc w:val="both"/>
-        <w:rPr>
-          <w:rFonts w:ascii="Arial" w:hAnsi="Arial" w:cs="Arial"/>
-          <w:b/>
-        </w:rPr>
-      </w:pPr>
-      <w:r>
-        <w:rPr>
-          <w:rFonts w:ascii="Arial" w:hAnsi="Arial" w:cs="Arial"/>
-          <w:b/>
-        </w:rPr>
-        <w:t xml:space="preserve">Professor Administra </w:t>
-      </w:r>
-      <w:r>
-        <w:rPr>
-          <w:rFonts w:ascii="Arial" w:hAnsi="Arial" w:cs="Arial"/>
-          <w:b/>
-        </w:rPr>
-        <w:t>Disciplina</w:t>
-      </w:r>
-      <w:r>
-        <w:rPr>
-          <w:rFonts w:ascii="Arial" w:hAnsi="Arial" w:cs="Arial"/>
-          <w:b/>
-        </w:rPr>
-        <w:t xml:space="preserve"> OK</w:t>
-      </w:r>
-    </w:p>
-    <w:p>
-      <w:pPr>
-        <w:jc w:val="both"/>
-        <w:rPr>
-          <w:rFonts w:ascii="Arial" w:hAnsi="Arial" w:cs="Arial"/>
-          <w:b/>
-        </w:rPr>
-      </w:pPr>
-      <w:r>
-        <w:rPr>
-          <w:rFonts w:ascii="Arial" w:hAnsi="Arial" w:cs="Arial"/>
-          <w:b/>
-        </w:rPr>
-        <w:t>Coordenador Administra Turma</w:t>
-      </w:r>
-      <w:r>
-        <w:rPr>
-          <w:rFonts w:ascii="Arial" w:hAnsi="Arial" w:cs="Arial"/>
-          <w:b/>
-        </w:rPr>
-        <w:t xml:space="preserve"> OK</w:t>
-      </w:r>
-    </w:p>
-    <w:p>
-      <w:pPr>
-        <w:jc w:val="both"/>
-        <w:rPr>
-          <w:rFonts w:ascii="Arial" w:hAnsi="Arial" w:cs="Arial"/>
-          <w:b/>
-          <w:highlight w:val="yellow"/>
-        </w:rPr>
-      </w:pPr>
-      <w:r>
-        <w:rPr>
-          <w:rFonts w:ascii="Arial" w:hAnsi="Arial" w:cs="Arial"/>
-          <w:b/>
-          <w:highlight w:val="yellow"/>
-        </w:rPr>
-        <w:t xml:space="preserve">Secretária </w:t>
-      </w:r>
-      <w:r>
-        <w:rPr>
-          <w:rFonts w:ascii="Arial" w:hAnsi="Arial" w:cs="Arial"/>
-          <w:b/>
-          <w:highlight w:val="yellow"/>
-        </w:rPr>
-        <w:t>Inclui Nova Turma</w:t>
-      </w:r>
-      <w:r>
-        <w:rPr>
-          <w:rFonts w:ascii="Arial" w:hAnsi="Arial" w:cs="Arial"/>
-          <w:b/>
-          <w:highlight w:val="yellow"/>
-        </w:rPr>
-        <w:t xml:space="preserve"> OK</w:t>
-      </w:r>
-    </w:p>
-    <w:p>
-      <w:pPr>
-        <w:jc w:val="both"/>
-        <w:rPr>
-          <w:rFonts w:ascii="Arial" w:hAnsi="Arial" w:cs="Arial"/>
-          <w:b/>
-          <w:highlight w:val="yellow"/>
-        </w:rPr>
-      </w:pPr>
-      <w:r>
-        <w:rPr>
-          <w:rFonts w:ascii="Arial" w:hAnsi="Arial" w:cs="Arial"/>
-          <w:b/>
-          <w:highlight w:val="yellow"/>
-        </w:rPr>
-        <w:t>Secretária</w:t>
-      </w:r>
-      <w:r>
-        <w:rPr>
-          <w:rFonts w:ascii="Arial" w:hAnsi="Arial" w:cs="Arial"/>
-          <w:b/>
-          <w:highlight w:val="yellow"/>
-        </w:rPr>
-        <w:t xml:space="preserve"> Exclui Nova Turma</w:t>
-      </w:r>
-      <w:r>
-        <w:rPr>
-          <w:rFonts w:ascii="Arial" w:hAnsi="Arial" w:cs="Arial"/>
-          <w:b/>
-          <w:highlight w:val="yellow"/>
-        </w:rPr>
-        <w:t xml:space="preserve"> OK</w:t>
-      </w:r>
-    </w:p>
-    <w:p>
-      <w:pPr>
-        <w:jc w:val="both"/>
-        <w:rPr>
-          <w:rFonts w:ascii="Arial" w:hAnsi="Arial" w:cs="Arial"/>
-          <w:b/>
-        </w:rPr>
-      </w:pPr>
-      <w:r>
-        <w:rPr>
-          <w:rFonts w:ascii="Arial" w:hAnsi="Arial" w:cs="Arial"/>
-          <w:b/>
-          <w:highlight w:val="yellow"/>
-        </w:rPr>
-        <w:t>Secretária</w:t>
-      </w:r>
-      <w:r>
-        <w:rPr>
-          <w:rFonts w:ascii="Arial" w:hAnsi="Arial" w:cs="Arial"/>
-          <w:b/>
-          <w:highlight w:val="yellow"/>
-        </w:rPr>
-        <w:t xml:space="preserve"> Altera Nova Turma</w:t>
-      </w:r>
-      <w:r>
-        <w:rPr>
-          <w:rFonts w:ascii="Arial" w:hAnsi="Arial" w:cs="Arial"/>
-          <w:b/>
-          <w:highlight w:val="yellow"/>
-        </w:rPr>
-        <w:t xml:space="preserve"> OK</w:t>
-      </w:r>
-    </w:p>
-    <w:p>
-      <w:pPr>
-        <w:jc w:val="both"/>
-        <w:rPr>
-          <w:rFonts w:ascii="Arial" w:hAnsi="Arial" w:cs="Arial"/>
-          <w:b/>
-          <w:highlight w:val="yellow"/>
-        </w:rPr>
-      </w:pPr>
-      <w:r>
-        <w:rPr>
-          <w:rFonts w:ascii="Arial" w:hAnsi="Arial" w:cs="Arial"/>
-          <w:b/>
-          <w:highlight w:val="yellow"/>
-        </w:rPr>
-        <w:t>Secretária Inclui Aluno</w:t>
-      </w:r>
-      <w:r>
-        <w:rPr>
-          <w:rFonts w:ascii="Arial" w:hAnsi="Arial" w:cs="Arial"/>
-          <w:b/>
-          <w:highlight w:val="yellow"/>
-        </w:rPr>
-        <w:t xml:space="preserve"> OK</w:t>
-      </w:r>
-    </w:p>
-    <w:p>
-      <w:pPr>
-        <w:jc w:val="both"/>
-        <w:rPr>
-          <w:rFonts w:ascii="Arial" w:hAnsi="Arial" w:cs="Arial"/>
-          <w:b/>
-          <w:highlight w:val="yellow"/>
-        </w:rPr>
-      </w:pPr>
-      <w:r>
-        <w:rPr>
-          <w:rFonts w:ascii="Arial" w:hAnsi="Arial" w:cs="Arial"/>
-          <w:b/>
-          <w:highlight w:val="yellow"/>
-        </w:rPr>
-        <w:t>Secretária Exclui Aluno</w:t>
-      </w:r>
-      <w:r>
-        <w:rPr>
-          <w:rFonts w:ascii="Arial" w:hAnsi="Arial" w:cs="Arial"/>
-          <w:b/>
-          <w:highlight w:val="yellow"/>
-        </w:rPr>
-        <w:t xml:space="preserve"> OK</w:t>
-      </w:r>
-    </w:p>
-    <w:p>
-      <w:pPr>
-        <w:jc w:val="both"/>
-        <w:rPr>
-          <w:rFonts w:ascii="Arial" w:hAnsi="Arial" w:cs="Arial"/>
-          <w:b/>
-          <w:highlight w:val="yellow"/>
-        </w:rPr>
-      </w:pPr>
-      <w:r>
-        <w:rPr>
-          <w:rFonts w:ascii="Arial" w:hAnsi="Arial" w:cs="Arial"/>
-          <w:b/>
-          <w:highlight w:val="yellow"/>
-        </w:rPr>
-        <w:t>Secretária Altera Aluno</w:t>
-      </w:r>
-      <w:r>
-        <w:rPr>
-          <w:rFonts w:ascii="Arial" w:hAnsi="Arial" w:cs="Arial"/>
-          <w:b/>
-          <w:highlight w:val="yellow"/>
-        </w:rPr>
-        <w:t xml:space="preserve"> OK</w:t>
-      </w:r>
-    </w:p>
-    <w:p>
-      <w:pPr>
-        <w:jc w:val="both"/>
-        <w:rPr>
-          <w:rFonts w:ascii="Arial" w:hAnsi="Arial" w:cs="Arial"/>
-          <w:b/>
-          <w:highlight w:val="yellow"/>
-        </w:rPr>
-      </w:pPr>
-      <w:r>
-        <w:rPr>
-          <w:rFonts w:ascii="Arial" w:hAnsi="Arial" w:cs="Arial"/>
-          <w:b/>
-          <w:highlight w:val="yellow"/>
-        </w:rPr>
-        <w:t xml:space="preserve">Diretor Inclui </w:t>
-      </w:r>
-      <w:r>
-        <w:rPr>
-          <w:rFonts w:ascii="Arial" w:hAnsi="Arial" w:cs="Arial"/>
-          <w:b/>
-          <w:highlight w:val="yellow"/>
-        </w:rPr>
-        <w:t>Funcionário</w:t>
-      </w:r>
-      <w:r>
-        <w:rPr>
-          <w:rFonts w:ascii="Arial" w:hAnsi="Arial" w:cs="Arial"/>
-          <w:b/>
-          <w:highlight w:val="yellow"/>
-        </w:rPr>
-        <w:t xml:space="preserve"> OK</w:t>
-      </w:r>
-    </w:p>
-    <w:p>
-      <w:pPr>
-        <w:jc w:val="both"/>
-        <w:rPr>
-          <w:rFonts w:ascii="Arial" w:hAnsi="Arial" w:cs="Arial"/>
-          <w:b/>
-          <w:highlight w:val="yellow"/>
-        </w:rPr>
-      </w:pPr>
-      <w:r>
-        <w:rPr>
-          <w:rFonts w:ascii="Arial" w:hAnsi="Arial" w:cs="Arial"/>
-          <w:b/>
-          <w:highlight w:val="yellow"/>
-        </w:rPr>
-        <w:t xml:space="preserve">Diretor Exclui </w:t>
-      </w:r>
-      <w:r>
-        <w:rPr>
-          <w:rFonts w:ascii="Arial" w:hAnsi="Arial" w:cs="Arial"/>
-          <w:b/>
-          <w:highlight w:val="yellow"/>
-        </w:rPr>
-        <w:t>Funcionário</w:t>
-      </w:r>
-      <w:r>
-        <w:rPr>
-          <w:rFonts w:ascii="Arial" w:hAnsi="Arial" w:cs="Arial"/>
-          <w:b/>
-          <w:highlight w:val="yellow"/>
-        </w:rPr>
-        <w:t xml:space="preserve"> OK</w:t>
-      </w:r>
-    </w:p>
-    <w:p>
-      <w:pPr>
-        <w:jc w:val="both"/>
-        <w:rPr>
-          <w:rFonts w:ascii="Arial" w:hAnsi="Arial" w:cs="Arial"/>
-          <w:b/>
-        </w:rPr>
-      </w:pPr>
-      <w:r>
-        <w:rPr>
-          <w:rFonts w:ascii="Arial" w:hAnsi="Arial" w:cs="Arial"/>
-          <w:b/>
-          <w:highlight w:val="yellow"/>
-        </w:rPr>
-        <w:t xml:space="preserve">Diretor Altera </w:t>
-      </w:r>
-      <w:r>
-        <w:rPr>
-          <w:rFonts w:ascii="Arial" w:hAnsi="Arial" w:cs="Arial"/>
-          <w:b/>
-          <w:highlight w:val="yellow"/>
-        </w:rPr>
-        <w:t>Funcionário</w:t>
-      </w:r>
-      <w:r>
-        <w:rPr>
-          <w:rFonts w:ascii="Arial" w:hAnsi="Arial" w:cs="Arial"/>
-          <w:b/>
-          <w:highlight w:val="yellow"/>
-        </w:rPr>
-        <w:t xml:space="preserve"> OK</w:t>
-      </w:r>
-    </w:p>
-    <w:p>
-      <w:pPr>
-        <w:jc w:val="both"/>
-        <w:rPr>
-          <w:rFonts w:ascii="Arial" w:hAnsi="Arial" w:cs="Arial"/>
-          <w:b/>
-          <w:highlight w:val="yellow"/>
-        </w:rPr>
-      </w:pPr>
-      <w:r>
-        <w:rPr>
-          <w:rFonts w:ascii="Arial" w:hAnsi="Arial" w:cs="Arial"/>
-          <w:b/>
-          <w:highlight w:val="yellow"/>
-        </w:rPr>
-        <w:t>Presidente Inclui Usuário</w:t>
-      </w:r>
-      <w:r>
-        <w:rPr>
-          <w:rFonts w:ascii="Arial" w:hAnsi="Arial" w:cs="Arial"/>
-          <w:b/>
-          <w:highlight w:val="yellow"/>
-        </w:rPr>
-        <w:t xml:space="preserve"> OK</w:t>
-      </w:r>
-    </w:p>
-    <w:p>
-      <w:pPr>
-        <w:jc w:val="both"/>
-        <w:rPr>
-          <w:rFonts w:ascii="Arial" w:hAnsi="Arial" w:cs="Arial"/>
-          <w:b/>
-          <w:highlight w:val="yellow"/>
-        </w:rPr>
-      </w:pPr>
-      <w:r>
-        <w:rPr>
-          <w:rFonts w:ascii="Arial" w:hAnsi="Arial" w:cs="Arial"/>
-          <w:b/>
-          <w:highlight w:val="yellow"/>
-        </w:rPr>
-        <w:t>Presidente Altera Usuário</w:t>
-      </w:r>
-      <w:r>
-        <w:rPr>
-          <w:rFonts w:ascii="Arial" w:hAnsi="Arial" w:cs="Arial"/>
-          <w:b/>
-          <w:highlight w:val="yellow"/>
-        </w:rPr>
-        <w:t xml:space="preserve"> OK</w:t>
-      </w:r>
-    </w:p>
-    <w:p>
-      <w:pPr>
-        <w:jc w:val="both"/>
-        <w:rPr>
-          <w:rFonts w:ascii="Arial" w:hAnsi="Arial" w:cs="Arial"/>
-          <w:b/>
-          <w:highlight w:val="yellow"/>
-        </w:rPr>
-      </w:pPr>
-      <w:r>
-        <w:rPr>
-          <w:rFonts w:ascii="Arial" w:hAnsi="Arial" w:cs="Arial"/>
-          <w:b/>
-          <w:highlight w:val="yellow"/>
-        </w:rPr>
-        <w:t>Presidente Exclui Usuário</w:t>
-      </w:r>
-      <w:r>
-        <w:rPr>
-          <w:rFonts w:ascii="Arial" w:hAnsi="Arial" w:cs="Arial"/>
-          <w:b/>
-          <w:highlight w:val="yellow"/>
-        </w:rPr>
-        <w:t xml:space="preserve"> OK</w:t>
-      </w:r>
-    </w:p>
-    <w:p>
-      <w:pPr>
-        <w:jc w:val="both"/>
-        <w:rPr>
-          <w:rFonts w:ascii="Arial" w:hAnsi="Arial" w:cs="Arial"/>
-          <w:b/>
-          <w:highlight w:val="yellow"/>
-        </w:rPr>
-      </w:pPr>
-      <w:r>
-        <w:rPr>
-          <w:rFonts w:ascii="Arial" w:hAnsi="Arial" w:cs="Arial"/>
-          <w:b/>
-          <w:highlight w:val="yellow"/>
-        </w:rPr>
-        <w:t>Presidente Visualiza Usuários</w:t>
-      </w:r>
-      <w:r>
-        <w:rPr>
-          <w:rFonts w:ascii="Arial" w:hAnsi="Arial" w:cs="Arial"/>
-          <w:b/>
-          <w:highlight w:val="yellow"/>
-        </w:rPr>
-        <w:t xml:space="preserve"> OK</w:t>
-      </w:r>
-    </w:p>
-    <w:p>
-      <w:pPr>
-        <w:jc w:val="both"/>
-        <w:rPr>
-          <w:rFonts w:ascii="Arial" w:hAnsi="Arial" w:cs="Arial"/>
-          <w:b/>
-          <w:highlight w:val="yellow"/>
-        </w:rPr>
-      </w:pPr>
-      <w:r>
-        <w:rPr>
-          <w:rFonts w:ascii="Arial" w:hAnsi="Arial" w:cs="Arial"/>
-          <w:b/>
-          <w:highlight w:val="yellow"/>
-        </w:rPr>
-        <w:t>Presidente Inclui Categoria de Usuários</w:t>
-      </w:r>
-      <w:r>
-        <w:rPr>
-          <w:rFonts w:ascii="Arial" w:hAnsi="Arial" w:cs="Arial"/>
-          <w:b/>
-          <w:highlight w:val="yellow"/>
-        </w:rPr>
-        <w:t xml:space="preserve"> OK</w:t>
-      </w:r>
       <w:r>
         <w:rPr>
           <w:rFonts w:ascii="Arial" w:hAnsi="Arial" w:cs="Arial"/>
@@ -3070,7 +4039,6 @@
           <w:b/>
           <w:highlight w:val="yellow"/>
         </w:rPr>
-        <w:lastRenderedPageBreak/>
         <w:t>Presidente Exclui Categoria de Usuários</w:t>
       </w:r>
       <w:r>
@@ -3881,6 +4849,26 @@
     <w:basedOn w:val="DefaultParagraphFont"/>
     <w:rsid w:val="00F613C8"/>
   </w:style>
+  <w:style w:type="paragraph" w:styleId="TableofFigures">
+    <w:name w:val="table of figures"/>
+    <w:basedOn w:val="Normal"/>
+    <w:next w:val="Normal"/>
+    <w:uiPriority w:val="99"/>
+    <w:unhideWhenUsed/>
+    <w:rsid w:val="00AD6C6C"/>
+  </w:style>
+  <w:style w:type="character" w:styleId="FollowedHyperlink">
+    <w:name w:val="FollowedHyperlink"/>
+    <w:basedOn w:val="DefaultParagraphFont"/>
+    <w:uiPriority w:val="99"/>
+    <w:semiHidden/>
+    <w:unhideWhenUsed/>
+    <w:rsid w:val="00AD6C6C"/>
+    <w:rPr>
+      <w:color w:val="954F72" w:themeColor="followedHyperlink"/>
+      <w:u w:val="single"/>
+    </w:rPr>
+  </w:style>
 </w:styles>
 </file>
 

</xml_diff>